<commit_message>
update requirement and technic
</commit_message>
<xml_diff>
--- a/Docs/technic_rapport.docx
+++ b/Docs/technic_rapport.docx
@@ -4,6 +4,7 @@
   <w:body>
     <w:p>
       <w:pPr>
+        <w:jc w:val="center"/>
         <w:rPr>
           <w:rFonts w:ascii="Abadi" w:hAnsi="Abadi"/>
           <w:b/>
@@ -94,6 +95,13 @@
       <w:pPr>
         <w:rPr>
           <w:rFonts w:ascii="Abadi" w:hAnsi="Abadi"/>
+        </w:rPr>
+      </w:pPr>
+    </w:p>
+    <w:p>
+      <w:pPr>
+        <w:rPr>
+          <w:rFonts w:ascii="Abadi" w:hAnsi="Abadi"/>
           <w:b/>
           <w:bCs/>
         </w:rPr>
@@ -138,7 +146,25 @@
         <w:rPr>
           <w:rFonts w:ascii="Abadi" w:hAnsi="Abadi"/>
         </w:rPr>
-        <w:t>Gestion des élèves (ajout, suppression)</w:t>
+        <w:t>S</w:t>
+      </w:r>
+      <w:r>
+        <w:rPr>
+          <w:rFonts w:ascii="Abadi" w:hAnsi="Abadi"/>
+        </w:rPr>
+        <w:t>uppression</w:t>
+      </w:r>
+      <w:r>
+        <w:rPr>
+          <w:rFonts w:ascii="Abadi" w:hAnsi="Abadi"/>
+        </w:rPr>
+        <w:t xml:space="preserve"> des élèves</w:t>
+      </w:r>
+      <w:r>
+        <w:rPr>
+          <w:rFonts w:ascii="Abadi" w:hAnsi="Abadi"/>
+        </w:rPr>
+        <w:t xml:space="preserve"> par l’enseignant</w:t>
       </w:r>
     </w:p>
     <w:p>
@@ -172,7 +198,7 @@
         <w:rPr>
           <w:rFonts w:ascii="Abadi" w:hAnsi="Abadi"/>
         </w:rPr>
-        <w:t>Calcul automatique des groupes via un algorithme de satisfaction (CP-SAT)</w:t>
+        <w:t xml:space="preserve">Modifié ces préférences tant que les choix sont autorisés </w:t>
       </w:r>
     </w:p>
     <w:p>
@@ -189,7 +215,7 @@
         <w:rPr>
           <w:rFonts w:ascii="Abadi" w:hAnsi="Abadi"/>
         </w:rPr>
-        <w:t>Affichage des groupes et du score global de satisfaction</w:t>
+        <w:t>Calcul automatique des groupes via un algorithme de satisfaction (CP-SAT)</w:t>
       </w:r>
     </w:p>
     <w:p>
@@ -206,7 +232,69 @@
         <w:rPr>
           <w:rFonts w:ascii="Abadi" w:hAnsi="Abadi"/>
         </w:rPr>
-        <w:t>Interface de gestion pour le professeur (publication des résultats, ouverture/fermeture des choix)</w:t>
+        <w:t>Affichage des groupes et du score global de satisfaction</w:t>
+      </w:r>
+    </w:p>
+    <w:p>
+      <w:pPr>
+        <w:numPr>
+          <w:ilvl w:val="0"/>
+          <w:numId w:val="1"/>
+        </w:numPr>
+        <w:rPr>
+          <w:rFonts w:ascii="Abadi" w:hAnsi="Abadi"/>
+        </w:rPr>
+      </w:pPr>
+      <w:r>
+        <w:rPr>
+          <w:rFonts w:ascii="Abadi" w:hAnsi="Abadi"/>
+        </w:rPr>
+        <w:t>Interface de gestion pour le professeur (publication des résultats, ouverture/fermeture des choix</w:t>
+      </w:r>
+      <w:r>
+        <w:rPr>
+          <w:rFonts w:ascii="Abadi" w:hAnsi="Abadi"/>
+        </w:rPr>
+        <w:t>, nombre d’étudiant</w:t>
+      </w:r>
+      <w:r>
+        <w:rPr>
+          <w:rFonts w:ascii="Abadi" w:hAnsi="Abadi"/>
+        </w:rPr>
+        <w:t>)</w:t>
+      </w:r>
+    </w:p>
+    <w:p>
+      <w:pPr>
+        <w:pStyle w:val="NormalWeb"/>
+        <w:numPr>
+          <w:ilvl w:val="0"/>
+          <w:numId w:val="1"/>
+        </w:numPr>
+        <w:rPr>
+          <w:rFonts w:ascii="Abadi" w:hAnsi="Abadi"/>
+        </w:rPr>
+      </w:pPr>
+      <w:r>
+        <w:rPr>
+          <w:rFonts w:ascii="Abadi" w:hAnsi="Abadi"/>
+        </w:rPr>
+        <w:t xml:space="preserve">Possibilité de supprimer </w:t>
+      </w:r>
+      <w:r>
+        <w:rPr>
+          <w:rStyle w:val="lev"/>
+          <w:rFonts w:ascii="Abadi" w:eastAsiaTheme="majorEastAsia" w:hAnsi="Abadi"/>
+          <w:b w:val="0"/>
+          <w:bCs w:val="0"/>
+        </w:rPr>
+        <w:t>tous les groupes</w:t>
+      </w:r>
+      <w:r>
+        <w:rPr>
+          <w:rFonts w:ascii="Abadi" w:hAnsi="Abadi"/>
+        </w:rPr>
+        <w:t xml:space="preserve"> via bouton enseignant.</w:t>
       </w:r>
     </w:p>
     <w:p>
@@ -246,31 +334,23 @@
           <w:bCs/>
         </w:rPr>
       </w:pPr>
-      <w:r>
-        <w:rPr>
-          <w:rFonts w:ascii="Abadi" w:hAnsi="Abadi"/>
-          <w:b/>
-          <w:bCs/>
-        </w:rPr>
-        <w:t>box-cert-</w:t>
-      </w:r>
-      <w:proofErr w:type="spellStart"/>
-      <w:r>
-        <w:rPr>
-          <w:rFonts w:ascii="Abadi" w:hAnsi="Abadi"/>
-          <w:b/>
-          <w:bCs/>
-        </w:rPr>
-        <w:t>project</w:t>
-      </w:r>
-      <w:proofErr w:type="spellEnd"/>
-      <w:r>
-        <w:rPr>
-          <w:rFonts w:ascii="Abadi" w:hAnsi="Abadi"/>
-          <w:b/>
-          <w:bCs/>
-        </w:rPr>
-        <w:t>/</w:t>
+      <w:proofErr w:type="gramStart"/>
+      <w:r>
+        <w:rPr>
+          <w:rFonts w:ascii="Abadi" w:hAnsi="Abadi"/>
+          <w:b/>
+          <w:bCs/>
+        </w:rPr>
+        <w:t>box</w:t>
+      </w:r>
+      <w:proofErr w:type="gramEnd"/>
+      <w:r>
+        <w:rPr>
+          <w:rFonts w:ascii="Abadi" w:hAnsi="Abadi"/>
+          <w:b/>
+          <w:bCs/>
+        </w:rPr>
+        <w:t>-cert-project/</w:t>
       </w:r>
     </w:p>
     <w:p>
@@ -326,7 +406,7 @@
     <w:p>
       <w:pPr>
         <w:rPr>
-          <w:rFonts w:ascii="Abadi" w:hAnsi="Abadi"/>
+          <w:rFonts w:ascii="MS Gothic" w:eastAsia="MS Gothic" w:hAnsi="MS Gothic" w:cs="MS Gothic"/>
           <w:b/>
           <w:bCs/>
         </w:rPr>
@@ -337,6 +417,184 @@
           <w:b/>
           <w:bCs/>
         </w:rPr>
+        <w:t>││</w:t>
+      </w:r>
+      <w:r>
+        <w:rPr>
+          <w:rFonts w:ascii="Arial" w:hAnsi="Arial" w:cs="Arial"/>
+          <w:b/>
+          <w:bCs/>
+        </w:rPr>
+        <w:t>─</w:t>
+      </w:r>
+      <w:r>
+        <w:rPr>
+          <w:rFonts w:ascii="Abadi" w:hAnsi="Abadi"/>
+          <w:b/>
+          <w:bCs/>
+        </w:rPr>
+        <w:t xml:space="preserve"> </w:t>
+      </w:r>
+      <w:proofErr w:type="gramStart"/>
+      <w:r>
+        <w:rPr>
+          <w:rFonts w:ascii="Abadi" w:hAnsi="Abadi"/>
+          <w:b/>
+          <w:bCs/>
+        </w:rPr>
+        <w:t>choice.json</w:t>
+      </w:r>
+      <w:proofErr w:type="gramEnd"/>
+    </w:p>
+    <w:p>
+      <w:pPr>
+        <w:rPr>
+          <w:rFonts w:ascii="MS Gothic" w:eastAsia="MS Gothic" w:hAnsi="MS Gothic" w:cs="MS Gothic"/>
+          <w:b/>
+          <w:bCs/>
+        </w:rPr>
+      </w:pPr>
+      <w:r>
+        <w:rPr>
+          <w:rFonts w:ascii="MS Gothic" w:eastAsia="MS Gothic" w:hAnsi="MS Gothic" w:cs="MS Gothic" w:hint="eastAsia"/>
+          <w:b/>
+          <w:bCs/>
+        </w:rPr>
+        <w:t>││</w:t>
+      </w:r>
+      <w:r>
+        <w:rPr>
+          <w:rFonts w:ascii="Arial" w:hAnsi="Arial" w:cs="Arial"/>
+          <w:b/>
+          <w:bCs/>
+        </w:rPr>
+        <w:t>─</w:t>
+      </w:r>
+      <w:r>
+        <w:rPr>
+          <w:rFonts w:ascii="Abadi" w:hAnsi="Abadi"/>
+          <w:b/>
+          <w:bCs/>
+        </w:rPr>
+        <w:t xml:space="preserve"> </w:t>
+      </w:r>
+      <w:proofErr w:type="gramStart"/>
+      <w:r>
+        <w:rPr>
+          <w:rFonts w:ascii="Abadi" w:hAnsi="Abadi"/>
+          <w:b/>
+          <w:bCs/>
+        </w:rPr>
+        <w:t>group.json</w:t>
+      </w:r>
+      <w:proofErr w:type="gramEnd"/>
+    </w:p>
+    <w:p>
+      <w:pPr>
+        <w:rPr>
+          <w:rFonts w:ascii="MS Gothic" w:eastAsia="MS Gothic" w:hAnsi="MS Gothic" w:cs="MS Gothic"/>
+          <w:b/>
+          <w:bCs/>
+        </w:rPr>
+      </w:pPr>
+      <w:r>
+        <w:rPr>
+          <w:rFonts w:ascii="MS Gothic" w:eastAsia="MS Gothic" w:hAnsi="MS Gothic" w:cs="MS Gothic" w:hint="eastAsia"/>
+          <w:b/>
+          <w:bCs/>
+        </w:rPr>
+        <w:t>││</w:t>
+      </w:r>
+      <w:r>
+        <w:rPr>
+          <w:rFonts w:ascii="Arial" w:hAnsi="Arial" w:cs="Arial"/>
+          <w:b/>
+          <w:bCs/>
+        </w:rPr>
+        <w:t>─</w:t>
+      </w:r>
+      <w:r>
+        <w:rPr>
+          <w:rFonts w:ascii="Abadi" w:hAnsi="Abadi"/>
+          <w:b/>
+          <w:bCs/>
+        </w:rPr>
+        <w:t xml:space="preserve"> </w:t>
+      </w:r>
+      <w:r>
+        <w:rPr>
+          <w:rFonts w:ascii="Abadi" w:hAnsi="Abadi"/>
+          <w:b/>
+          <w:bCs/>
+        </w:rPr>
+        <w:t>users.sql</w:t>
+      </w:r>
+    </w:p>
+    <w:p>
+      <w:pPr>
+        <w:rPr>
+          <w:rFonts w:ascii="MS Gothic" w:eastAsia="MS Gothic" w:hAnsi="MS Gothic" w:cs="MS Gothic"/>
+          <w:b/>
+          <w:bCs/>
+        </w:rPr>
+      </w:pPr>
+      <w:r>
+        <w:rPr>
+          <w:rFonts w:ascii="MS Gothic" w:eastAsia="MS Gothic" w:hAnsi="MS Gothic" w:cs="MS Gothic"/>
+          <w:b/>
+          <w:bCs/>
+        </w:rPr>
+        <w:br w:type="page"/>
+      </w:r>
+    </w:p>
+    <w:p>
+      <w:pPr>
+        <w:rPr>
+          <w:rFonts w:ascii="Abadi" w:hAnsi="Abadi"/>
+          <w:b/>
+          <w:bCs/>
+        </w:rPr>
+      </w:pPr>
+      <w:r>
+        <w:rPr>
+          <w:rFonts w:ascii="MS Gothic" w:eastAsia="MS Gothic" w:hAnsi="MS Gothic" w:cs="MS Gothic" w:hint="eastAsia"/>
+          <w:b/>
+          <w:bCs/>
+        </w:rPr>
+        <w:lastRenderedPageBreak/>
+        <w:t>││</w:t>
+      </w:r>
+      <w:r>
+        <w:rPr>
+          <w:rFonts w:ascii="Arial" w:hAnsi="Arial" w:cs="Arial"/>
+          <w:b/>
+          <w:bCs/>
+        </w:rPr>
+        <w:t>─</w:t>
+      </w:r>
+      <w:r>
+        <w:rPr>
+          <w:rFonts w:ascii="Abadi" w:hAnsi="Abadi"/>
+          <w:b/>
+          <w:bCs/>
+        </w:rPr>
+        <w:t xml:space="preserve"> auth/</w:t>
+      </w:r>
+    </w:p>
+    <w:p>
+      <w:pPr>
+        <w:rPr>
+          <w:rFonts w:ascii="Abadi" w:hAnsi="Abadi"/>
+          <w:b/>
+          <w:bCs/>
+        </w:rPr>
+      </w:pPr>
+      <w:r>
+        <w:rPr>
+          <w:rFonts w:ascii="MS Gothic" w:eastAsia="MS Gothic" w:hAnsi="MS Gothic" w:cs="MS Gothic" w:hint="eastAsia"/>
+          <w:b/>
+          <w:bCs/>
+        </w:rPr>
         <w:t>│</w:t>
       </w:r>
       <w:r>
@@ -435,25 +693,7 @@
           <w:b/>
           <w:bCs/>
         </w:rPr>
-        <w:t xml:space="preserve"> </w:t>
-      </w:r>
-      <w:proofErr w:type="spellStart"/>
-      <w:r>
-        <w:rPr>
-          <w:rFonts w:ascii="Abadi" w:hAnsi="Abadi"/>
-          <w:b/>
-          <w:bCs/>
-        </w:rPr>
-        <w:t>auth</w:t>
-      </w:r>
-      <w:proofErr w:type="spellEnd"/>
-      <w:r>
-        <w:rPr>
-          <w:rFonts w:ascii="Abadi" w:hAnsi="Abadi"/>
-          <w:b/>
-          <w:bCs/>
-        </w:rPr>
-        <w:t>/</w:t>
+        <w:t xml:space="preserve"> auth/</w:t>
       </w:r>
     </w:p>
     <w:p>
@@ -559,25 +799,7 @@
           <w:b/>
           <w:bCs/>
         </w:rPr>
-        <w:t xml:space="preserve"> </w:t>
-      </w:r>
-      <w:proofErr w:type="spellStart"/>
-      <w:r>
-        <w:rPr>
-          <w:rFonts w:ascii="Abadi" w:hAnsi="Abadi"/>
-          <w:b/>
-          <w:bCs/>
-        </w:rPr>
-        <w:t>static</w:t>
-      </w:r>
-      <w:proofErr w:type="spellEnd"/>
-      <w:r>
-        <w:rPr>
-          <w:rFonts w:ascii="Abadi" w:hAnsi="Abadi"/>
-          <w:b/>
-          <w:bCs/>
-        </w:rPr>
-        <w:t>/</w:t>
+        <w:t xml:space="preserve"> static/</w:t>
       </w:r>
     </w:p>
     <w:p>
@@ -821,25 +1043,7 @@
           <w:b/>
           <w:bCs/>
         </w:rPr>
-        <w:t xml:space="preserve"> </w:t>
-      </w:r>
-      <w:proofErr w:type="spellStart"/>
-      <w:r>
-        <w:rPr>
-          <w:rFonts w:ascii="Abadi" w:hAnsi="Abadi"/>
-          <w:b/>
-          <w:bCs/>
-        </w:rPr>
-        <w:t>templates</w:t>
-      </w:r>
-      <w:proofErr w:type="spellEnd"/>
-      <w:r>
-        <w:rPr>
-          <w:rFonts w:ascii="Abadi" w:hAnsi="Abadi"/>
-          <w:b/>
-          <w:bCs/>
-        </w:rPr>
-        <w:t>/</w:t>
+        <w:t xml:space="preserve"> templates/</w:t>
       </w:r>
     </w:p>
     <w:p>
@@ -856,7 +1060,6 @@
           <w:b/>
           <w:bCs/>
         </w:rPr>
-        <w:lastRenderedPageBreak/>
         <w:t>│</w:t>
       </w:r>
       <w:r>
@@ -905,25 +1108,7 @@
           <w:b/>
           <w:bCs/>
         </w:rPr>
-        <w:t xml:space="preserve"> </w:t>
-      </w:r>
-      <w:proofErr w:type="spellStart"/>
-      <w:r>
-        <w:rPr>
-          <w:rFonts w:ascii="Abadi" w:hAnsi="Abadi"/>
-          <w:b/>
-          <w:bCs/>
-        </w:rPr>
-        <w:t>auth</w:t>
-      </w:r>
-      <w:proofErr w:type="spellEnd"/>
-      <w:r>
-        <w:rPr>
-          <w:rFonts w:ascii="Abadi" w:hAnsi="Abadi"/>
-          <w:b/>
-          <w:bCs/>
-        </w:rPr>
-        <w:t>/</w:t>
+        <w:t xml:space="preserve"> auth/</w:t>
       </w:r>
     </w:p>
     <w:p>
@@ -1535,6 +1720,14 @@
       <w:tblPr>
         <w:tblW w:w="0" w:type="auto"/>
         <w:tblCellSpacing w:w="15" w:type="dxa"/>
+        <w:tblBorders>
+          <w:top w:val="single" w:sz="4" w:space="0" w:color="auto"/>
+          <w:left w:val="single" w:sz="4" w:space="0" w:color="auto"/>
+          <w:bottom w:val="single" w:sz="4" w:space="0" w:color="auto"/>
+          <w:right w:val="single" w:sz="4" w:space="0" w:color="auto"/>
+          <w:insideH w:val="single" w:sz="4" w:space="0" w:color="auto"/>
+          <w:insideV w:val="single" w:sz="4" w:space="0" w:color="auto"/>
+        </w:tblBorders>
         <w:tblCellMar>
           <w:top w:w="15" w:type="dxa"/>
           <w:left w:w="15" w:type="dxa"/>
@@ -1544,9 +1737,9 @@
         <w:tblLook w:val="04A0" w:firstRow="1" w:lastRow="0" w:firstColumn="1" w:lastColumn="0" w:noHBand="0" w:noVBand="1"/>
       </w:tblPr>
       <w:tblGrid>
-        <w:gridCol w:w="1683"/>
-        <w:gridCol w:w="2660"/>
-        <w:gridCol w:w="4729"/>
+        <w:gridCol w:w="1703"/>
+        <w:gridCol w:w="2508"/>
+        <w:gridCol w:w="4851"/>
       </w:tblGrid>
       <w:tr>
         <w:trPr>
@@ -1573,6 +1766,7 @@
                 <w:b/>
                 <w:bCs/>
               </w:rPr>
+              <w:lastRenderedPageBreak/>
               <w:t>Composant</w:t>
             </w:r>
           </w:p>
@@ -1670,6 +1864,14 @@
               </w:rPr>
               <w:t>Flask</w:t>
             </w:r>
+            <w:r>
+              <w:rPr>
+                <w:rFonts w:ascii="Abadi" w:hAnsi="Abadi"/>
+                <w:b/>
+                <w:bCs/>
+              </w:rPr>
+              <w:t>/Python</w:t>
+            </w:r>
           </w:p>
         </w:tc>
         <w:tc>
@@ -1688,7 +1890,13 @@
               <w:rPr>
                 <w:rFonts w:ascii="Abadi" w:hAnsi="Abadi"/>
               </w:rPr>
-              <w:t>Léger, Python natif</w:t>
+              <w:t xml:space="preserve">Léger, </w:t>
+            </w:r>
+            <w:r>
+              <w:rPr>
+                <w:rFonts w:ascii="Abadi" w:hAnsi="Abadi"/>
+              </w:rPr>
+              <w:t>Simple et Maîtrisé</w:t>
             </w:r>
           </w:p>
         </w:tc>
@@ -1709,14 +1917,12 @@
                 <w:rFonts w:ascii="Abadi" w:hAnsi="Abadi"/>
               </w:rPr>
             </w:pPr>
-            <w:proofErr w:type="spellStart"/>
             <w:r>
               <w:rPr>
                 <w:rFonts w:ascii="Abadi" w:hAnsi="Abadi"/>
               </w:rPr>
               <w:t>Templates</w:t>
             </w:r>
-            <w:proofErr w:type="spellEnd"/>
           </w:p>
         </w:tc>
         <w:tc>
@@ -1796,6 +2002,8 @@
             <w:pPr>
               <w:rPr>
                 <w:rFonts w:ascii="Abadi" w:hAnsi="Abadi"/>
+                <w:b/>
+                <w:bCs/>
               </w:rPr>
             </w:pPr>
             <w:r>
@@ -1804,7 +2012,7 @@
                 <w:b/>
                 <w:bCs/>
               </w:rPr>
-              <w:t>SQLite</w:t>
+              <w:t>MySQL</w:t>
             </w:r>
           </w:p>
         </w:tc>
@@ -1824,7 +2032,7 @@
               <w:rPr>
                 <w:rFonts w:ascii="Abadi" w:hAnsi="Abadi"/>
               </w:rPr>
-              <w:t>Base légère, suffisante pour le projet</w:t>
+              <w:t>Système de gestion de base de données plus robuste</w:t>
             </w:r>
           </w:p>
         </w:tc>
@@ -2037,51 +2245,28 @@
           <w:rFonts w:ascii="Abadi" w:hAnsi="Abadi"/>
         </w:rPr>
       </w:pPr>
-      <w:r>
-        <w:rPr>
-          <w:rFonts w:ascii="Abadi" w:hAnsi="Abadi"/>
-        </w:rPr>
-        <w:pict w14:anchorId="505853F6">
-          <v:rect id="_x0000_i1025" style="width:0;height:1.5pt" o:hralign="center" o:bullet="t" o:hrstd="t" o:hr="t" fillcolor="#a0a0a0" stroked="f"/>
-        </w:pict>
-      </w:r>
-    </w:p>
-    <w:p>
-      <w:pPr>
-        <w:rPr>
-          <w:rFonts w:ascii="Abadi" w:hAnsi="Abadi"/>
-        </w:rPr>
-      </w:pPr>
-    </w:p>
-    <w:p>
-      <w:pPr>
-        <w:rPr>
-          <w:rFonts w:ascii="Abadi" w:hAnsi="Abadi"/>
-        </w:rPr>
-      </w:pPr>
-    </w:p>
-    <w:p>
-      <w:pPr>
-        <w:rPr>
-          <w:rFonts w:ascii="Abadi" w:hAnsi="Abadi"/>
-        </w:rPr>
-      </w:pPr>
-    </w:p>
-    <w:p>
-      <w:pPr>
-        <w:rPr>
-          <w:rFonts w:ascii="Abadi" w:hAnsi="Abadi"/>
-          <w:b/>
-          <w:bCs/>
-        </w:rPr>
-      </w:pPr>
-      <w:r>
-        <w:rPr>
-          <w:rFonts w:ascii="Abadi" w:hAnsi="Abadi"/>
-          <w:b/>
-          <w:bCs/>
-        </w:rPr>
-        <w:lastRenderedPageBreak/>
+    </w:p>
+    <w:p>
+      <w:pPr>
+        <w:rPr>
+          <w:rFonts w:ascii="Abadi" w:hAnsi="Abadi"/>
+        </w:rPr>
+      </w:pPr>
+    </w:p>
+    <w:p>
+      <w:pPr>
+        <w:rPr>
+          <w:rFonts w:ascii="Abadi" w:hAnsi="Abadi"/>
+          <w:b/>
+          <w:bCs/>
+        </w:rPr>
+      </w:pPr>
+      <w:r>
+        <w:rPr>
+          <w:rFonts w:ascii="Abadi" w:hAnsi="Abadi"/>
+          <w:b/>
+          <w:bCs/>
+        </w:rPr>
         <w:t>4. Interprétation du sujet</w:t>
       </w:r>
     </w:p>
@@ -2113,7 +2298,43 @@
         <w:rPr>
           <w:rFonts w:ascii="Abadi" w:hAnsi="Abadi"/>
         </w:rPr>
-        <w:t xml:space="preserve"> est l’administrateur : il gère les utilisateurs, la saisie des préférences, le lancement de l’algorithme, et la publication des résultats.</w:t>
+        <w:t xml:space="preserve"> est l’administrateur : </w:t>
+      </w:r>
+      <w:r>
+        <w:rPr>
+          <w:rFonts w:ascii="Abadi" w:hAnsi="Abadi"/>
+        </w:rPr>
+        <w:t xml:space="preserve">il se connecte, </w:t>
+      </w:r>
+      <w:r>
+        <w:rPr>
+          <w:rFonts w:ascii="Abadi" w:hAnsi="Abadi"/>
+        </w:rPr>
+        <w:t xml:space="preserve">il gère les utilisateurs, la </w:t>
+      </w:r>
+      <w:r>
+        <w:rPr>
+          <w:rFonts w:ascii="Abadi" w:hAnsi="Abadi"/>
+        </w:rPr>
+        <w:t>taille des groupes</w:t>
+      </w:r>
+      <w:r>
+        <w:rPr>
+          <w:rFonts w:ascii="Abadi" w:hAnsi="Abadi"/>
+        </w:rPr>
+        <w:t xml:space="preserve">, le lancement de l’algorithme, </w:t>
+      </w:r>
+      <w:r>
+        <w:rPr>
+          <w:rFonts w:ascii="Abadi" w:hAnsi="Abadi"/>
+        </w:rPr>
+        <w:t xml:space="preserve">la fermeture et l’ouverture des choix aux étudiants </w:t>
+      </w:r>
+      <w:r>
+        <w:rPr>
+          <w:rFonts w:ascii="Abadi" w:hAnsi="Abadi"/>
+        </w:rPr>
+        <w:t>et la publication des résultats.</w:t>
       </w:r>
     </w:p>
     <w:p>
@@ -2144,116 +2365,184 @@
         <w:rPr>
           <w:rFonts w:ascii="Abadi" w:hAnsi="Abadi"/>
         </w:rPr>
-        <w:t xml:space="preserve"> accèdent à l’application via login, saisissent leurs préférences (somme = 100), peuvent les modifier tant que la saisie est ouverte, et voient les résultats une fois publiés.</w:t>
-      </w:r>
-    </w:p>
-    <w:p>
-      <w:pPr>
-        <w:rPr>
-          <w:rFonts w:ascii="Abadi" w:hAnsi="Abadi"/>
-        </w:rPr>
-      </w:pPr>
-    </w:p>
-    <w:p>
-      <w:pPr>
-        <w:rPr>
-          <w:rFonts w:ascii="Abadi" w:hAnsi="Abadi"/>
-          <w:b/>
-          <w:bCs/>
-        </w:rPr>
-      </w:pPr>
-      <w:r>
-        <w:rPr>
-          <w:rFonts w:ascii="Abadi" w:hAnsi="Abadi"/>
-          <w:b/>
-          <w:bCs/>
-        </w:rPr>
-        <w:t>5. Fonctionnement de l’algorithme</w:t>
-      </w:r>
-    </w:p>
-    <w:p>
-      <w:pPr>
-        <w:rPr>
-          <w:rFonts w:ascii="Abadi" w:hAnsi="Abadi"/>
-          <w:b/>
-          <w:bCs/>
-        </w:rPr>
-      </w:pPr>
-      <w:r>
-        <w:rPr>
-          <w:rFonts w:ascii="Abadi" w:hAnsi="Abadi"/>
-          <w:b/>
-          <w:bCs/>
-        </w:rPr>
-        <w:t>5.1. Objectif</w:t>
-      </w:r>
-    </w:p>
-    <w:p>
-      <w:pPr>
-        <w:rPr>
-          <w:rFonts w:ascii="Abadi" w:hAnsi="Abadi"/>
-        </w:rPr>
-      </w:pPr>
-      <w:r>
-        <w:rPr>
-          <w:rFonts w:ascii="Abadi" w:hAnsi="Abadi"/>
-        </w:rPr>
-        <w:t>L’algorithme cherche à former des groupes d’étudiants de taille fixe (ici par défaut 4) en maximisant la somme des affinités mutuelles basées sur leurs préférences. En d’autres termes, il regroupe les étudiants de façon à maximiser la satisfaction globale des préférences exprimées entre eux.</w:t>
-      </w:r>
-    </w:p>
-    <w:p>
-      <w:pPr>
-        <w:rPr>
-          <w:rFonts w:ascii="Abadi" w:hAnsi="Abadi"/>
-          <w:b/>
-          <w:bCs/>
-        </w:rPr>
-      </w:pPr>
-      <w:r>
-        <w:rPr>
-          <w:rFonts w:ascii="Abadi" w:hAnsi="Abadi"/>
-          <w:b/>
-          <w:bCs/>
-        </w:rPr>
-        <w:t>5.2. Données d’entrée</w:t>
-      </w:r>
-    </w:p>
-    <w:p>
-      <w:pPr>
-        <w:rPr>
-          <w:rFonts w:ascii="Abadi" w:hAnsi="Abadi"/>
-          <w:b/>
-          <w:bCs/>
-        </w:rPr>
-      </w:pPr>
-      <w:r>
-        <w:rPr>
-          <w:rFonts w:ascii="Abadi" w:hAnsi="Abadi"/>
-          <w:b/>
-          <w:bCs/>
-        </w:rPr>
-        <w:t>5.</w:t>
-      </w:r>
-      <w:r>
-        <w:rPr>
-          <w:rFonts w:ascii="Abadi" w:hAnsi="Abadi"/>
-          <w:b/>
-          <w:bCs/>
-        </w:rPr>
-        <w:t>3</w:t>
-      </w:r>
-      <w:r>
-        <w:rPr>
-          <w:rFonts w:ascii="Abadi" w:hAnsi="Abadi"/>
-          <w:b/>
-          <w:bCs/>
-        </w:rPr>
-        <w:t>. Variable</w:t>
-      </w:r>
-    </w:p>
-    <w:p>
-      <w:pPr>
-        <w:pStyle w:val="Paragraphedeliste"/>
+        <w:t xml:space="preserve"> accèdent à l’application via login, saisissent leurs préférences (somme </w:t>
+      </w:r>
+      <w:r>
+        <w:rPr>
+          <w:rFonts w:ascii="Abadi" w:hAnsi="Abadi"/>
+        </w:rPr>
+        <w:t>=&gt;</w:t>
+      </w:r>
+      <w:r>
+        <w:rPr>
+          <w:rFonts w:ascii="Abadi" w:hAnsi="Abadi"/>
+        </w:rPr>
+        <w:t xml:space="preserve"> 100), peuvent les modifier tant que la saisie est ouverte, et voient les résultats une fois publiés</w:t>
+      </w:r>
+      <w:r>
+        <w:rPr>
+          <w:rFonts w:ascii="Abadi" w:hAnsi="Abadi"/>
+        </w:rPr>
+        <w:t xml:space="preserve"> et publication fermé</w:t>
+      </w:r>
+    </w:p>
+    <w:p>
+      <w:pPr>
+        <w:rPr>
+          <w:rFonts w:ascii="Abadi" w:hAnsi="Abadi"/>
+        </w:rPr>
+      </w:pPr>
+    </w:p>
+    <w:p>
+      <w:pPr>
+        <w:ind w:left="720"/>
+        <w:rPr>
+          <w:rFonts w:ascii="Abadi" w:hAnsi="Abadi"/>
+          <w:b/>
+          <w:bCs/>
+        </w:rPr>
+      </w:pPr>
+    </w:p>
+    <w:p>
+      <w:pPr>
+        <w:rPr>
+          <w:rFonts w:ascii="Abadi" w:hAnsi="Abadi"/>
+          <w:b/>
+          <w:bCs/>
+        </w:rPr>
+      </w:pPr>
+      <w:r>
+        <w:rPr>
+          <w:rFonts w:ascii="Segoe UI Emoji" w:hAnsi="Segoe UI Emoji" w:cs="Segoe UI Emoji"/>
+          <w:b/>
+          <w:bCs/>
+        </w:rPr>
+        <w:t xml:space="preserve">5. </w:t>
+      </w:r>
+      <w:r>
+        <w:rPr>
+          <w:rFonts w:ascii="Abadi" w:hAnsi="Abadi"/>
+          <w:b/>
+          <w:bCs/>
+        </w:rPr>
+        <w:t>Fonctionnement de l’algorithme de création de groupes</w:t>
+      </w:r>
+    </w:p>
+    <w:p>
+      <w:pPr>
+        <w:ind w:left="720"/>
+        <w:rPr>
+          <w:rFonts w:ascii="Abadi" w:hAnsi="Abadi"/>
+          <w:b/>
+          <w:bCs/>
+        </w:rPr>
+      </w:pPr>
+      <w:r>
+        <w:rPr>
+          <w:rFonts w:ascii="Abadi" w:hAnsi="Abadi"/>
+          <w:b/>
+          <w:bCs/>
+        </w:rPr>
+        <w:t>1. Objectif global</w:t>
+      </w:r>
+    </w:p>
+    <w:p>
+      <w:pPr>
+        <w:rPr>
+          <w:rFonts w:ascii="Abadi" w:hAnsi="Abadi"/>
+        </w:rPr>
+      </w:pPr>
+      <w:r>
+        <w:rPr>
+          <w:rFonts w:ascii="Abadi" w:hAnsi="Abadi"/>
+        </w:rPr>
+        <w:t>L’objectif est de former automatiquement des groupes d’étudiants tout en maximisant la satisfaction des préférences mutuelles exprimées entre eux. Cela se fait via un solveur de contraintes (CP-SAT de Google OR-Tools) qui trouve la répartition optimale.</w:t>
+      </w:r>
+    </w:p>
+    <w:p>
+      <w:pPr>
+        <w:ind w:firstLine="708"/>
+        <w:rPr>
+          <w:rFonts w:ascii="Abadi" w:hAnsi="Abadi"/>
+          <w:b/>
+          <w:bCs/>
+        </w:rPr>
+      </w:pPr>
+      <w:r>
+        <w:rPr>
+          <w:rFonts w:ascii="Abadi" w:hAnsi="Abadi"/>
+          <w:b/>
+          <w:bCs/>
+        </w:rPr>
+        <w:t>2. Variables et contraintes</w:t>
+      </w:r>
+    </w:p>
+    <w:p>
+      <w:pPr>
+        <w:rPr>
+          <w:rFonts w:ascii="Abadi" w:hAnsi="Abadi"/>
+          <w:b/>
+          <w:bCs/>
+        </w:rPr>
+      </w:pPr>
+      <w:r>
+        <w:rPr>
+          <w:rFonts w:ascii="Abadi" w:hAnsi="Abadi"/>
+          <w:b/>
+          <w:bCs/>
+        </w:rPr>
+        <w:t>Variables</w:t>
+      </w:r>
+    </w:p>
+    <w:p>
+      <w:pPr>
+        <w:rPr>
+          <w:rFonts w:ascii="Abadi" w:hAnsi="Abadi"/>
+        </w:rPr>
+      </w:pPr>
+      <w:proofErr w:type="gramStart"/>
+      <w:r>
+        <w:rPr>
+          <w:rFonts w:ascii="Abadi" w:hAnsi="Abadi"/>
+        </w:rPr>
+        <w:t>x[</w:t>
+      </w:r>
+      <w:proofErr w:type="gramEnd"/>
+      <w:r>
+        <w:rPr>
+          <w:rFonts w:ascii="Abadi" w:hAnsi="Abadi"/>
+        </w:rPr>
+        <w:t>i, g] : variable booléenne qui vaut 1 si l’étudiant i est assigné au groupe g, sinon 0.</w:t>
+      </w:r>
+    </w:p>
+    <w:p>
+      <w:pPr>
+        <w:rPr>
+          <w:rFonts w:ascii="Abadi" w:hAnsi="Abadi"/>
+          <w:b/>
+          <w:bCs/>
+        </w:rPr>
+      </w:pPr>
+    </w:p>
+    <w:p>
+      <w:pPr>
+        <w:rPr>
+          <w:rFonts w:ascii="Abadi" w:hAnsi="Abadi"/>
+          <w:b/>
+          <w:bCs/>
+        </w:rPr>
+      </w:pPr>
+      <w:r>
+        <w:rPr>
+          <w:rFonts w:ascii="Abadi" w:hAnsi="Abadi"/>
+          <w:b/>
+          <w:bCs/>
+        </w:rPr>
+        <w:t>Contraintes</w:t>
+      </w:r>
+    </w:p>
+    <w:p>
+      <w:pPr>
         <w:numPr>
           <w:ilvl w:val="0"/>
           <w:numId w:val="4"/>
@@ -2266,48 +2555,52 @@
         <w:rPr>
           <w:rFonts w:ascii="Abadi" w:hAnsi="Abadi"/>
         </w:rPr>
-        <w:t>`x[i, g]` est une variable booléenne indiquant si l’étudiant `i` est dans le groupe `g`.</w:t>
-      </w:r>
-    </w:p>
-    <w:p>
-      <w:pPr>
-        <w:rPr>
-          <w:rFonts w:ascii="Abadi" w:hAnsi="Abadi"/>
-          <w:b/>
-          <w:bCs/>
-        </w:rPr>
-      </w:pPr>
-      <w:r>
-        <w:rPr>
-          <w:rFonts w:ascii="Abadi" w:hAnsi="Abadi"/>
-          <w:b/>
-          <w:bCs/>
-        </w:rPr>
-        <w:t>5.</w:t>
-      </w:r>
-      <w:r>
-        <w:rPr>
-          <w:rFonts w:ascii="Abadi" w:hAnsi="Abadi"/>
-          <w:b/>
-          <w:bCs/>
-        </w:rPr>
-        <w:t>4</w:t>
-      </w:r>
-      <w:r>
-        <w:rPr>
-          <w:rFonts w:ascii="Abadi" w:hAnsi="Abadi"/>
-          <w:b/>
-          <w:bCs/>
-        </w:rPr>
-        <w:t xml:space="preserve">. </w:t>
-      </w:r>
-      <w:r>
-        <w:rPr>
-          <w:rFonts w:ascii="Abadi" w:hAnsi="Abadi"/>
-          <w:b/>
-          <w:bCs/>
-        </w:rPr>
-        <w:t>Contraintes</w:t>
+        <w:lastRenderedPageBreak/>
+        <w:t>Affectation unique : chaque étudiant est affecté à exactement un groupe</w:t>
+      </w:r>
+    </w:p>
+    <w:p>
+      <w:pPr>
+        <w:rPr>
+          <w:rFonts w:ascii="Abadi" w:hAnsi="Abadi"/>
+          <w:b/>
+          <w:bCs/>
+        </w:rPr>
+      </w:pPr>
+    </w:p>
+    <w:p>
+      <w:pPr>
+        <w:pStyle w:val="Paragraphedeliste"/>
+        <w:numPr>
+          <w:ilvl w:val="0"/>
+          <w:numId w:val="8"/>
+        </w:numPr>
+        <w:rPr>
+          <w:rFonts w:ascii="Abadi" w:hAnsi="Abadi"/>
+          <w:b/>
+          <w:bCs/>
+        </w:rPr>
+      </w:pPr>
+      <w:r>
+        <w:rPr>
+          <w:rFonts w:ascii="Abadi" w:hAnsi="Abadi"/>
+          <w:b/>
+          <w:bCs/>
+        </w:rPr>
+        <w:t>Calcul des affinités</w:t>
+      </w:r>
+    </w:p>
+    <w:p>
+      <w:pPr>
+        <w:rPr>
+          <w:rFonts w:ascii="Abadi" w:hAnsi="Abadi"/>
+        </w:rPr>
+      </w:pPr>
+      <w:r>
+        <w:rPr>
+          <w:rFonts w:ascii="Abadi" w:hAnsi="Abadi"/>
+        </w:rPr>
+        <w:t>Chaque étudiant peut exprimer des préférences pondérées pour ses camarades (par exemple : "Je veux être avec Alice, poids = 50"). Ces préférences sont transformées en matrice de score :</w:t>
       </w:r>
     </w:p>
     <w:p>
@@ -2318,13 +2611,40 @@
         </w:numPr>
         <w:rPr>
           <w:rFonts w:ascii="Abadi" w:hAnsi="Abadi"/>
-        </w:rPr>
-      </w:pPr>
-      <w:r>
-        <w:rPr>
-          <w:rFonts w:ascii="Abadi" w:hAnsi="Abadi"/>
-        </w:rPr>
-        <w:t>Un élève ne peut être dans plusieurs groupes</w:t>
+          <w:b/>
+          <w:bCs/>
+        </w:rPr>
+      </w:pPr>
+      <w:proofErr w:type="gramStart"/>
+      <w:r>
+        <w:rPr>
+          <w:rFonts w:ascii="Abadi" w:hAnsi="Abadi"/>
+          <w:b/>
+          <w:bCs/>
+        </w:rPr>
+        <w:t>score</w:t>
+      </w:r>
+      <w:proofErr w:type="gramEnd"/>
+      <w:r>
+        <w:rPr>
+          <w:rFonts w:ascii="Abadi" w:hAnsi="Abadi"/>
+          <w:b/>
+          <w:bCs/>
+        </w:rPr>
+        <w:t>[i][j] = poids donné par l'étudiant i à l’étudiant j</w:t>
+      </w:r>
+    </w:p>
+    <w:p>
+      <w:pPr>
+        <w:rPr>
+          <w:rFonts w:ascii="Abadi" w:hAnsi="Abadi"/>
+        </w:rPr>
+      </w:pPr>
+      <w:r>
+        <w:rPr>
+          <w:rFonts w:ascii="Abadi" w:hAnsi="Abadi"/>
+        </w:rPr>
+        <w:t>On calcule ensuite le score mutuel entre deux étudiants :</w:t>
       </w:r>
     </w:p>
     <w:p>
@@ -2335,13 +2655,75 @@
         </w:numPr>
         <w:rPr>
           <w:rFonts w:ascii="Abadi" w:hAnsi="Abadi"/>
-        </w:rPr>
-      </w:pPr>
-      <w:r>
-        <w:rPr>
-          <w:rFonts w:ascii="Abadi" w:hAnsi="Abadi"/>
-        </w:rPr>
-        <w:t>La somme des préférences saisies doit être égale à 100</w:t>
+          <w:b/>
+          <w:bCs/>
+        </w:rPr>
+      </w:pPr>
+      <w:proofErr w:type="gramStart"/>
+      <w:r>
+        <w:rPr>
+          <w:rFonts w:ascii="Abadi" w:hAnsi="Abadi"/>
+          <w:b/>
+          <w:bCs/>
+        </w:rPr>
+        <w:t>mutual</w:t>
+      </w:r>
+      <w:proofErr w:type="gramEnd"/>
+      <w:r>
+        <w:rPr>
+          <w:rFonts w:ascii="Abadi" w:hAnsi="Abadi"/>
+          <w:b/>
+          <w:bCs/>
+        </w:rPr>
+        <w:t>_score = score[i][j] + score[j][i]</w:t>
+      </w:r>
+    </w:p>
+    <w:p>
+      <w:pPr>
+        <w:ind w:left="360"/>
+        <w:rPr>
+          <w:rFonts w:ascii="Abadi" w:hAnsi="Abadi"/>
+          <w:b/>
+          <w:bCs/>
+        </w:rPr>
+      </w:pPr>
+    </w:p>
+    <w:p>
+      <w:pPr>
+        <w:pStyle w:val="Paragraphedeliste"/>
+        <w:numPr>
+          <w:ilvl w:val="0"/>
+          <w:numId w:val="8"/>
+        </w:numPr>
+        <w:rPr>
+          <w:rFonts w:ascii="Abadi" w:hAnsi="Abadi"/>
+          <w:b/>
+          <w:bCs/>
+        </w:rPr>
+      </w:pPr>
+      <w:proofErr w:type="gramStart"/>
+      <w:r>
+        <w:rPr>
+          <w:rFonts w:ascii="Abadi" w:hAnsi="Abadi"/>
+          <w:b/>
+          <w:bCs/>
+        </w:rPr>
+        <w:t>Fonction objectif</w:t>
+      </w:r>
+      <w:proofErr w:type="gramEnd"/>
+    </w:p>
+    <w:p>
+      <w:pPr>
+        <w:ind w:left="360"/>
+        <w:rPr>
+          <w:rFonts w:ascii="Abadi" w:hAnsi="Abadi"/>
+        </w:rPr>
+      </w:pPr>
+      <w:r>
+        <w:rPr>
+          <w:rFonts w:ascii="Abadi" w:hAnsi="Abadi"/>
+        </w:rPr>
+        <w:t>L’algorithme cherche à maximiser la somme des affinités mutuelles à l’intérieur des groupes. Pour cela :</w:t>
       </w:r>
     </w:p>
     <w:p>
@@ -2352,106 +2734,13 @@
         </w:numPr>
         <w:rPr>
           <w:rFonts w:ascii="Abadi" w:hAnsi="Abadi"/>
-          <w:b/>
-          <w:bCs/>
-        </w:rPr>
-      </w:pPr>
-      <w:r>
-        <w:rPr>
-          <w:rFonts w:ascii="Abadi" w:hAnsi="Abadi"/>
-        </w:rPr>
-        <w:t>Les group</w:t>
-      </w:r>
-      <w:r>
-        <w:rPr>
-          <w:rFonts w:ascii="Abadi" w:hAnsi="Abadi"/>
-        </w:rPr>
-        <w:t>es doivent être équilibrés (taille définie par le prof</w:t>
-      </w:r>
-    </w:p>
-    <w:p>
-      <w:pPr>
-        <w:rPr>
-          <w:rFonts w:ascii="Abadi" w:hAnsi="Abadi"/>
-          <w:b/>
-          <w:bCs/>
-        </w:rPr>
-      </w:pPr>
-      <w:r>
-        <w:rPr>
-          <w:rFonts w:ascii="Abadi" w:hAnsi="Abadi"/>
-          <w:b/>
-          <w:bCs/>
-        </w:rPr>
-        <w:t>5.</w:t>
-      </w:r>
-      <w:r>
-        <w:rPr>
-          <w:rFonts w:ascii="Abadi" w:hAnsi="Abadi"/>
-          <w:b/>
-          <w:bCs/>
-        </w:rPr>
-        <w:t>5</w:t>
-      </w:r>
-      <w:r>
-        <w:rPr>
-          <w:rFonts w:ascii="Abadi" w:hAnsi="Abadi"/>
-          <w:b/>
-          <w:bCs/>
-        </w:rPr>
-        <w:t>. Résolution</w:t>
-      </w:r>
-    </w:p>
-    <w:p>
-      <w:pPr>
-        <w:rPr>
-          <w:rFonts w:ascii="Abadi" w:hAnsi="Abadi"/>
-        </w:rPr>
-      </w:pPr>
-      <w:r>
-        <w:rPr>
-          <w:rFonts w:ascii="Abadi" w:hAnsi="Abadi"/>
-        </w:rPr>
-        <w:t xml:space="preserve">L’algorithme est codé avec la bibliothèque </w:t>
-      </w:r>
-      <w:r>
-        <w:rPr>
-          <w:rFonts w:ascii="Abadi" w:hAnsi="Abadi"/>
-          <w:b/>
-          <w:bCs/>
-        </w:rPr>
-        <w:t>CP-SAT de Google OR-Tools</w:t>
-      </w:r>
-      <w:r>
-        <w:rPr>
-          <w:rFonts w:ascii="Abadi" w:hAnsi="Abadi"/>
-        </w:rPr>
-        <w:t xml:space="preserve"> pour modéliser les contraintes et maximiser la satisfaction globale.</w:t>
-      </w:r>
-    </w:p>
-    <w:p>
-      <w:pPr>
-        <w:rPr>
-          <w:rFonts w:ascii="Abadi" w:hAnsi="Abadi"/>
-          <w:b/>
-          <w:bCs/>
-        </w:rPr>
-      </w:pPr>
-      <w:r>
-        <w:rPr>
-          <w:rFonts w:ascii="Abadi" w:hAnsi="Abadi"/>
-          <w:b/>
-          <w:bCs/>
-        </w:rPr>
-        <w:t>5.</w:t>
-      </w:r>
-      <w:r>
-        <w:rPr>
-          <w:rFonts w:ascii="Abadi" w:hAnsi="Abadi"/>
-          <w:b/>
-          <w:bCs/>
-        </w:rPr>
-        <w:t>6. Calcule du score de satisfaction</w:t>
+        </w:rPr>
+      </w:pPr>
+      <w:r>
+        <w:rPr>
+          <w:rFonts w:ascii="Abadi" w:hAnsi="Abadi"/>
+        </w:rPr>
+        <w:t>Pour chaque groupe g, et chaque paire d’étudiants (i, j) :</w:t>
       </w:r>
     </w:p>
     <w:p>
@@ -2468,7 +2757,7 @@
         <w:rPr>
           <w:rFonts w:ascii="Abadi" w:hAnsi="Abadi"/>
         </w:rPr>
-        <w:t>Chaque étudiant a des **préférences pondérées** (exemple : "Je préfère être avec X avec un poids 5").</w:t>
+        <w:t>On crée une variable same_group qui vaut 1 si i et j sont tous les deux dans g</w:t>
       </w:r>
     </w:p>
     <w:p>
@@ -2485,7 +2774,48 @@
         <w:rPr>
           <w:rFonts w:ascii="Abadi" w:hAnsi="Abadi"/>
         </w:rPr>
-        <w:t>On crée une **matrice de score `score[i][j]`** qui donne l’affinité de l’étudiant `i` envers l’étudiant `j`.</w:t>
+        <w:t>On ajoute mutual_score * same_group à l’objectif</w:t>
+      </w:r>
+    </w:p>
+    <w:p>
+      <w:pPr>
+        <w:ind w:left="720"/>
+        <w:rPr>
+          <w:rFonts w:ascii="Abadi" w:hAnsi="Abadi"/>
+          <w:b/>
+          <w:bCs/>
+        </w:rPr>
+      </w:pPr>
+    </w:p>
+    <w:p>
+      <w:pPr>
+        <w:ind w:firstLine="360"/>
+        <w:rPr>
+          <w:rFonts w:ascii="Abadi" w:hAnsi="Abadi"/>
+          <w:b/>
+          <w:bCs/>
+        </w:rPr>
+      </w:pPr>
+      <w:r>
+        <w:rPr>
+          <w:rFonts w:ascii="Abadi" w:hAnsi="Abadi"/>
+          <w:b/>
+          <w:bCs/>
+        </w:rPr>
+        <w:t>5.  Comment le solveur décide des groupes</w:t>
+      </w:r>
+    </w:p>
+    <w:p>
+      <w:pPr>
+        <w:rPr>
+          <w:rFonts w:ascii="Abadi" w:hAnsi="Abadi"/>
+        </w:rPr>
+      </w:pPr>
+      <w:r>
+        <w:rPr>
+          <w:rFonts w:ascii="Abadi" w:hAnsi="Abadi"/>
+        </w:rPr>
+        <w:t>Le solveur CP-SAT explore toutes les affectations possibles des étudiants aux groupes sous les contraintes suivantes :</w:t>
       </w:r>
     </w:p>
     <w:p>
@@ -2502,82 +2832,7 @@
         <w:rPr>
           <w:rFonts w:ascii="Abadi" w:hAnsi="Abadi"/>
         </w:rPr>
-        <w:t xml:space="preserve">Le score mutuel entre deux étudiants `i` et `j` </w:t>
-      </w:r>
-      <w:proofErr w:type="spellStart"/>
-      <w:r>
-        <w:rPr>
-          <w:rFonts w:ascii="Abadi" w:hAnsi="Abadi"/>
-        </w:rPr>
-        <w:t>est</w:t>
-      </w:r>
-      <w:proofErr w:type="spellEnd"/>
-      <w:r>
-        <w:rPr>
-          <w:rFonts w:ascii="Abadi" w:hAnsi="Abadi"/>
-        </w:rPr>
-        <w:t xml:space="preserve"> `score[i][j] + score[j][i]`.</w:t>
-      </w:r>
-    </w:p>
-    <w:p>
-      <w:pPr>
-        <w:rPr>
-          <w:rFonts w:ascii="Abadi" w:hAnsi="Abadi"/>
-        </w:rPr>
-      </w:pPr>
-    </w:p>
-    <w:p>
-      <w:pPr>
-        <w:rPr>
-          <w:rFonts w:ascii="Abadi" w:hAnsi="Abadi"/>
-        </w:rPr>
-      </w:pPr>
-    </w:p>
-    <w:p>
-      <w:pPr>
-        <w:rPr>
-          <w:rFonts w:ascii="Abadi" w:hAnsi="Abadi"/>
-        </w:rPr>
-      </w:pPr>
-    </w:p>
-    <w:p>
-      <w:pPr>
-        <w:rPr>
-          <w:rFonts w:ascii="Abadi" w:hAnsi="Abadi"/>
-          <w:b/>
-          <w:bCs/>
-        </w:rPr>
-      </w:pPr>
-      <w:r>
-        <w:rPr>
-          <w:rFonts w:ascii="Abadi" w:hAnsi="Abadi"/>
-          <w:b/>
-          <w:bCs/>
-        </w:rPr>
-        <w:lastRenderedPageBreak/>
-        <w:t xml:space="preserve">5.6. </w:t>
-      </w:r>
-      <w:r>
-        <w:rPr>
-          <w:rFonts w:ascii="Abadi" w:hAnsi="Abadi"/>
-          <w:b/>
-          <w:bCs/>
-        </w:rPr>
-        <w:t>Comment décide-t-il de mettre quelqu’un dans un groupe ?</w:t>
-      </w:r>
-    </w:p>
-    <w:p>
-      <w:pPr>
-        <w:ind w:firstLine="360"/>
-        <w:rPr>
-          <w:rFonts w:ascii="Abadi" w:hAnsi="Abadi"/>
-        </w:rPr>
-      </w:pPr>
-      <w:r>
-        <w:rPr>
-          <w:rFonts w:ascii="Abadi" w:hAnsi="Abadi"/>
-        </w:rPr>
-        <w:t>L’algorithme, via le solveur **CP-SAT de Google OR-Tools</w:t>
+        <w:t>Chaque étudiant est dans un seul groupe</w:t>
       </w:r>
     </w:p>
     <w:p>
@@ -2594,7 +2849,7 @@
         <w:rPr>
           <w:rFonts w:ascii="Abadi" w:hAnsi="Abadi"/>
         </w:rPr>
-        <w:t>Explore les affectations possibles des étudiants aux groupes sous les contraintes.</w:t>
+        <w:t>Les groupes sont équilibrés</w:t>
       </w:r>
     </w:p>
     <w:p>
@@ -2611,13 +2866,7 @@
         <w:rPr>
           <w:rFonts w:ascii="Abadi" w:hAnsi="Abadi"/>
         </w:rPr>
-        <w:t>Cherche l’affectation qui **maximise la somme des scores d’affinités mutuelles</w:t>
-      </w:r>
-      <w:r>
-        <w:rPr>
-          <w:rFonts w:ascii="Abadi" w:hAnsi="Abadi"/>
-        </w:rPr>
-        <w:t>.</w:t>
+        <w:t>L’objectif est de maximiser la somme des scores mutuels</w:t>
       </w:r>
     </w:p>
     <w:p>
@@ -2634,13 +2883,35 @@
         <w:rPr>
           <w:rFonts w:ascii="Abadi" w:hAnsi="Abadi"/>
         </w:rPr>
-        <w:t>Il garantit qu’un étudiant n’est assigné qu’à un seul groupe.</w:t>
-      </w:r>
-      <w:r>
-        <w:rPr>
-          <w:rFonts w:ascii="Abadi" w:hAnsi="Abadi"/>
-        </w:rPr>
-        <w:t xml:space="preserve"> </w:t>
+        <w:t>Cela donne une répartition optimale selon les affinités exprimées.</w:t>
+      </w:r>
+    </w:p>
+    <w:p>
+      <w:pPr>
+        <w:ind w:left="720"/>
+        <w:rPr>
+          <w:rFonts w:ascii="Abadi" w:hAnsi="Abadi"/>
+          <w:b/>
+          <w:bCs/>
+        </w:rPr>
+      </w:pPr>
+    </w:p>
+    <w:p>
+      <w:pPr>
+        <w:ind w:firstLine="360"/>
+        <w:rPr>
+          <w:rFonts w:ascii="Abadi" w:hAnsi="Abadi"/>
+          <w:b/>
+          <w:bCs/>
+        </w:rPr>
+      </w:pPr>
+      <w:r>
+        <w:rPr>
+          <w:rFonts w:ascii="Abadi" w:hAnsi="Abadi"/>
+          <w:b/>
+          <w:bCs/>
+        </w:rPr>
+        <w:t>6. Équilibre des groupes</w:t>
       </w:r>
     </w:p>
     <w:p>
@@ -2651,52 +2922,31 @@
         </w:numPr>
         <w:rPr>
           <w:rFonts w:ascii="Abadi" w:hAnsi="Abadi"/>
-        </w:rPr>
-      </w:pPr>
-      <w:r>
-        <w:rPr>
-          <w:rFonts w:ascii="Abadi" w:hAnsi="Abadi"/>
-        </w:rPr>
-        <w:t>Il respecte la taille exacte de chaque groupe.</w:t>
-      </w:r>
-    </w:p>
-    <w:p>
-      <w:pPr>
-        <w:ind w:left="360"/>
-        <w:rPr>
-          <w:rFonts w:ascii="Abadi" w:hAnsi="Abadi"/>
-        </w:rPr>
-      </w:pPr>
-      <w:r>
-        <w:rPr>
-          <w:rFonts w:ascii="Abadi" w:hAnsi="Abadi"/>
-        </w:rPr>
-        <w:t>La décision est donc automatique et optimisée par le solveur, qui essaie toutes les combinaisons possibles sous contraintes pour maximiser le score.</w:t>
-      </w:r>
-    </w:p>
-    <w:p>
-      <w:pPr>
-        <w:rPr>
-          <w:rFonts w:ascii="Abadi" w:hAnsi="Abadi"/>
-          <w:b/>
-          <w:bCs/>
-        </w:rPr>
-      </w:pPr>
-      <w:r>
-        <w:rPr>
-          <w:rFonts w:ascii="Abadi" w:hAnsi="Abadi"/>
-          <w:b/>
-          <w:bCs/>
-        </w:rPr>
-        <w:t xml:space="preserve">5.7. </w:t>
-      </w:r>
-      <w:r>
-        <w:rPr>
-          <w:rFonts w:ascii="Abadi" w:hAnsi="Abadi"/>
-          <w:b/>
-          <w:bCs/>
-        </w:rPr>
-        <w:t>Gestion de l’équilibre des groupes (scores et tailles)</w:t>
+          <w:b/>
+          <w:bCs/>
+        </w:rPr>
+      </w:pPr>
+      <w:r>
+        <w:rPr>
+          <w:rFonts w:ascii="Abadi" w:hAnsi="Abadi"/>
+          <w:b/>
+          <w:bCs/>
+        </w:rPr>
+        <w:t>Taille équilibrée :</w:t>
+      </w:r>
+      <w:r>
+        <w:rPr>
+          <w:rFonts w:ascii="Abadi" w:hAnsi="Abadi"/>
+          <w:b/>
+          <w:bCs/>
+        </w:rPr>
+        <w:br/>
+      </w:r>
+      <w:r>
+        <w:rPr>
+          <w:rFonts w:ascii="Abadi" w:hAnsi="Abadi"/>
+        </w:rPr>
+        <w:t>L’algorithme garantit une taille quasi égale pour chaque groupe (±1 si nécessaire).</w:t>
       </w:r>
     </w:p>
     <w:p>
@@ -2712,79 +2962,41 @@
       <w:r>
         <w:rPr>
           <w:rFonts w:ascii="Abadi" w:hAnsi="Abadi"/>
-        </w:rPr>
-        <w:t xml:space="preserve">Taille </w:t>
-      </w:r>
-      <w:r>
-        <w:rPr>
-          <w:rFonts w:ascii="Abadi" w:hAnsi="Abadi"/>
-        </w:rPr>
-        <w:t>équilibrée :</w:t>
-      </w:r>
-      <w:r>
-        <w:rPr>
-          <w:rFonts w:ascii="Abadi" w:hAnsi="Abadi"/>
-        </w:rPr>
-        <w:t xml:space="preserve"> les groupes ont strictement la même taille, ou un groupe de taille 1 supérieure seulement si le nombre d’étudiants n’est pas divisible par la taille du groupe. Donc, l’équilibre en termes d’effectif est assuré.</w:t>
-      </w:r>
-    </w:p>
-    <w:p>
-      <w:pPr>
-        <w:numPr>
-          <w:ilvl w:val="0"/>
-          <w:numId w:val="4"/>
-        </w:numPr>
-        <w:rPr>
-          <w:rFonts w:ascii="Abadi" w:hAnsi="Abadi"/>
-        </w:rPr>
-      </w:pPr>
-      <w:r>
-        <w:rPr>
-          <w:rFonts w:ascii="Abadi" w:hAnsi="Abadi"/>
-        </w:rPr>
-        <w:t>Équilibre des scores</w:t>
-      </w:r>
-      <w:r>
-        <w:rPr>
-          <w:rFonts w:ascii="Abadi" w:hAnsi="Abadi"/>
-        </w:rPr>
-        <w:t xml:space="preserve"> : </w:t>
-      </w:r>
-      <w:r>
-        <w:rPr>
-          <w:rFonts w:ascii="Abadi" w:hAnsi="Abadi"/>
-        </w:rPr>
-        <w:t>L’algorithme maximise le score total global des groupes, mais il ne garantit pas explicitement que tous les groupes auront des scores proches les uns des autres. Par exemple, il peut arriver qu’un groupe ait un score élevé et un autre un score plus faible, si cela maximise la somme globale.</w:t>
-      </w:r>
-    </w:p>
-    <w:p>
-      <w:pPr>
-        <w:numPr>
-          <w:ilvl w:val="0"/>
-          <w:numId w:val="4"/>
-        </w:numPr>
-        <w:rPr>
-          <w:rFonts w:ascii="Abadi" w:hAnsi="Abadi"/>
-        </w:rPr>
-      </w:pPr>
-      <w:r>
-        <w:rPr>
-          <w:rFonts w:ascii="Abadi" w:hAnsi="Abadi"/>
-        </w:rPr>
-        <w:t>Pas de contrainte de minimisation des écarts de score entre groupe:</w:t>
-      </w:r>
-      <w:r>
-        <w:rPr>
-          <w:rFonts w:ascii="Abadi" w:hAnsi="Abadi"/>
-        </w:rPr>
-        <w:t xml:space="preserve"> </w:t>
-      </w:r>
-      <w:r>
-        <w:rPr>
-          <w:rFonts w:ascii="Abadi" w:hAnsi="Abadi"/>
-        </w:rPr>
-        <w:t>L’algorithme ne contient pas de contraintes spécifiques pour équilibrer les scores (pas d’objectif ou contrainte visant à réduire la variance des scores entre groupes).</w:t>
-      </w:r>
+          <w:b/>
+          <w:bCs/>
+        </w:rPr>
+        <w:t>Équilibre des scores :</w:t>
+      </w:r>
+      <w:r>
+        <w:rPr>
+          <w:rFonts w:ascii="Abadi" w:hAnsi="Abadi"/>
+          <w:b/>
+          <w:bCs/>
+        </w:rPr>
+        <w:br/>
+      </w:r>
+      <w:r>
+        <w:rPr>
+          <w:rFonts w:ascii="Abadi" w:hAnsi="Abadi"/>
+        </w:rPr>
+        <w:t xml:space="preserve">Ce n’est pas garanti. L’algorithme maximise la somme totale des affinités, pas </w:t>
+      </w:r>
+      <w:r>
+        <w:rPr>
+          <w:rFonts w:ascii="Abadi" w:hAnsi="Abadi"/>
+        </w:rPr>
+        <w:lastRenderedPageBreak/>
+        <w:t>l’égalité entre groupes. Donc, certains groupes peuvent avoir un score très élevé, d’autres moins, si cela maximise le total global.</w:t>
+      </w:r>
+    </w:p>
+    <w:p>
+      <w:pPr>
+        <w:rPr>
+          <w:rFonts w:ascii="Abadi" w:hAnsi="Abadi"/>
+          <w:b/>
+          <w:bCs/>
+        </w:rPr>
+      </w:pPr>
     </w:p>
     <w:p>
       <w:pPr>
@@ -2826,6 +3038,136 @@
           <w:rFonts w:ascii="Abadi" w:hAnsi="Abadi"/>
         </w:rPr>
       </w:pPr>
+      <w:r>
+        <w:rPr>
+          <w:rFonts w:ascii="Abadi" w:hAnsi="Abadi"/>
+        </w:rPr>
+        <w:t xml:space="preserve">Python 3.8+  </w:t>
+      </w:r>
+    </w:p>
+    <w:p>
+      <w:pPr>
+        <w:rPr>
+          <w:rFonts w:ascii="Abadi" w:hAnsi="Abadi"/>
+        </w:rPr>
+      </w:pPr>
+      <w:r>
+        <w:rPr>
+          <w:rFonts w:ascii="Abadi" w:hAnsi="Abadi"/>
+        </w:rPr>
+        <w:t>MySQL Server (</w:t>
+      </w:r>
+      <w:proofErr w:type="gramStart"/>
+      <w:r>
+        <w:rPr>
+          <w:rFonts w:ascii="Abadi" w:hAnsi="Abadi"/>
+        </w:rPr>
+        <w:t>ex:</w:t>
+      </w:r>
+      <w:proofErr w:type="gramEnd"/>
+      <w:r>
+        <w:rPr>
+          <w:rFonts w:ascii="Abadi" w:hAnsi="Abadi"/>
+        </w:rPr>
+        <w:t xml:space="preserve"> via Wamp, Laragon ou MySQL Workbench)</w:t>
+      </w:r>
+    </w:p>
+    <w:p>
+      <w:pPr>
+        <w:rPr>
+          <w:rFonts w:ascii="Abadi" w:hAnsi="Abadi"/>
+          <w:b/>
+          <w:bCs/>
+        </w:rPr>
+      </w:pPr>
+    </w:p>
+    <w:p>
+      <w:pPr>
+        <w:rPr>
+          <w:rFonts w:ascii="Abadi" w:hAnsi="Abadi"/>
+        </w:rPr>
+      </w:pPr>
+      <w:r>
+        <w:rPr>
+          <w:rFonts w:ascii="Abadi" w:hAnsi="Abadi"/>
+        </w:rPr>
+        <w:t>Flask==2.3.3</w:t>
+      </w:r>
+    </w:p>
+    <w:p>
+      <w:pPr>
+        <w:rPr>
+          <w:rFonts w:ascii="Abadi" w:hAnsi="Abadi"/>
+        </w:rPr>
+      </w:pPr>
+      <w:proofErr w:type="gramStart"/>
+      <w:r>
+        <w:rPr>
+          <w:rFonts w:ascii="Abadi" w:hAnsi="Abadi"/>
+        </w:rPr>
+        <w:t>mysql</w:t>
+      </w:r>
+      <w:proofErr w:type="gramEnd"/>
+      <w:r>
+        <w:rPr>
+          <w:rFonts w:ascii="Abadi" w:hAnsi="Abadi"/>
+        </w:rPr>
+        <w:t>-connector-python==8.2.0</w:t>
+      </w:r>
+    </w:p>
+    <w:p>
+      <w:pPr>
+        <w:rPr>
+          <w:rFonts w:ascii="Abadi" w:hAnsi="Abadi"/>
+        </w:rPr>
+      </w:pPr>
+      <w:r>
+        <w:rPr>
+          <w:rFonts w:ascii="Abadi" w:hAnsi="Abadi"/>
+        </w:rPr>
+        <w:t>Werkzeug==2.3.7</w:t>
+      </w:r>
+    </w:p>
+    <w:p>
+      <w:pPr>
+        <w:rPr>
+          <w:rFonts w:ascii="Abadi" w:hAnsi="Abadi"/>
+        </w:rPr>
+      </w:pPr>
+      <w:proofErr w:type="gramStart"/>
+      <w:r>
+        <w:rPr>
+          <w:rFonts w:ascii="Abadi" w:hAnsi="Abadi"/>
+        </w:rPr>
+        <w:t>ortools</w:t>
+      </w:r>
+      <w:proofErr w:type="gramEnd"/>
+      <w:r>
+        <w:rPr>
+          <w:rFonts w:ascii="Abadi" w:hAnsi="Abadi"/>
+        </w:rPr>
+        <w:t>==9.6.2534</w:t>
+      </w:r>
+    </w:p>
+    <w:p>
+      <w:pPr>
+        <w:rPr>
+          <w:rFonts w:ascii="Abadi" w:hAnsi="Abadi"/>
+        </w:rPr>
+      </w:pPr>
+      <w:r>
+        <w:rPr>
+          <w:rFonts w:ascii="Abadi" w:hAnsi="Abadi"/>
+        </w:rPr>
+        <w:t>Jinja2==3.1.2</w:t>
+      </w:r>
+    </w:p>
+    <w:p>
+      <w:pPr>
+        <w:rPr>
+          <w:rFonts w:ascii="Abadi" w:hAnsi="Abadi"/>
+        </w:rPr>
+      </w:pPr>
     </w:p>
     <w:p>
       <w:pPr>
@@ -2879,16 +3221,8 @@
         <w:rPr>
           <w:rFonts w:ascii="Abadi" w:hAnsi="Abadi"/>
         </w:rPr>
-        <w:t>cd box-cert-</w:t>
-      </w:r>
-      <w:proofErr w:type="spellStart"/>
-      <w:r>
-        <w:rPr>
-          <w:rFonts w:ascii="Abadi" w:hAnsi="Abadi"/>
-        </w:rPr>
-        <w:t>project</w:t>
-      </w:r>
-      <w:proofErr w:type="spellEnd"/>
+        <w:t>cd box-cert-project</w:t>
+      </w:r>
     </w:p>
     <w:p>
       <w:pPr>
@@ -2902,103 +3236,71 @@
         </w:rPr>
         <w:t xml:space="preserve">- </w:t>
       </w:r>
-      <w:proofErr w:type="spellStart"/>
-      <w:r>
-        <w:rPr>
-          <w:rFonts w:ascii="Abadi" w:hAnsi="Abadi"/>
-        </w:rPr>
-        <w:t>pip</w:t>
-      </w:r>
-      <w:proofErr w:type="spellEnd"/>
-      <w:r>
-        <w:rPr>
-          <w:rFonts w:ascii="Abadi" w:hAnsi="Abadi"/>
-        </w:rPr>
-        <w:t xml:space="preserve"> </w:t>
-      </w:r>
-      <w:proofErr w:type="spellStart"/>
-      <w:r>
-        <w:rPr>
-          <w:rFonts w:ascii="Abadi" w:hAnsi="Abadi"/>
-        </w:rPr>
-        <w:t>install</w:t>
-      </w:r>
-      <w:proofErr w:type="spellEnd"/>
-      <w:r>
-        <w:rPr>
-          <w:rFonts w:ascii="Abadi" w:hAnsi="Abadi"/>
-        </w:rPr>
-        <w:t xml:space="preserve"> -r requirements.txt</w:t>
-      </w:r>
-    </w:p>
-    <w:p>
-      <w:pPr>
-        <w:rPr>
-          <w:rFonts w:ascii="Abadi" w:hAnsi="Abadi"/>
-        </w:rPr>
-      </w:pPr>
-      <w:r>
-        <w:rPr>
-          <w:rFonts w:ascii="Abadi" w:hAnsi="Abadi"/>
-        </w:rPr>
-        <w:t xml:space="preserve">- pour la </w:t>
-      </w:r>
-      <w:proofErr w:type="spellStart"/>
-      <w:r>
-        <w:rPr>
-          <w:rFonts w:ascii="Abadi" w:hAnsi="Abadi"/>
-        </w:rPr>
-        <w:t>bdd</w:t>
-      </w:r>
-      <w:proofErr w:type="spellEnd"/>
-      <w:r>
-        <w:rPr>
-          <w:rFonts w:ascii="Abadi" w:hAnsi="Abadi"/>
-        </w:rPr>
-        <w:t xml:space="preserve">, un script </w:t>
-      </w:r>
-      <w:proofErr w:type="spellStart"/>
-      <w:r>
-        <w:rPr>
-          <w:rFonts w:ascii="Abadi" w:hAnsi="Abadi"/>
-        </w:rPr>
-        <w:t>sql</w:t>
-      </w:r>
-      <w:proofErr w:type="spellEnd"/>
-      <w:r>
-        <w:rPr>
-          <w:rFonts w:ascii="Abadi" w:hAnsi="Abadi"/>
-        </w:rPr>
-        <w:t xml:space="preserve"> MySQL se trouve dans le git, il faut le télécharger et l’importer dans un logiciel MySQL (</w:t>
-      </w:r>
-      <w:proofErr w:type="spellStart"/>
-      <w:r>
-        <w:rPr>
-          <w:rFonts w:ascii="Abadi" w:hAnsi="Abadi"/>
-        </w:rPr>
-        <w:t>Wamp</w:t>
-      </w:r>
-      <w:proofErr w:type="spellEnd"/>
-      <w:r>
-        <w:rPr>
-          <w:rFonts w:ascii="Abadi" w:hAnsi="Abadi"/>
-        </w:rPr>
-        <w:t xml:space="preserve">, </w:t>
-      </w:r>
-      <w:proofErr w:type="spellStart"/>
-      <w:r>
-        <w:rPr>
-          <w:rFonts w:ascii="Abadi" w:hAnsi="Abadi"/>
-        </w:rPr>
-        <w:t>Laragon</w:t>
-      </w:r>
-      <w:proofErr w:type="spellEnd"/>
-      <w:r>
-        <w:rPr>
-          <w:rFonts w:ascii="Abadi" w:hAnsi="Abadi"/>
-        </w:rPr>
-        <w:t xml:space="preserve">, etc..). Il faut modifier le mot de passe dans App.py afin d’établir les condition. </w:t>
-      </w:r>
+      <w:r>
+        <w:rPr>
+          <w:rFonts w:ascii="Abadi" w:hAnsi="Abadi"/>
+        </w:rPr>
+        <w:t>pip install -r requirements.txt</w:t>
+      </w:r>
+    </w:p>
+    <w:p>
+      <w:pPr>
+        <w:rPr>
+          <w:rFonts w:ascii="Abadi" w:hAnsi="Abadi"/>
+        </w:rPr>
+      </w:pPr>
+      <w:r>
+        <w:rPr>
+          <w:rFonts w:ascii="Abadi" w:hAnsi="Abadi"/>
+        </w:rPr>
+        <w:t xml:space="preserve">- pour la bdd, un script sql MySQL se trouve dans le git, il faut le télécharger et l’importer dans un logiciel MySQL (Wamp, Laragon, etc..). </w:t>
+      </w:r>
+    </w:p>
+    <w:p>
+      <w:pPr>
+        <w:rPr>
+          <w:rFonts w:ascii="Abadi" w:hAnsi="Abadi"/>
+        </w:rPr>
+      </w:pPr>
+      <w:r>
+        <w:rPr>
+          <w:rFonts w:ascii="Abadi" w:hAnsi="Abadi"/>
+        </w:rPr>
+        <w:t xml:space="preserve">Il faut modifier le mot de passe dans </w:t>
+      </w:r>
+      <w:r>
+        <w:rPr>
+          <w:rFonts w:ascii="Abadi" w:hAnsi="Abadi"/>
+        </w:rPr>
+        <w:t>a</w:t>
+      </w:r>
+      <w:r>
+        <w:rPr>
+          <w:rFonts w:ascii="Abadi" w:hAnsi="Abadi"/>
+        </w:rPr>
+        <w:t xml:space="preserve">pp.py afin d’établir </w:t>
+      </w:r>
+      <w:proofErr w:type="gramStart"/>
+      <w:r>
+        <w:rPr>
+          <w:rFonts w:ascii="Abadi" w:hAnsi="Abadi"/>
+        </w:rPr>
+        <w:t>les condition</w:t>
+      </w:r>
+      <w:proofErr w:type="gramEnd"/>
+      <w:r>
+        <w:rPr>
+          <w:rFonts w:ascii="Abadi" w:hAnsi="Abadi"/>
+        </w:rPr>
+        <w:t xml:space="preserve">. </w:t>
+      </w:r>
+    </w:p>
+    <w:p>
+      <w:pPr>
+        <w:rPr>
+          <w:rFonts w:ascii="Abadi" w:hAnsi="Abadi"/>
+        </w:rPr>
+      </w:pPr>
     </w:p>
     <w:p>
       <w:pPr>
@@ -3023,24 +3325,40 @@
           <w:rFonts w:ascii="Abadi" w:hAnsi="Abadi"/>
         </w:rPr>
       </w:pPr>
-      <w:r>
-        <w:rPr>
-          <w:rFonts w:ascii="Abadi" w:hAnsi="Abadi"/>
-        </w:rPr>
-        <w:t>cd src</w:t>
-      </w:r>
-    </w:p>
-    <w:p>
-      <w:pPr>
-        <w:rPr>
-          <w:rFonts w:ascii="Abadi" w:hAnsi="Abadi"/>
-        </w:rPr>
-      </w:pPr>
-      <w:r>
-        <w:rPr>
-          <w:rFonts w:ascii="Abadi" w:hAnsi="Abadi"/>
-        </w:rPr>
-        <w:t>python app.py</w:t>
+      <w:proofErr w:type="gramStart"/>
+      <w:r>
+        <w:rPr>
+          <w:rFonts w:ascii="Abadi" w:hAnsi="Abadi"/>
+        </w:rPr>
+        <w:t>cd</w:t>
+      </w:r>
+      <w:proofErr w:type="gramEnd"/>
+      <w:r>
+        <w:rPr>
+          <w:rFonts w:ascii="Abadi" w:hAnsi="Abadi"/>
+        </w:rPr>
+        <w:t xml:space="preserve"> src</w:t>
+      </w:r>
+    </w:p>
+    <w:p>
+      <w:pPr>
+        <w:rPr>
+          <w:rFonts w:ascii="Abadi" w:hAnsi="Abadi"/>
+        </w:rPr>
+      </w:pPr>
+      <w:proofErr w:type="gramStart"/>
+      <w:r>
+        <w:rPr>
+          <w:rFonts w:ascii="Abadi" w:hAnsi="Abadi"/>
+        </w:rPr>
+        <w:t>python</w:t>
+      </w:r>
+      <w:proofErr w:type="gramEnd"/>
+      <w:r>
+        <w:rPr>
+          <w:rFonts w:ascii="Abadi" w:hAnsi="Abadi"/>
+        </w:rPr>
+        <w:t xml:space="preserve"> app.py</w:t>
       </w:r>
     </w:p>
     <w:p>
@@ -3086,516 +3404,42 @@
           <w:b/>
           <w:bCs/>
         </w:rPr>
-        <w:t>7. Points à développer dans les prochaines versions</w:t>
-      </w:r>
-    </w:p>
-    <w:p>
-      <w:pPr>
-        <w:numPr>
-          <w:ilvl w:val="0"/>
-          <w:numId w:val="6"/>
-        </w:numPr>
-        <w:rPr>
-          <w:rFonts w:ascii="Abadi" w:hAnsi="Abadi"/>
-        </w:rPr>
-      </w:pPr>
-      <w:r>
-        <w:rPr>
-          <w:rFonts w:ascii="Abadi" w:hAnsi="Abadi"/>
-        </w:rPr>
-        <w:t>Interface responsive</w:t>
-      </w:r>
-    </w:p>
-    <w:p>
-      <w:pPr>
-        <w:rPr>
-          <w:rFonts w:ascii="Abadi" w:hAnsi="Abadi"/>
-        </w:rPr>
-      </w:pPr>
-    </w:p>
-    <w:p>
-      <w:pPr>
-        <w:rPr>
-          <w:rFonts w:ascii="Abadi" w:hAnsi="Abadi"/>
-          <w:b/>
-          <w:bCs/>
-        </w:rPr>
-      </w:pPr>
-      <w:r>
-        <w:rPr>
-          <w:rFonts w:ascii="Abadi" w:hAnsi="Abadi"/>
-          <w:b/>
-          <w:bCs/>
-        </w:rPr>
-        <w:t xml:space="preserve">8. Crédits </w:t>
-      </w:r>
-    </w:p>
-    <w:p>
-      <w:pPr>
-        <w:rPr>
-          <w:rFonts w:ascii="Abadi" w:hAnsi="Abadi"/>
-        </w:rPr>
-      </w:pPr>
-      <w:r>
-        <w:rPr>
-          <w:rFonts w:ascii="Abadi" w:hAnsi="Abadi"/>
-        </w:rPr>
-        <w:t xml:space="preserve">Candice : Développeuse </w:t>
-      </w:r>
-      <w:proofErr w:type="spellStart"/>
-      <w:r>
-        <w:rPr>
-          <w:rFonts w:ascii="Abadi" w:hAnsi="Abadi"/>
-        </w:rPr>
-        <w:t>Front-End</w:t>
-      </w:r>
-      <w:proofErr w:type="spellEnd"/>
-      <w:r>
-        <w:rPr>
-          <w:rFonts w:ascii="Abadi" w:hAnsi="Abadi"/>
-        </w:rPr>
-        <w:t xml:space="preserve"> — responsable de l’interface utilisateur et de l’architecture générale du projet.</w:t>
-      </w:r>
-    </w:p>
-    <w:p>
-      <w:pPr>
-        <w:rPr>
-          <w:rFonts w:ascii="Abadi" w:hAnsi="Abadi"/>
-        </w:rPr>
-      </w:pPr>
-      <w:r>
-        <w:rPr>
-          <w:rFonts w:ascii="Abadi" w:hAnsi="Abadi"/>
-        </w:rPr>
-        <w:t xml:space="preserve">Joe : Développeur </w:t>
-      </w:r>
-      <w:proofErr w:type="spellStart"/>
-      <w:r>
-        <w:rPr>
-          <w:rFonts w:ascii="Abadi" w:hAnsi="Abadi"/>
-        </w:rPr>
-        <w:t>Back-End</w:t>
-      </w:r>
-      <w:proofErr w:type="spellEnd"/>
-      <w:r>
-        <w:rPr>
-          <w:rFonts w:ascii="Abadi" w:hAnsi="Abadi"/>
-        </w:rPr>
-        <w:t xml:space="preserve"> — en charge de la logique serveur, de l’authentification et des interactions avec la base de données.</w:t>
-      </w:r>
-    </w:p>
-    <w:p>
-      <w:pPr>
-        <w:rPr>
-          <w:rFonts w:ascii="Abadi" w:hAnsi="Abadi"/>
-        </w:rPr>
-      </w:pPr>
-      <w:r>
-        <w:rPr>
-          <w:rFonts w:ascii="Abadi" w:hAnsi="Abadi"/>
-        </w:rPr>
-        <w:t>Maxence : Ingénieur Data — responsable de l’implémentation et de l’optimisation de l’algorithme de regroupement, avec un soutien ponctuel en développement lorsque nécessaire.</w:t>
-      </w:r>
-    </w:p>
-    <w:p>
-      <w:pPr>
-        <w:rPr>
-          <w:rFonts w:ascii="Abadi" w:hAnsi="Abadi"/>
-        </w:rPr>
-      </w:pPr>
-    </w:p>
-    <w:p>
-      <w:pPr>
-        <w:rPr>
-          <w:rFonts w:ascii="Abadi" w:hAnsi="Abadi"/>
-        </w:rPr>
-      </w:pPr>
-    </w:p>
-    <w:p>
-      <w:pPr>
-        <w:rPr>
-          <w:rFonts w:ascii="Abadi" w:hAnsi="Abadi"/>
-        </w:rPr>
-      </w:pPr>
-    </w:p>
-    <w:p>
-      <w:pPr>
-        <w:rPr>
-          <w:rFonts w:ascii="Abadi" w:hAnsi="Abadi"/>
-        </w:rPr>
-      </w:pPr>
-    </w:p>
-    <w:p>
-      <w:pPr>
-        <w:rPr>
-          <w:rFonts w:ascii="Abadi" w:hAnsi="Abadi"/>
-        </w:rPr>
-      </w:pPr>
-    </w:p>
-    <w:p>
-      <w:pPr>
-        <w:rPr>
-          <w:rFonts w:ascii="Abadi" w:hAnsi="Abadi"/>
-        </w:rPr>
-      </w:pPr>
-    </w:p>
-    <w:p>
-      <w:pPr>
-        <w:rPr>
-          <w:rFonts w:ascii="Abadi" w:hAnsi="Abadi"/>
-        </w:rPr>
-      </w:pPr>
-    </w:p>
-    <w:p>
-      <w:pPr>
-        <w:rPr>
-          <w:rFonts w:ascii="Abadi" w:hAnsi="Abadi"/>
-        </w:rPr>
-      </w:pPr>
-    </w:p>
-    <w:p>
-      <w:pPr>
-        <w:rPr>
-          <w:rFonts w:ascii="Abadi" w:hAnsi="Abadi"/>
-        </w:rPr>
-      </w:pPr>
-    </w:p>
-    <w:p>
-      <w:pPr>
-        <w:rPr>
-          <w:rFonts w:ascii="Abadi" w:hAnsi="Abadi"/>
-        </w:rPr>
-      </w:pPr>
-    </w:p>
-    <w:p>
-      <w:pPr>
-        <w:rPr>
-          <w:rFonts w:ascii="Abadi" w:hAnsi="Abadi"/>
-        </w:rPr>
-      </w:pPr>
-    </w:p>
-    <w:p>
-      <w:pPr>
-        <w:rPr>
-          <w:rFonts w:ascii="Abadi" w:hAnsi="Abadi"/>
-        </w:rPr>
-      </w:pPr>
-    </w:p>
-    <w:p>
-      <w:pPr>
-        <w:rPr>
-          <w:rFonts w:ascii="Abadi" w:hAnsi="Abadi"/>
-        </w:rPr>
-      </w:pPr>
-    </w:p>
-    <w:p>
-      <w:pPr>
-        <w:rPr>
-          <w:rFonts w:ascii="Abadi" w:hAnsi="Abadi"/>
-        </w:rPr>
-      </w:pPr>
-    </w:p>
-    <w:p>
-      <w:pPr>
-        <w:rPr>
-          <w:rFonts w:ascii="Abadi" w:hAnsi="Abadi"/>
-        </w:rPr>
-      </w:pPr>
-    </w:p>
-    <w:p>
-      <w:pPr>
-        <w:rPr>
-          <w:rFonts w:ascii="Abadi" w:hAnsi="Abadi"/>
-        </w:rPr>
-      </w:pPr>
-    </w:p>
-    <w:p>
-      <w:pPr>
-        <w:rPr>
-          <w:rFonts w:ascii="Abadi" w:hAnsi="Abadi"/>
-        </w:rPr>
-      </w:pPr>
-    </w:p>
-    <w:p>
-      <w:pPr>
-        <w:rPr>
-          <w:rFonts w:ascii="Abadi" w:hAnsi="Abadi"/>
-        </w:rPr>
-      </w:pPr>
-    </w:p>
-    <w:p>
-      <w:pPr>
-        <w:rPr>
-          <w:rFonts w:ascii="Abadi" w:hAnsi="Abadi"/>
-        </w:rPr>
-      </w:pPr>
-    </w:p>
-    <w:p>
-      <w:pPr>
-        <w:rPr>
-          <w:rFonts w:ascii="Abadi" w:hAnsi="Abadi"/>
-        </w:rPr>
-      </w:pPr>
-    </w:p>
-    <w:p>
-      <w:pPr>
-        <w:rPr>
-          <w:rFonts w:ascii="Abadi" w:hAnsi="Abadi"/>
-        </w:rPr>
-      </w:pPr>
-    </w:p>
-    <w:p>
-      <w:pPr>
-        <w:rPr>
-          <w:rFonts w:ascii="Abadi" w:hAnsi="Abadi"/>
-        </w:rPr>
-      </w:pPr>
-    </w:p>
-    <w:p>
-      <w:pPr>
-        <w:rPr>
-          <w:rFonts w:ascii="Abadi" w:hAnsi="Abadi"/>
-        </w:rPr>
-      </w:pPr>
-    </w:p>
-    <w:p>
-      <w:pPr>
-        <w:rPr>
-          <w:rFonts w:ascii="Abadi" w:hAnsi="Abadi"/>
-        </w:rPr>
-      </w:pPr>
-    </w:p>
-    <w:p>
-      <w:pPr>
-        <w:rPr>
-          <w:rFonts w:ascii="Abadi" w:hAnsi="Abadi"/>
-        </w:rPr>
-      </w:pPr>
-      <w:r>
-        <w:rPr>
-          <w:rFonts w:ascii="Abadi" w:hAnsi="Abadi"/>
-        </w:rPr>
-        <w:t>## 4. **Fonction objectif (ce que l’algorithme maximise)**</w:t>
-      </w:r>
-    </w:p>
-    <w:p>
-      <w:pPr>
-        <w:rPr>
-          <w:rFonts w:ascii="Abadi" w:hAnsi="Abadi"/>
-        </w:rPr>
-      </w:pPr>
-    </w:p>
-    <w:p>
-      <w:pPr>
-        <w:rPr>
-          <w:rFonts w:ascii="Abadi" w:hAnsi="Abadi"/>
-        </w:rPr>
-      </w:pPr>
-      <w:r>
-        <w:rPr>
-          <w:rFonts w:ascii="Abadi" w:hAnsi="Abadi"/>
-        </w:rPr>
-        <w:t>* On veut **maximiser la somme des affinités mutuelles au sein des groupes**.</w:t>
-      </w:r>
-    </w:p>
-    <w:p>
-      <w:pPr>
-        <w:rPr>
-          <w:rFonts w:ascii="Abadi" w:hAnsi="Abadi"/>
-        </w:rPr>
-      </w:pPr>
-      <w:r>
-        <w:rPr>
-          <w:rFonts w:ascii="Abadi" w:hAnsi="Abadi"/>
-        </w:rPr>
-        <w:t>* Pour chaque groupe `g` et chaque paire d’étudiants `(i, j)` dans ce groupe, on ajoute à la fonction objectif la valeur du score mutuel multiplié par une variable booléenne qui vaut 1 si `i` et `j` sont dans le même groupe, 0 sinon.</w:t>
-      </w:r>
-    </w:p>
-    <w:p>
-      <w:pPr>
-        <w:rPr>
-          <w:rFonts w:ascii="Abadi" w:hAnsi="Abadi"/>
-        </w:rPr>
-      </w:pPr>
-    </w:p>
-    <w:p>
-      <w:pPr>
-        <w:rPr>
-          <w:rFonts w:ascii="Abadi" w:hAnsi="Abadi"/>
-        </w:rPr>
-      </w:pPr>
-      <w:r>
-        <w:rPr>
-          <w:rFonts w:ascii="Abadi" w:hAnsi="Abadi"/>
-        </w:rPr>
-        <w:t>Cela encourage l’algorithme à placer ensemble les étudiants qui ont des affinités élevées.</w:t>
-      </w:r>
-    </w:p>
-    <w:p>
-      <w:pPr>
-        <w:rPr>
-          <w:rFonts w:ascii="Abadi" w:hAnsi="Abadi"/>
-        </w:rPr>
-      </w:pPr>
-    </w:p>
-    <w:p>
-      <w:pPr>
-        <w:rPr>
-          <w:rFonts w:ascii="Abadi" w:hAnsi="Abadi"/>
-        </w:rPr>
-      </w:pPr>
-      <w:r>
-        <w:rPr>
-          <w:rFonts w:ascii="Abadi" w:hAnsi="Abadi"/>
-        </w:rPr>
-        <w:t>---</w:t>
-      </w:r>
-    </w:p>
-    <w:p>
-      <w:pPr>
-        <w:rPr>
-          <w:rFonts w:ascii="Abadi" w:hAnsi="Abadi"/>
-        </w:rPr>
-      </w:pPr>
-    </w:p>
-    <w:p>
-      <w:pPr>
-        <w:rPr>
-          <w:rFonts w:ascii="Abadi" w:hAnsi="Abadi"/>
-        </w:rPr>
-      </w:pPr>
-      <w:r>
-        <w:rPr>
-          <w:rFonts w:ascii="Abadi" w:hAnsi="Abadi"/>
-        </w:rPr>
-        <w:t>## 5. **Comment décide-t-il de mettre quelqu’un dans un groupe ?**</w:t>
-      </w:r>
-    </w:p>
-    <w:p>
-      <w:pPr>
-        <w:rPr>
-          <w:rFonts w:ascii="Abadi" w:hAnsi="Abadi"/>
-        </w:rPr>
-      </w:pPr>
-    </w:p>
-    <w:p>
-      <w:pPr>
-        <w:rPr>
-          <w:rFonts w:ascii="Abadi" w:hAnsi="Abadi"/>
-        </w:rPr>
-      </w:pPr>
-      <w:r>
-        <w:rPr>
-          <w:rFonts w:ascii="Abadi" w:hAnsi="Abadi"/>
-        </w:rPr>
-        <w:t>L’algorithme, via le solveur **CP-SAT de Google OR-Tools**:</w:t>
-      </w:r>
-    </w:p>
-    <w:p>
-      <w:pPr>
-        <w:rPr>
-          <w:rFonts w:ascii="Abadi" w:hAnsi="Abadi"/>
-        </w:rPr>
-      </w:pPr>
-    </w:p>
-    <w:p>
-      <w:pPr>
-        <w:rPr>
-          <w:rFonts w:ascii="Abadi" w:hAnsi="Abadi"/>
-        </w:rPr>
-      </w:pPr>
-      <w:r>
-        <w:rPr>
-          <w:rFonts w:ascii="Abadi" w:hAnsi="Abadi"/>
-        </w:rPr>
-        <w:t>* Explore les affectations possibles des étudiants aux groupes sous les contraintes.</w:t>
-      </w:r>
-    </w:p>
-    <w:p>
-      <w:pPr>
-        <w:rPr>
-          <w:rFonts w:ascii="Abadi" w:hAnsi="Abadi"/>
-        </w:rPr>
-      </w:pPr>
-      <w:r>
-        <w:rPr>
-          <w:rFonts w:ascii="Abadi" w:hAnsi="Abadi"/>
-        </w:rPr>
-        <w:t>* Cherche l’affectation qui **maximise la somme des scores d’affinités mutuelles**.</w:t>
-      </w:r>
-    </w:p>
-    <w:p>
-      <w:pPr>
-        <w:rPr>
-          <w:rFonts w:ascii="Abadi" w:hAnsi="Abadi"/>
-        </w:rPr>
-      </w:pPr>
-      <w:r>
-        <w:rPr>
-          <w:rFonts w:ascii="Abadi" w:hAnsi="Abadi"/>
-        </w:rPr>
-        <w:t>* Il garantit qu’un étudiant n’est assigné qu’à un seul groupe.</w:t>
-      </w:r>
-    </w:p>
-    <w:p>
-      <w:pPr>
-        <w:rPr>
-          <w:rFonts w:ascii="Abadi" w:hAnsi="Abadi"/>
-        </w:rPr>
-      </w:pPr>
-      <w:r>
-        <w:rPr>
-          <w:rFonts w:ascii="Abadi" w:hAnsi="Abadi"/>
-        </w:rPr>
-        <w:t>* Il respecte la taille exacte de chaque groupe.</w:t>
-      </w:r>
-    </w:p>
-    <w:p>
-      <w:pPr>
-        <w:rPr>
-          <w:rFonts w:ascii="Abadi" w:hAnsi="Abadi"/>
-        </w:rPr>
-      </w:pPr>
-    </w:p>
-    <w:p>
-      <w:pPr>
-        <w:rPr>
-          <w:rFonts w:ascii="Abadi" w:hAnsi="Abadi"/>
-        </w:rPr>
-      </w:pPr>
-      <w:r>
-        <w:rPr>
-          <w:rFonts w:ascii="Abadi" w:hAnsi="Abadi"/>
-        </w:rPr>
-        <w:t>La décision est donc automatique et optimisée par le solveur, qui essaie toutes les combinaisons possibles sous contraintes pour maximiser le score.</w:t>
-      </w:r>
-    </w:p>
-    <w:p>
-      <w:pPr>
-        <w:rPr>
-          <w:rFonts w:ascii="Abadi" w:hAnsi="Abadi"/>
-        </w:rPr>
-      </w:pPr>
-    </w:p>
-    <w:p>
-      <w:pPr>
-        <w:rPr>
-          <w:rFonts w:ascii="Abadi" w:hAnsi="Abadi"/>
-        </w:rPr>
-      </w:pPr>
-      <w:r>
-        <w:rPr>
-          <w:rFonts w:ascii="Abadi" w:hAnsi="Abadi"/>
-        </w:rPr>
-        <w:t>---</w:t>
-      </w:r>
-    </w:p>
-    <w:p>
-      <w:pPr>
-        <w:rPr>
-          <w:rFonts w:ascii="Abadi" w:hAnsi="Abadi"/>
-        </w:rPr>
-      </w:pPr>
+        <w:t>7.</w:t>
+      </w:r>
+      <w:r>
+        <w:rPr>
+          <w:rFonts w:ascii="Abadi" w:hAnsi="Abadi"/>
+          <w:b/>
+          <w:bCs/>
+        </w:rPr>
+        <w:t xml:space="preserve"> Crédits </w:t>
+      </w:r>
+    </w:p>
+    <w:p>
+      <w:pPr>
+        <w:rPr>
+          <w:rFonts w:ascii="Abadi" w:hAnsi="Abadi"/>
+        </w:rPr>
+      </w:pPr>
+      <w:r>
+        <w:rPr>
+          <w:rFonts w:ascii="Abadi" w:hAnsi="Abadi"/>
+        </w:rPr>
+        <w:t xml:space="preserve">Candice : Développeuse Front-End </w:t>
+      </w:r>
+    </w:p>
+    <w:p>
+      <w:pPr>
+        <w:rPr>
+          <w:rFonts w:ascii="Abadi" w:hAnsi="Abadi"/>
+        </w:rPr>
+      </w:pPr>
+      <w:r>
+        <w:rPr>
+          <w:rFonts w:ascii="Abadi" w:hAnsi="Abadi"/>
+        </w:rPr>
+        <w:t xml:space="preserve">Joe : Développeur Back-End </w:t>
+      </w:r>
     </w:p>
     <w:p>
       <w:pPr>
@@ -3608,377 +3452,8 @@
           <w:rFonts w:ascii="Abadi" w:hAnsi="Abadi"/>
         </w:rPr>
         <w:lastRenderedPageBreak/>
-        <w:t>## 6. **Gestion de l’équilibre des groupes (scores et tailles)**</w:t>
-      </w:r>
-    </w:p>
-    <w:p>
-      <w:pPr>
-        <w:rPr>
-          <w:rFonts w:ascii="Abadi" w:hAnsi="Abadi"/>
-        </w:rPr>
-      </w:pPr>
-    </w:p>
-    <w:p>
-      <w:pPr>
-        <w:rPr>
-          <w:rFonts w:ascii="Abadi" w:hAnsi="Abadi"/>
-        </w:rPr>
-      </w:pPr>
-      <w:r>
-        <w:rPr>
-          <w:rFonts w:ascii="Abadi" w:hAnsi="Abadi"/>
-        </w:rPr>
-        <w:t>* **Taille équilibrée** : les groupes ont strictement la même taille, ou un groupe de taille 1 supérieure seulement si le nombre d’étudiants n’est pas divisible par la taille du groupe. Donc, l’équilibre en termes d’effectif est assuré.</w:t>
-      </w:r>
-    </w:p>
-    <w:p>
-      <w:pPr>
-        <w:rPr>
-          <w:rFonts w:ascii="Abadi" w:hAnsi="Abadi"/>
-        </w:rPr>
-      </w:pPr>
-    </w:p>
-    <w:p>
-      <w:pPr>
-        <w:rPr>
-          <w:rFonts w:ascii="Abadi" w:hAnsi="Abadi"/>
-        </w:rPr>
-      </w:pPr>
-      <w:r>
-        <w:rPr>
-          <w:rFonts w:ascii="Abadi" w:hAnsi="Abadi"/>
-        </w:rPr>
-        <w:t>* **Équilibre des scores** :</w:t>
-      </w:r>
-    </w:p>
-    <w:p>
-      <w:pPr>
-        <w:rPr>
-          <w:rFonts w:ascii="Abadi" w:hAnsi="Abadi"/>
-        </w:rPr>
-      </w:pPr>
-      <w:r>
-        <w:rPr>
-          <w:rFonts w:ascii="Abadi" w:hAnsi="Abadi"/>
-        </w:rPr>
-        <w:t xml:space="preserve">  L’algorithme maximise le score total global des groupes, mais **il ne garantit pas explicitement que tous les groupes auront des scores proches les uns des autres**. Par exemple, il peut arriver qu’un groupe ait un score élevé et un autre un score plus faible, si cela maximise la somme globale.</w:t>
-      </w:r>
-    </w:p>
-    <w:p>
-      <w:pPr>
-        <w:rPr>
-          <w:rFonts w:ascii="Abadi" w:hAnsi="Abadi"/>
-        </w:rPr>
-      </w:pPr>
-    </w:p>
-    <w:p>
-      <w:pPr>
-        <w:rPr>
-          <w:rFonts w:ascii="Abadi" w:hAnsi="Abadi"/>
-        </w:rPr>
-      </w:pPr>
-      <w:r>
-        <w:rPr>
-          <w:rFonts w:ascii="Abadi" w:hAnsi="Abadi"/>
-        </w:rPr>
-        <w:t>* **Pas de contrainte de minimisation des écarts de score entre groupes** :</w:t>
-      </w:r>
-    </w:p>
-    <w:p>
-      <w:pPr>
-        <w:rPr>
-          <w:rFonts w:ascii="Abadi" w:hAnsi="Abadi"/>
-        </w:rPr>
-      </w:pPr>
-      <w:r>
-        <w:rPr>
-          <w:rFonts w:ascii="Abadi" w:hAnsi="Abadi"/>
-        </w:rPr>
-        <w:t xml:space="preserve">  L’algorithme ne contient pas de contraintes spécifiques pour équilibrer les scores (pas d’objectif ou contrainte visant à réduire la variance des scores entre groupes).</w:t>
-      </w:r>
-    </w:p>
-    <w:p>
-      <w:pPr>
-        <w:rPr>
-          <w:rFonts w:ascii="Abadi" w:hAnsi="Abadi"/>
-        </w:rPr>
-      </w:pPr>
-    </w:p>
-    <w:p>
-      <w:pPr>
-        <w:rPr>
-          <w:rFonts w:ascii="Abadi" w:hAnsi="Abadi"/>
-        </w:rPr>
-      </w:pPr>
-      <w:r>
-        <w:rPr>
-          <w:rFonts w:ascii="Abadi" w:hAnsi="Abadi"/>
-        </w:rPr>
-        <w:t>---</w:t>
-      </w:r>
-    </w:p>
-    <w:p>
-      <w:pPr>
-        <w:rPr>
-          <w:rFonts w:ascii="Abadi" w:hAnsi="Abadi"/>
-        </w:rPr>
-      </w:pPr>
-    </w:p>
-    <w:p>
-      <w:pPr>
-        <w:rPr>
-          <w:rFonts w:ascii="Abadi" w:hAnsi="Abadi"/>
-        </w:rPr>
-      </w:pPr>
-      <w:r>
-        <w:rPr>
-          <w:rFonts w:ascii="Abadi" w:hAnsi="Abadi"/>
-        </w:rPr>
-        <w:t>## 7. **Résumé**</w:t>
-      </w:r>
-    </w:p>
-    <w:p>
-      <w:pPr>
-        <w:rPr>
-          <w:rFonts w:ascii="Abadi" w:hAnsi="Abadi"/>
-        </w:rPr>
-      </w:pPr>
-    </w:p>
-    <w:p>
-      <w:pPr>
-        <w:rPr>
-          <w:rFonts w:ascii="Abadi" w:hAnsi="Abadi"/>
-        </w:rPr>
-      </w:pPr>
-      <w:r>
-        <w:rPr>
-          <w:rFonts w:ascii="Abadi" w:hAnsi="Abadi"/>
-        </w:rPr>
-        <w:t>| Aspect                          | Comment c’est fait                        |</w:t>
-      </w:r>
-    </w:p>
-    <w:p>
-      <w:pPr>
-        <w:rPr>
-          <w:rFonts w:ascii="Abadi" w:hAnsi="Abadi"/>
-        </w:rPr>
-      </w:pPr>
-      <w:r>
-        <w:rPr>
-          <w:rFonts w:ascii="Abadi" w:hAnsi="Abadi"/>
-        </w:rPr>
-        <w:t>| ------------------------------- | ----------------------------------------- |</w:t>
-      </w:r>
-    </w:p>
-    <w:p>
-      <w:pPr>
-        <w:rPr>
-          <w:rFonts w:ascii="Abadi" w:hAnsi="Abadi"/>
-        </w:rPr>
-      </w:pPr>
-      <w:r>
-        <w:rPr>
-          <w:rFonts w:ascii="Abadi" w:hAnsi="Abadi"/>
-        </w:rPr>
-        <w:t xml:space="preserve">| Affectation étudiants </w:t>
-      </w:r>
-      <w:r>
-        <w:rPr>
-          <w:rFonts w:ascii="Arial" w:hAnsi="Arial" w:cs="Arial"/>
-        </w:rPr>
-        <w:t>→</w:t>
-      </w:r>
-      <w:r>
-        <w:rPr>
-          <w:rFonts w:ascii="Abadi" w:hAnsi="Abadi"/>
-        </w:rPr>
-        <w:t xml:space="preserve"> groupes | Variables bool</w:t>
-      </w:r>
-      <w:r>
-        <w:rPr>
-          <w:rFonts w:ascii="Abadi" w:hAnsi="Abadi" w:cs="Abadi"/>
-        </w:rPr>
-        <w:t>é</w:t>
-      </w:r>
-      <w:r>
-        <w:rPr>
-          <w:rFonts w:ascii="Abadi" w:hAnsi="Abadi"/>
-        </w:rPr>
-        <w:t>ennes et contraintes       |</w:t>
-      </w:r>
-    </w:p>
-    <w:p>
-      <w:pPr>
-        <w:rPr>
-          <w:rFonts w:ascii="Abadi" w:hAnsi="Abadi"/>
-        </w:rPr>
-      </w:pPr>
-      <w:r>
-        <w:rPr>
-          <w:rFonts w:ascii="Abadi" w:hAnsi="Abadi"/>
-        </w:rPr>
-        <w:t>| Taille des groupes              | Contrôle strict (groupes presque égaux)   |</w:t>
-      </w:r>
-    </w:p>
-    <w:p>
-      <w:pPr>
-        <w:rPr>
-          <w:rFonts w:ascii="Abadi" w:hAnsi="Abadi"/>
-        </w:rPr>
-      </w:pPr>
-      <w:r>
-        <w:rPr>
-          <w:rFonts w:ascii="Abadi" w:hAnsi="Abadi"/>
-        </w:rPr>
-        <w:t>| Score par groupe                | Somme des affinités mutuelles dans groupe |</w:t>
-      </w:r>
-    </w:p>
-    <w:p>
-      <w:pPr>
-        <w:rPr>
-          <w:rFonts w:ascii="Abadi" w:hAnsi="Abadi"/>
-        </w:rPr>
-      </w:pPr>
-      <w:r>
-        <w:rPr>
-          <w:rFonts w:ascii="Abadi" w:hAnsi="Abadi"/>
-        </w:rPr>
-        <w:t>| Décision placement              | Optimisation globale par solveur CP-SAT   |</w:t>
-      </w:r>
-    </w:p>
-    <w:p>
-      <w:pPr>
-        <w:rPr>
-          <w:rFonts w:ascii="Abadi" w:hAnsi="Abadi"/>
-        </w:rPr>
-      </w:pPr>
-      <w:r>
-        <w:rPr>
-          <w:rFonts w:ascii="Abadi" w:hAnsi="Abadi"/>
-        </w:rPr>
-        <w:t>| Équilibre des tailles           | Oui, groupes équilibrés en nombre         |</w:t>
-      </w:r>
-    </w:p>
-    <w:p>
-      <w:pPr>
-        <w:rPr>
-          <w:rFonts w:ascii="Abadi" w:hAnsi="Abadi"/>
-        </w:rPr>
-      </w:pPr>
-      <w:r>
-        <w:rPr>
-          <w:rFonts w:ascii="Abadi" w:hAnsi="Abadi"/>
-        </w:rPr>
-        <w:t>| Équilibre des scores            | Non explicitement, maximise somme totale  |</w:t>
-      </w:r>
-    </w:p>
-    <w:p>
-      <w:pPr>
-        <w:rPr>
-          <w:rFonts w:ascii="Abadi" w:hAnsi="Abadi"/>
-        </w:rPr>
-      </w:pPr>
-    </w:p>
-    <w:p>
-      <w:pPr>
-        <w:rPr>
-          <w:rFonts w:ascii="Abadi" w:hAnsi="Abadi"/>
-        </w:rPr>
-      </w:pPr>
-      <w:r>
-        <w:rPr>
-          <w:rFonts w:ascii="Abadi" w:hAnsi="Abadi"/>
-        </w:rPr>
-        <w:t>---</w:t>
-      </w:r>
-    </w:p>
-    <w:p>
-      <w:pPr>
-        <w:rPr>
-          <w:rFonts w:ascii="Abadi" w:hAnsi="Abadi"/>
-        </w:rPr>
-      </w:pPr>
-    </w:p>
-    <w:p>
-      <w:pPr>
-        <w:rPr>
-          <w:rFonts w:ascii="Abadi" w:hAnsi="Abadi"/>
-        </w:rPr>
-      </w:pPr>
-      <w:r>
-        <w:rPr>
-          <w:rFonts w:ascii="Abadi" w:hAnsi="Abadi"/>
-        </w:rPr>
-        <w:lastRenderedPageBreak/>
-        <w:t>Si tu souhaites **équilibrer aussi les scores des groupes** (par ex. éviter qu’un groupe ait un score très haut et un autre très bas), il faudrait ajouter des contraintes ou un terme dans la fonction objectif qui limite l’écart des scores entre groupes (par exemple, minimiser la variance des scores).</w:t>
-      </w:r>
-    </w:p>
-    <w:p>
-      <w:pPr>
-        <w:rPr>
-          <w:rFonts w:ascii="Abadi" w:hAnsi="Abadi"/>
-        </w:rPr>
-      </w:pPr>
-    </w:p>
-    <w:p>
-      <w:pPr>
-        <w:rPr>
-          <w:rFonts w:ascii="Abadi" w:hAnsi="Abadi"/>
-        </w:rPr>
-      </w:pPr>
-      <w:r>
-        <w:rPr>
-          <w:rFonts w:ascii="Abadi" w:hAnsi="Abadi"/>
-        </w:rPr>
-        <w:t>---</w:t>
-      </w:r>
-    </w:p>
-    <w:p>
-      <w:pPr>
-        <w:rPr>
-          <w:rFonts w:ascii="Abadi" w:hAnsi="Abadi"/>
-        </w:rPr>
-      </w:pPr>
-    </w:p>
-    <w:p>
-      <w:pPr>
-        <w:rPr>
-          <w:rFonts w:ascii="Abadi" w:hAnsi="Abadi"/>
-        </w:rPr>
-      </w:pPr>
-      <w:r>
-        <w:rPr>
-          <w:rFonts w:ascii="Abadi" w:hAnsi="Abadi"/>
-        </w:rPr>
-        <w:t>Si tu veux, je peux t’aider à modifier l’algorithme pour ajouter ce type d’équilibre ou pour clarifier d’autres points !</w:t>
-      </w:r>
-    </w:p>
-    <w:p>
-      <w:pPr>
-        <w:rPr>
-          <w:rFonts w:ascii="Abadi" w:hAnsi="Abadi"/>
-        </w:rPr>
-      </w:pPr>
-      <w:r>
-        <w:rPr>
-          <w:rFonts w:ascii="Abadi" w:hAnsi="Abadi"/>
-        </w:rPr>
-        <w:t>message.txt5 Ko</w:t>
-      </w:r>
-    </w:p>
-    <w:p>
-      <w:pPr>
-        <w:rPr>
-          <w:rFonts w:ascii="Abadi" w:hAnsi="Abadi"/>
-        </w:rPr>
-      </w:pPr>
-    </w:p>
-    <w:p>
-      <w:pPr>
-        <w:rPr>
-          <w:rFonts w:ascii="Abadi" w:hAnsi="Abadi"/>
-        </w:rPr>
-      </w:pPr>
+        <w:t xml:space="preserve">Maxence : Ingénieur Data </w:t>
+      </w:r>
     </w:p>
     <w:sectPr>
       <w:pgSz w:w="11906" w:h="16838"/>
@@ -4827,6 +4302,304 @@
     </w:lvl>
   </w:abstractNum>
   <w:abstractNum w:abstractNumId="6" w15:restartNumberingAfterBreak="0">
+    <w:nsid w:val="31AE2D4D"/>
+    <w:multiLevelType w:val="multilevel"/>
+    <w:tmpl w:val="1F487896"/>
+    <w:lvl w:ilvl="0">
+      <w:start w:val="1"/>
+      <w:numFmt w:val="bullet"/>
+      <w:lvlText w:val=""/>
+      <w:lvlJc w:val="left"/>
+      <w:pPr>
+        <w:tabs>
+          <w:tab w:val="num" w:pos="720"/>
+        </w:tabs>
+        <w:ind w:left="720" w:hanging="360"/>
+      </w:pPr>
+      <w:rPr>
+        <w:rFonts w:ascii="Symbol" w:hAnsi="Symbol" w:hint="default"/>
+        <w:sz w:val="20"/>
+      </w:rPr>
+    </w:lvl>
+    <w:lvl w:ilvl="1" w:tentative="1">
+      <w:start w:val="1"/>
+      <w:numFmt w:val="bullet"/>
+      <w:lvlText w:val="o"/>
+      <w:lvlJc w:val="left"/>
+      <w:pPr>
+        <w:tabs>
+          <w:tab w:val="num" w:pos="1440"/>
+        </w:tabs>
+        <w:ind w:left="1440" w:hanging="360"/>
+      </w:pPr>
+      <w:rPr>
+        <w:rFonts w:ascii="Courier New" w:hAnsi="Courier New" w:hint="default"/>
+        <w:sz w:val="20"/>
+      </w:rPr>
+    </w:lvl>
+    <w:lvl w:ilvl="2" w:tentative="1">
+      <w:start w:val="1"/>
+      <w:numFmt w:val="bullet"/>
+      <w:lvlText w:val=""/>
+      <w:lvlJc w:val="left"/>
+      <w:pPr>
+        <w:tabs>
+          <w:tab w:val="num" w:pos="2160"/>
+        </w:tabs>
+        <w:ind w:left="2160" w:hanging="360"/>
+      </w:pPr>
+      <w:rPr>
+        <w:rFonts w:ascii="Wingdings" w:hAnsi="Wingdings" w:hint="default"/>
+        <w:sz w:val="20"/>
+      </w:rPr>
+    </w:lvl>
+    <w:lvl w:ilvl="3" w:tentative="1">
+      <w:start w:val="1"/>
+      <w:numFmt w:val="bullet"/>
+      <w:lvlText w:val=""/>
+      <w:lvlJc w:val="left"/>
+      <w:pPr>
+        <w:tabs>
+          <w:tab w:val="num" w:pos="2880"/>
+        </w:tabs>
+        <w:ind w:left="2880" w:hanging="360"/>
+      </w:pPr>
+      <w:rPr>
+        <w:rFonts w:ascii="Wingdings" w:hAnsi="Wingdings" w:hint="default"/>
+        <w:sz w:val="20"/>
+      </w:rPr>
+    </w:lvl>
+    <w:lvl w:ilvl="4" w:tentative="1">
+      <w:start w:val="1"/>
+      <w:numFmt w:val="bullet"/>
+      <w:lvlText w:val=""/>
+      <w:lvlJc w:val="left"/>
+      <w:pPr>
+        <w:tabs>
+          <w:tab w:val="num" w:pos="3600"/>
+        </w:tabs>
+        <w:ind w:left="3600" w:hanging="360"/>
+      </w:pPr>
+      <w:rPr>
+        <w:rFonts w:ascii="Wingdings" w:hAnsi="Wingdings" w:hint="default"/>
+        <w:sz w:val="20"/>
+      </w:rPr>
+    </w:lvl>
+    <w:lvl w:ilvl="5" w:tentative="1">
+      <w:start w:val="1"/>
+      <w:numFmt w:val="bullet"/>
+      <w:lvlText w:val=""/>
+      <w:lvlJc w:val="left"/>
+      <w:pPr>
+        <w:tabs>
+          <w:tab w:val="num" w:pos="4320"/>
+        </w:tabs>
+        <w:ind w:left="4320" w:hanging="360"/>
+      </w:pPr>
+      <w:rPr>
+        <w:rFonts w:ascii="Wingdings" w:hAnsi="Wingdings" w:hint="default"/>
+        <w:sz w:val="20"/>
+      </w:rPr>
+    </w:lvl>
+    <w:lvl w:ilvl="6" w:tentative="1">
+      <w:start w:val="1"/>
+      <w:numFmt w:val="bullet"/>
+      <w:lvlText w:val=""/>
+      <w:lvlJc w:val="left"/>
+      <w:pPr>
+        <w:tabs>
+          <w:tab w:val="num" w:pos="5040"/>
+        </w:tabs>
+        <w:ind w:left="5040" w:hanging="360"/>
+      </w:pPr>
+      <w:rPr>
+        <w:rFonts w:ascii="Wingdings" w:hAnsi="Wingdings" w:hint="default"/>
+        <w:sz w:val="20"/>
+      </w:rPr>
+    </w:lvl>
+    <w:lvl w:ilvl="7" w:tentative="1">
+      <w:start w:val="1"/>
+      <w:numFmt w:val="bullet"/>
+      <w:lvlText w:val=""/>
+      <w:lvlJc w:val="left"/>
+      <w:pPr>
+        <w:tabs>
+          <w:tab w:val="num" w:pos="5760"/>
+        </w:tabs>
+        <w:ind w:left="5760" w:hanging="360"/>
+      </w:pPr>
+      <w:rPr>
+        <w:rFonts w:ascii="Wingdings" w:hAnsi="Wingdings" w:hint="default"/>
+        <w:sz w:val="20"/>
+      </w:rPr>
+    </w:lvl>
+    <w:lvl w:ilvl="8" w:tentative="1">
+      <w:start w:val="1"/>
+      <w:numFmt w:val="bullet"/>
+      <w:lvlText w:val=""/>
+      <w:lvlJc w:val="left"/>
+      <w:pPr>
+        <w:tabs>
+          <w:tab w:val="num" w:pos="6480"/>
+        </w:tabs>
+        <w:ind w:left="6480" w:hanging="360"/>
+      </w:pPr>
+      <w:rPr>
+        <w:rFonts w:ascii="Wingdings" w:hAnsi="Wingdings" w:hint="default"/>
+        <w:sz w:val="20"/>
+      </w:rPr>
+    </w:lvl>
+  </w:abstractNum>
+  <w:abstractNum w:abstractNumId="7" w15:restartNumberingAfterBreak="0">
+    <w:nsid w:val="4C4D7DD9"/>
+    <w:multiLevelType w:val="multilevel"/>
+    <w:tmpl w:val="864EC5C6"/>
+    <w:lvl w:ilvl="0">
+      <w:start w:val="1"/>
+      <w:numFmt w:val="bullet"/>
+      <w:lvlText w:val=""/>
+      <w:lvlJc w:val="left"/>
+      <w:pPr>
+        <w:tabs>
+          <w:tab w:val="num" w:pos="720"/>
+        </w:tabs>
+        <w:ind w:left="720" w:hanging="360"/>
+      </w:pPr>
+      <w:rPr>
+        <w:rFonts w:ascii="Symbol" w:hAnsi="Symbol" w:hint="default"/>
+        <w:sz w:val="20"/>
+      </w:rPr>
+    </w:lvl>
+    <w:lvl w:ilvl="1" w:tentative="1">
+      <w:start w:val="1"/>
+      <w:numFmt w:val="bullet"/>
+      <w:lvlText w:val="o"/>
+      <w:lvlJc w:val="left"/>
+      <w:pPr>
+        <w:tabs>
+          <w:tab w:val="num" w:pos="1440"/>
+        </w:tabs>
+        <w:ind w:left="1440" w:hanging="360"/>
+      </w:pPr>
+      <w:rPr>
+        <w:rFonts w:ascii="Courier New" w:hAnsi="Courier New" w:hint="default"/>
+        <w:sz w:val="20"/>
+      </w:rPr>
+    </w:lvl>
+    <w:lvl w:ilvl="2" w:tentative="1">
+      <w:start w:val="1"/>
+      <w:numFmt w:val="bullet"/>
+      <w:lvlText w:val=""/>
+      <w:lvlJc w:val="left"/>
+      <w:pPr>
+        <w:tabs>
+          <w:tab w:val="num" w:pos="2160"/>
+        </w:tabs>
+        <w:ind w:left="2160" w:hanging="360"/>
+      </w:pPr>
+      <w:rPr>
+        <w:rFonts w:ascii="Wingdings" w:hAnsi="Wingdings" w:hint="default"/>
+        <w:sz w:val="20"/>
+      </w:rPr>
+    </w:lvl>
+    <w:lvl w:ilvl="3" w:tentative="1">
+      <w:start w:val="1"/>
+      <w:numFmt w:val="bullet"/>
+      <w:lvlText w:val=""/>
+      <w:lvlJc w:val="left"/>
+      <w:pPr>
+        <w:tabs>
+          <w:tab w:val="num" w:pos="2880"/>
+        </w:tabs>
+        <w:ind w:left="2880" w:hanging="360"/>
+      </w:pPr>
+      <w:rPr>
+        <w:rFonts w:ascii="Wingdings" w:hAnsi="Wingdings" w:hint="default"/>
+        <w:sz w:val="20"/>
+      </w:rPr>
+    </w:lvl>
+    <w:lvl w:ilvl="4" w:tentative="1">
+      <w:start w:val="1"/>
+      <w:numFmt w:val="bullet"/>
+      <w:lvlText w:val=""/>
+      <w:lvlJc w:val="left"/>
+      <w:pPr>
+        <w:tabs>
+          <w:tab w:val="num" w:pos="3600"/>
+        </w:tabs>
+        <w:ind w:left="3600" w:hanging="360"/>
+      </w:pPr>
+      <w:rPr>
+        <w:rFonts w:ascii="Wingdings" w:hAnsi="Wingdings" w:hint="default"/>
+        <w:sz w:val="20"/>
+      </w:rPr>
+    </w:lvl>
+    <w:lvl w:ilvl="5" w:tentative="1">
+      <w:start w:val="1"/>
+      <w:numFmt w:val="bullet"/>
+      <w:lvlText w:val=""/>
+      <w:lvlJc w:val="left"/>
+      <w:pPr>
+        <w:tabs>
+          <w:tab w:val="num" w:pos="4320"/>
+        </w:tabs>
+        <w:ind w:left="4320" w:hanging="360"/>
+      </w:pPr>
+      <w:rPr>
+        <w:rFonts w:ascii="Wingdings" w:hAnsi="Wingdings" w:hint="default"/>
+        <w:sz w:val="20"/>
+      </w:rPr>
+    </w:lvl>
+    <w:lvl w:ilvl="6" w:tentative="1">
+      <w:start w:val="1"/>
+      <w:numFmt w:val="bullet"/>
+      <w:lvlText w:val=""/>
+      <w:lvlJc w:val="left"/>
+      <w:pPr>
+        <w:tabs>
+          <w:tab w:val="num" w:pos="5040"/>
+        </w:tabs>
+        <w:ind w:left="5040" w:hanging="360"/>
+      </w:pPr>
+      <w:rPr>
+        <w:rFonts w:ascii="Wingdings" w:hAnsi="Wingdings" w:hint="default"/>
+        <w:sz w:val="20"/>
+      </w:rPr>
+    </w:lvl>
+    <w:lvl w:ilvl="7" w:tentative="1">
+      <w:start w:val="1"/>
+      <w:numFmt w:val="bullet"/>
+      <w:lvlText w:val=""/>
+      <w:lvlJc w:val="left"/>
+      <w:pPr>
+        <w:tabs>
+          <w:tab w:val="num" w:pos="5760"/>
+        </w:tabs>
+        <w:ind w:left="5760" w:hanging="360"/>
+      </w:pPr>
+      <w:rPr>
+        <w:rFonts w:ascii="Wingdings" w:hAnsi="Wingdings" w:hint="default"/>
+        <w:sz w:val="20"/>
+      </w:rPr>
+    </w:lvl>
+    <w:lvl w:ilvl="8" w:tentative="1">
+      <w:start w:val="1"/>
+      <w:numFmt w:val="bullet"/>
+      <w:lvlText w:val=""/>
+      <w:lvlJc w:val="left"/>
+      <w:pPr>
+        <w:tabs>
+          <w:tab w:val="num" w:pos="6480"/>
+        </w:tabs>
+        <w:ind w:left="6480" w:hanging="360"/>
+      </w:pPr>
+      <w:rPr>
+        <w:rFonts w:ascii="Wingdings" w:hAnsi="Wingdings" w:hint="default"/>
+        <w:sz w:val="20"/>
+      </w:rPr>
+    </w:lvl>
+  </w:abstractNum>
+  <w:abstractNum w:abstractNumId="8" w15:restartNumberingAfterBreak="0">
     <w:nsid w:val="563161A8"/>
     <w:multiLevelType w:val="multilevel"/>
     <w:tmpl w:val="4FE8F6E8"/>
@@ -4975,10 +4748,457 @@
       </w:rPr>
     </w:lvl>
   </w:abstractNum>
-  <w:abstractNum w:abstractNumId="7" w15:restartNumberingAfterBreak="0">
+  <w:abstractNum w:abstractNumId="9" w15:restartNumberingAfterBreak="0">
+    <w:nsid w:val="5CED3314"/>
+    <w:multiLevelType w:val="multilevel"/>
+    <w:tmpl w:val="658C11C2"/>
+    <w:lvl w:ilvl="0">
+      <w:start w:val="1"/>
+      <w:numFmt w:val="bullet"/>
+      <w:lvlText w:val=""/>
+      <w:lvlJc w:val="left"/>
+      <w:pPr>
+        <w:tabs>
+          <w:tab w:val="num" w:pos="720"/>
+        </w:tabs>
+        <w:ind w:left="720" w:hanging="360"/>
+      </w:pPr>
+      <w:rPr>
+        <w:rFonts w:ascii="Symbol" w:hAnsi="Symbol" w:hint="default"/>
+        <w:sz w:val="20"/>
+      </w:rPr>
+    </w:lvl>
+    <w:lvl w:ilvl="1" w:tentative="1">
+      <w:start w:val="1"/>
+      <w:numFmt w:val="bullet"/>
+      <w:lvlText w:val="o"/>
+      <w:lvlJc w:val="left"/>
+      <w:pPr>
+        <w:tabs>
+          <w:tab w:val="num" w:pos="1440"/>
+        </w:tabs>
+        <w:ind w:left="1440" w:hanging="360"/>
+      </w:pPr>
+      <w:rPr>
+        <w:rFonts w:ascii="Courier New" w:hAnsi="Courier New" w:hint="default"/>
+        <w:sz w:val="20"/>
+      </w:rPr>
+    </w:lvl>
+    <w:lvl w:ilvl="2" w:tentative="1">
+      <w:start w:val="1"/>
+      <w:numFmt w:val="bullet"/>
+      <w:lvlText w:val=""/>
+      <w:lvlJc w:val="left"/>
+      <w:pPr>
+        <w:tabs>
+          <w:tab w:val="num" w:pos="2160"/>
+        </w:tabs>
+        <w:ind w:left="2160" w:hanging="360"/>
+      </w:pPr>
+      <w:rPr>
+        <w:rFonts w:ascii="Wingdings" w:hAnsi="Wingdings" w:hint="default"/>
+        <w:sz w:val="20"/>
+      </w:rPr>
+    </w:lvl>
+    <w:lvl w:ilvl="3" w:tentative="1">
+      <w:start w:val="1"/>
+      <w:numFmt w:val="bullet"/>
+      <w:lvlText w:val=""/>
+      <w:lvlJc w:val="left"/>
+      <w:pPr>
+        <w:tabs>
+          <w:tab w:val="num" w:pos="2880"/>
+        </w:tabs>
+        <w:ind w:left="2880" w:hanging="360"/>
+      </w:pPr>
+      <w:rPr>
+        <w:rFonts w:ascii="Wingdings" w:hAnsi="Wingdings" w:hint="default"/>
+        <w:sz w:val="20"/>
+      </w:rPr>
+    </w:lvl>
+    <w:lvl w:ilvl="4" w:tentative="1">
+      <w:start w:val="1"/>
+      <w:numFmt w:val="bullet"/>
+      <w:lvlText w:val=""/>
+      <w:lvlJc w:val="left"/>
+      <w:pPr>
+        <w:tabs>
+          <w:tab w:val="num" w:pos="3600"/>
+        </w:tabs>
+        <w:ind w:left="3600" w:hanging="360"/>
+      </w:pPr>
+      <w:rPr>
+        <w:rFonts w:ascii="Wingdings" w:hAnsi="Wingdings" w:hint="default"/>
+        <w:sz w:val="20"/>
+      </w:rPr>
+    </w:lvl>
+    <w:lvl w:ilvl="5" w:tentative="1">
+      <w:start w:val="1"/>
+      <w:numFmt w:val="bullet"/>
+      <w:lvlText w:val=""/>
+      <w:lvlJc w:val="left"/>
+      <w:pPr>
+        <w:tabs>
+          <w:tab w:val="num" w:pos="4320"/>
+        </w:tabs>
+        <w:ind w:left="4320" w:hanging="360"/>
+      </w:pPr>
+      <w:rPr>
+        <w:rFonts w:ascii="Wingdings" w:hAnsi="Wingdings" w:hint="default"/>
+        <w:sz w:val="20"/>
+      </w:rPr>
+    </w:lvl>
+    <w:lvl w:ilvl="6" w:tentative="1">
+      <w:start w:val="1"/>
+      <w:numFmt w:val="bullet"/>
+      <w:lvlText w:val=""/>
+      <w:lvlJc w:val="left"/>
+      <w:pPr>
+        <w:tabs>
+          <w:tab w:val="num" w:pos="5040"/>
+        </w:tabs>
+        <w:ind w:left="5040" w:hanging="360"/>
+      </w:pPr>
+      <w:rPr>
+        <w:rFonts w:ascii="Wingdings" w:hAnsi="Wingdings" w:hint="default"/>
+        <w:sz w:val="20"/>
+      </w:rPr>
+    </w:lvl>
+    <w:lvl w:ilvl="7" w:tentative="1">
+      <w:start w:val="1"/>
+      <w:numFmt w:val="bullet"/>
+      <w:lvlText w:val=""/>
+      <w:lvlJc w:val="left"/>
+      <w:pPr>
+        <w:tabs>
+          <w:tab w:val="num" w:pos="5760"/>
+        </w:tabs>
+        <w:ind w:left="5760" w:hanging="360"/>
+      </w:pPr>
+      <w:rPr>
+        <w:rFonts w:ascii="Wingdings" w:hAnsi="Wingdings" w:hint="default"/>
+        <w:sz w:val="20"/>
+      </w:rPr>
+    </w:lvl>
+    <w:lvl w:ilvl="8" w:tentative="1">
+      <w:start w:val="1"/>
+      <w:numFmt w:val="bullet"/>
+      <w:lvlText w:val=""/>
+      <w:lvlJc w:val="left"/>
+      <w:pPr>
+        <w:tabs>
+          <w:tab w:val="num" w:pos="6480"/>
+        </w:tabs>
+        <w:ind w:left="6480" w:hanging="360"/>
+      </w:pPr>
+      <w:rPr>
+        <w:rFonts w:ascii="Wingdings" w:hAnsi="Wingdings" w:hint="default"/>
+        <w:sz w:val="20"/>
+      </w:rPr>
+    </w:lvl>
+  </w:abstractNum>
+  <w:abstractNum w:abstractNumId="10" w15:restartNumberingAfterBreak="0">
     <w:nsid w:val="60D479A0"/>
     <w:multiLevelType w:val="multilevel"/>
     <w:tmpl w:val="8F448E1C"/>
+    <w:lvl w:ilvl="0">
+      <w:start w:val="1"/>
+      <w:numFmt w:val="bullet"/>
+      <w:lvlText w:val=""/>
+      <w:lvlJc w:val="left"/>
+      <w:pPr>
+        <w:tabs>
+          <w:tab w:val="num" w:pos="720"/>
+        </w:tabs>
+        <w:ind w:left="720" w:hanging="360"/>
+      </w:pPr>
+      <w:rPr>
+        <w:rFonts w:ascii="Symbol" w:hAnsi="Symbol" w:hint="default"/>
+        <w:sz w:val="20"/>
+      </w:rPr>
+    </w:lvl>
+    <w:lvl w:ilvl="1" w:tentative="1">
+      <w:start w:val="1"/>
+      <w:numFmt w:val="bullet"/>
+      <w:lvlText w:val="o"/>
+      <w:lvlJc w:val="left"/>
+      <w:pPr>
+        <w:tabs>
+          <w:tab w:val="num" w:pos="1440"/>
+        </w:tabs>
+        <w:ind w:left="1440" w:hanging="360"/>
+      </w:pPr>
+      <w:rPr>
+        <w:rFonts w:ascii="Courier New" w:hAnsi="Courier New" w:hint="default"/>
+        <w:sz w:val="20"/>
+      </w:rPr>
+    </w:lvl>
+    <w:lvl w:ilvl="2" w:tentative="1">
+      <w:start w:val="1"/>
+      <w:numFmt w:val="bullet"/>
+      <w:lvlText w:val=""/>
+      <w:lvlJc w:val="left"/>
+      <w:pPr>
+        <w:tabs>
+          <w:tab w:val="num" w:pos="2160"/>
+        </w:tabs>
+        <w:ind w:left="2160" w:hanging="360"/>
+      </w:pPr>
+      <w:rPr>
+        <w:rFonts w:ascii="Wingdings" w:hAnsi="Wingdings" w:hint="default"/>
+        <w:sz w:val="20"/>
+      </w:rPr>
+    </w:lvl>
+    <w:lvl w:ilvl="3" w:tentative="1">
+      <w:start w:val="1"/>
+      <w:numFmt w:val="bullet"/>
+      <w:lvlText w:val=""/>
+      <w:lvlJc w:val="left"/>
+      <w:pPr>
+        <w:tabs>
+          <w:tab w:val="num" w:pos="2880"/>
+        </w:tabs>
+        <w:ind w:left="2880" w:hanging="360"/>
+      </w:pPr>
+      <w:rPr>
+        <w:rFonts w:ascii="Wingdings" w:hAnsi="Wingdings" w:hint="default"/>
+        <w:sz w:val="20"/>
+      </w:rPr>
+    </w:lvl>
+    <w:lvl w:ilvl="4" w:tentative="1">
+      <w:start w:val="1"/>
+      <w:numFmt w:val="bullet"/>
+      <w:lvlText w:val=""/>
+      <w:lvlJc w:val="left"/>
+      <w:pPr>
+        <w:tabs>
+          <w:tab w:val="num" w:pos="3600"/>
+        </w:tabs>
+        <w:ind w:left="3600" w:hanging="360"/>
+      </w:pPr>
+      <w:rPr>
+        <w:rFonts w:ascii="Wingdings" w:hAnsi="Wingdings" w:hint="default"/>
+        <w:sz w:val="20"/>
+      </w:rPr>
+    </w:lvl>
+    <w:lvl w:ilvl="5" w:tentative="1">
+      <w:start w:val="1"/>
+      <w:numFmt w:val="bullet"/>
+      <w:lvlText w:val=""/>
+      <w:lvlJc w:val="left"/>
+      <w:pPr>
+        <w:tabs>
+          <w:tab w:val="num" w:pos="4320"/>
+        </w:tabs>
+        <w:ind w:left="4320" w:hanging="360"/>
+      </w:pPr>
+      <w:rPr>
+        <w:rFonts w:ascii="Wingdings" w:hAnsi="Wingdings" w:hint="default"/>
+        <w:sz w:val="20"/>
+      </w:rPr>
+    </w:lvl>
+    <w:lvl w:ilvl="6" w:tentative="1">
+      <w:start w:val="1"/>
+      <w:numFmt w:val="bullet"/>
+      <w:lvlText w:val=""/>
+      <w:lvlJc w:val="left"/>
+      <w:pPr>
+        <w:tabs>
+          <w:tab w:val="num" w:pos="5040"/>
+        </w:tabs>
+        <w:ind w:left="5040" w:hanging="360"/>
+      </w:pPr>
+      <w:rPr>
+        <w:rFonts w:ascii="Wingdings" w:hAnsi="Wingdings" w:hint="default"/>
+        <w:sz w:val="20"/>
+      </w:rPr>
+    </w:lvl>
+    <w:lvl w:ilvl="7" w:tentative="1">
+      <w:start w:val="1"/>
+      <w:numFmt w:val="bullet"/>
+      <w:lvlText w:val=""/>
+      <w:lvlJc w:val="left"/>
+      <w:pPr>
+        <w:tabs>
+          <w:tab w:val="num" w:pos="5760"/>
+        </w:tabs>
+        <w:ind w:left="5760" w:hanging="360"/>
+      </w:pPr>
+      <w:rPr>
+        <w:rFonts w:ascii="Wingdings" w:hAnsi="Wingdings" w:hint="default"/>
+        <w:sz w:val="20"/>
+      </w:rPr>
+    </w:lvl>
+    <w:lvl w:ilvl="8" w:tentative="1">
+      <w:start w:val="1"/>
+      <w:numFmt w:val="bullet"/>
+      <w:lvlText w:val=""/>
+      <w:lvlJc w:val="left"/>
+      <w:pPr>
+        <w:tabs>
+          <w:tab w:val="num" w:pos="6480"/>
+        </w:tabs>
+        <w:ind w:left="6480" w:hanging="360"/>
+      </w:pPr>
+      <w:rPr>
+        <w:rFonts w:ascii="Wingdings" w:hAnsi="Wingdings" w:hint="default"/>
+        <w:sz w:val="20"/>
+      </w:rPr>
+    </w:lvl>
+  </w:abstractNum>
+  <w:abstractNum w:abstractNumId="11" w15:restartNumberingAfterBreak="0">
+    <w:nsid w:val="67D53204"/>
+    <w:multiLevelType w:val="multilevel"/>
+    <w:tmpl w:val="E888417C"/>
+    <w:lvl w:ilvl="0">
+      <w:start w:val="1"/>
+      <w:numFmt w:val="bullet"/>
+      <w:lvlText w:val=""/>
+      <w:lvlJc w:val="left"/>
+      <w:pPr>
+        <w:tabs>
+          <w:tab w:val="num" w:pos="720"/>
+        </w:tabs>
+        <w:ind w:left="720" w:hanging="360"/>
+      </w:pPr>
+      <w:rPr>
+        <w:rFonts w:ascii="Symbol" w:hAnsi="Symbol" w:hint="default"/>
+        <w:sz w:val="20"/>
+      </w:rPr>
+    </w:lvl>
+    <w:lvl w:ilvl="1">
+      <w:start w:val="1"/>
+      <w:numFmt w:val="bullet"/>
+      <w:lvlText w:val="o"/>
+      <w:lvlJc w:val="left"/>
+      <w:pPr>
+        <w:tabs>
+          <w:tab w:val="num" w:pos="1440"/>
+        </w:tabs>
+        <w:ind w:left="1440" w:hanging="360"/>
+      </w:pPr>
+      <w:rPr>
+        <w:rFonts w:ascii="Courier New" w:hAnsi="Courier New" w:hint="default"/>
+        <w:sz w:val="20"/>
+      </w:rPr>
+    </w:lvl>
+    <w:lvl w:ilvl="2" w:tentative="1">
+      <w:start w:val="1"/>
+      <w:numFmt w:val="bullet"/>
+      <w:lvlText w:val=""/>
+      <w:lvlJc w:val="left"/>
+      <w:pPr>
+        <w:tabs>
+          <w:tab w:val="num" w:pos="2160"/>
+        </w:tabs>
+        <w:ind w:left="2160" w:hanging="360"/>
+      </w:pPr>
+      <w:rPr>
+        <w:rFonts w:ascii="Wingdings" w:hAnsi="Wingdings" w:hint="default"/>
+        <w:sz w:val="20"/>
+      </w:rPr>
+    </w:lvl>
+    <w:lvl w:ilvl="3" w:tentative="1">
+      <w:start w:val="1"/>
+      <w:numFmt w:val="bullet"/>
+      <w:lvlText w:val=""/>
+      <w:lvlJc w:val="left"/>
+      <w:pPr>
+        <w:tabs>
+          <w:tab w:val="num" w:pos="2880"/>
+        </w:tabs>
+        <w:ind w:left="2880" w:hanging="360"/>
+      </w:pPr>
+      <w:rPr>
+        <w:rFonts w:ascii="Wingdings" w:hAnsi="Wingdings" w:hint="default"/>
+        <w:sz w:val="20"/>
+      </w:rPr>
+    </w:lvl>
+    <w:lvl w:ilvl="4" w:tentative="1">
+      <w:start w:val="1"/>
+      <w:numFmt w:val="bullet"/>
+      <w:lvlText w:val=""/>
+      <w:lvlJc w:val="left"/>
+      <w:pPr>
+        <w:tabs>
+          <w:tab w:val="num" w:pos="3600"/>
+        </w:tabs>
+        <w:ind w:left="3600" w:hanging="360"/>
+      </w:pPr>
+      <w:rPr>
+        <w:rFonts w:ascii="Wingdings" w:hAnsi="Wingdings" w:hint="default"/>
+        <w:sz w:val="20"/>
+      </w:rPr>
+    </w:lvl>
+    <w:lvl w:ilvl="5" w:tentative="1">
+      <w:start w:val="1"/>
+      <w:numFmt w:val="bullet"/>
+      <w:lvlText w:val=""/>
+      <w:lvlJc w:val="left"/>
+      <w:pPr>
+        <w:tabs>
+          <w:tab w:val="num" w:pos="4320"/>
+        </w:tabs>
+        <w:ind w:left="4320" w:hanging="360"/>
+      </w:pPr>
+      <w:rPr>
+        <w:rFonts w:ascii="Wingdings" w:hAnsi="Wingdings" w:hint="default"/>
+        <w:sz w:val="20"/>
+      </w:rPr>
+    </w:lvl>
+    <w:lvl w:ilvl="6" w:tentative="1">
+      <w:start w:val="1"/>
+      <w:numFmt w:val="bullet"/>
+      <w:lvlText w:val=""/>
+      <w:lvlJc w:val="left"/>
+      <w:pPr>
+        <w:tabs>
+          <w:tab w:val="num" w:pos="5040"/>
+        </w:tabs>
+        <w:ind w:left="5040" w:hanging="360"/>
+      </w:pPr>
+      <w:rPr>
+        <w:rFonts w:ascii="Wingdings" w:hAnsi="Wingdings" w:hint="default"/>
+        <w:sz w:val="20"/>
+      </w:rPr>
+    </w:lvl>
+    <w:lvl w:ilvl="7" w:tentative="1">
+      <w:start w:val="1"/>
+      <w:numFmt w:val="bullet"/>
+      <w:lvlText w:val=""/>
+      <w:lvlJc w:val="left"/>
+      <w:pPr>
+        <w:tabs>
+          <w:tab w:val="num" w:pos="5760"/>
+        </w:tabs>
+        <w:ind w:left="5760" w:hanging="360"/>
+      </w:pPr>
+      <w:rPr>
+        <w:rFonts w:ascii="Wingdings" w:hAnsi="Wingdings" w:hint="default"/>
+        <w:sz w:val="20"/>
+      </w:rPr>
+    </w:lvl>
+    <w:lvl w:ilvl="8" w:tentative="1">
+      <w:start w:val="1"/>
+      <w:numFmt w:val="bullet"/>
+      <w:lvlText w:val=""/>
+      <w:lvlJc w:val="left"/>
+      <w:pPr>
+        <w:tabs>
+          <w:tab w:val="num" w:pos="6480"/>
+        </w:tabs>
+        <w:ind w:left="6480" w:hanging="360"/>
+      </w:pPr>
+      <w:rPr>
+        <w:rFonts w:ascii="Wingdings" w:hAnsi="Wingdings" w:hint="default"/>
+        <w:sz w:val="20"/>
+      </w:rPr>
+    </w:lvl>
+  </w:abstractNum>
+  <w:abstractNum w:abstractNumId="12" w15:restartNumberingAfterBreak="0">
+    <w:nsid w:val="7A014F7B"/>
+    <w:multiLevelType w:val="multilevel"/>
+    <w:tmpl w:val="F3F6DEFE"/>
     <w:lvl w:ilvl="0">
       <w:start w:val="1"/>
       <w:numFmt w:val="bullet"/>
@@ -5140,13 +5360,28 @@
     <w:abstractNumId w:val="3"/>
   </w:num>
   <w:num w:numId="6" w16cid:durableId="533926874">
-    <w:abstractNumId w:val="7"/>
+    <w:abstractNumId w:val="10"/>
   </w:num>
   <w:num w:numId="7" w16cid:durableId="1464469916">
-    <w:abstractNumId w:val="6"/>
+    <w:abstractNumId w:val="8"/>
   </w:num>
   <w:num w:numId="8" w16cid:durableId="1692682707">
     <w:abstractNumId w:val="2"/>
+  </w:num>
+  <w:num w:numId="9" w16cid:durableId="1364600682">
+    <w:abstractNumId w:val="6"/>
+  </w:num>
+  <w:num w:numId="10" w16cid:durableId="1660688561">
+    <w:abstractNumId w:val="7"/>
+  </w:num>
+  <w:num w:numId="11" w16cid:durableId="1365180791">
+    <w:abstractNumId w:val="11"/>
+  </w:num>
+  <w:num w:numId="12" w16cid:durableId="1590891410">
+    <w:abstractNumId w:val="9"/>
+  </w:num>
+  <w:num w:numId="13" w16cid:durableId="962230570">
+    <w:abstractNumId w:val="12"/>
   </w:num>
 </w:numbering>
 </file>
@@ -6090,6 +6325,46 @@
       <w:shd w:val="clear" w:color="auto" w:fill="E1DFDD"/>
     </w:rPr>
   </w:style>
+  <w:style w:type="paragraph" w:styleId="NormalWeb">
+    <w:name w:val="Normal (Web)"/>
+    <w:basedOn w:val="Normal"/>
+    <w:uiPriority w:val="99"/>
+    <w:unhideWhenUsed/>
+    <w:rsid w:val="001D7073"/>
+    <w:pPr>
+      <w:spacing w:before="100" w:beforeAutospacing="1" w:after="100" w:afterAutospacing="1" w:line="240" w:lineRule="auto"/>
+    </w:pPr>
+    <w:rPr>
+      <w:rFonts w:ascii="Times New Roman" w:eastAsia="Times New Roman" w:hAnsi="Times New Roman" w:cs="Times New Roman"/>
+      <w:kern w:val="0"/>
+      <w:lang w:eastAsia="fr-FR"/>
+      <w14:ligatures w14:val="none"/>
+    </w:rPr>
+  </w:style>
+  <w:style w:type="character" w:styleId="lev">
+    <w:name w:val="Strong"/>
+    <w:basedOn w:val="Policepardfaut"/>
+    <w:uiPriority w:val="22"/>
+    <w:qFormat/>
+    <w:rsid w:val="001D7073"/>
+    <w:rPr>
+      <w:b/>
+      <w:bCs/>
+    </w:rPr>
+  </w:style>
+  <w:style w:type="character" w:styleId="CodeHTML">
+    <w:name w:val="HTML Code"/>
+    <w:basedOn w:val="Policepardfaut"/>
+    <w:uiPriority w:val="99"/>
+    <w:semiHidden/>
+    <w:unhideWhenUsed/>
+    <w:rsid w:val="001D7073"/>
+    <w:rPr>
+      <w:rFonts w:ascii="Courier New" w:eastAsia="Times New Roman" w:hAnsi="Courier New" w:cs="Courier New"/>
+      <w:sz w:val="20"/>
+      <w:szCs w:val="20"/>
+    </w:rPr>
+  </w:style>
 </w:styles>
 </file>
 

</xml_diff>

<commit_message>
update report after review
</commit_message>
<xml_diff>
--- a/Docs/technic_rapport.docx
+++ b/Docs/technic_rapport.docx
@@ -1,6 +1,6 @@
 
 <file path=word/document.xml><?xml version="1.0" encoding="utf-8"?>
-<w:document xmlns:wpc="http://schemas.microsoft.com/office/word/2010/wordprocessingCanvas" xmlns:cx="http://schemas.microsoft.com/office/drawing/2014/chartex" xmlns:cx1="http://schemas.microsoft.com/office/drawing/2015/9/8/chartex" xmlns:cx2="http://schemas.microsoft.com/office/drawing/2015/10/21/chartex" xmlns:cx3="http://schemas.microsoft.com/office/drawing/2016/5/9/chartex" xmlns:cx4="http://schemas.microsoft.com/office/drawing/2016/5/10/chartex" xmlns:cx5="http://schemas.microsoft.com/office/drawing/2016/5/11/chartex" xmlns:cx6="http://schemas.microsoft.com/office/drawing/2016/5/12/chartex" xmlns:cx7="http://schemas.microsoft.com/office/drawing/2016/5/13/chartex" xmlns:cx8="http://schemas.microsoft.com/office/drawing/2016/5/14/chartex" xmlns:mc="http://schemas.openxmlformats.org/markup-compatibility/2006" xmlns:aink="http://schemas.microsoft.com/office/drawing/2016/ink" xmlns:am3d="http://schemas.microsoft.com/office/drawing/2017/model3d" xmlns:o="urn:schemas-microsoft-com:office:office" xmlns:oel="http://schemas.microsoft.com/office/2019/extlst" xmlns:r="http://schemas.openxmlformats.org/officeDocument/2006/relationships" xmlns:m="http://schemas.openxmlformats.org/officeDocument/2006/math" xmlns:v="urn:schemas-microsoft-com:vml" xmlns:wp14="http://schemas.microsoft.com/office/word/2010/wordprocessingDrawing" xmlns:wp="http://schemas.openxmlformats.org/drawingml/2006/wordprocessingDrawing" xmlns:w10="urn:schemas-microsoft-com:office:word" xmlns:w="http://schemas.openxmlformats.org/wordprocessingml/2006/main" xmlns:w14="http://schemas.microsoft.com/office/word/2010/wordml" xmlns:w15="http://schemas.microsoft.com/office/word/2012/wordml" xmlns:w16cex="http://schemas.microsoft.com/office/word/2018/wordml/cex" xmlns:w16cid="http://schemas.microsoft.com/office/word/2016/wordml/cid" xmlns:w16="http://schemas.microsoft.com/office/word/2018/wordml" xmlns:w16du="http://schemas.microsoft.com/office/word/2023/wordml/word16du" xmlns:w16sdtdh="http://schemas.microsoft.com/office/word/2020/wordml/sdtdatahash" xmlns:w16sdtfl="http://schemas.microsoft.com/office/word/2024/wordml/sdtformatlock" xmlns:w16se="http://schemas.microsoft.com/office/word/2015/wordml/symex" xmlns:wpg="http://schemas.microsoft.com/office/word/2010/wordprocessingGroup" xmlns:wpi="http://schemas.microsoft.com/office/word/2010/wordprocessingInk" xmlns:wne="http://schemas.microsoft.com/office/word/2006/wordml" xmlns:wps="http://schemas.microsoft.com/office/word/2010/wordprocessingShape" mc:Ignorable="w14 w15 w16se w16cid w16 w16cex w16sdtdh w16sdtfl w16du wp14">
+<w:document xmlns:wpc="http://schemas.microsoft.com/office/word/2010/wordprocessingCanvas" xmlns:cx="http://schemas.microsoft.com/office/drawing/2014/chartex" xmlns:cx1="http://schemas.microsoft.com/office/drawing/2015/9/8/chartex" xmlns:cx2="http://schemas.microsoft.com/office/drawing/2015/10/21/chartex" xmlns:cx3="http://schemas.microsoft.com/office/drawing/2016/5/9/chartex" xmlns:cx4="http://schemas.microsoft.com/office/drawing/2016/5/10/chartex" xmlns:cx5="http://schemas.microsoft.com/office/drawing/2016/5/11/chartex" xmlns:cx6="http://schemas.microsoft.com/office/drawing/2016/5/12/chartex" xmlns:cx7="http://schemas.microsoft.com/office/drawing/2016/5/13/chartex" xmlns:cx8="http://schemas.microsoft.com/office/drawing/2016/5/14/chartex" xmlns:mc="http://schemas.openxmlformats.org/markup-compatibility/2006" xmlns:aink="http://schemas.microsoft.com/office/drawing/2016/ink" xmlns:am3d="http://schemas.microsoft.com/office/drawing/2017/model3d" xmlns:o="urn:schemas-microsoft-com:office:office" xmlns:r="http://schemas.openxmlformats.org/officeDocument/2006/relationships" xmlns:m="http://schemas.openxmlformats.org/officeDocument/2006/math" xmlns:v="urn:schemas-microsoft-com:vml" xmlns:wp14="http://schemas.microsoft.com/office/word/2010/wordprocessingDrawing" xmlns:wp="http://schemas.openxmlformats.org/drawingml/2006/wordprocessingDrawing" xmlns:w10="urn:schemas-microsoft-com:office:word" xmlns:w="http://schemas.openxmlformats.org/wordprocessingml/2006/main" xmlns:w14="http://schemas.microsoft.com/office/word/2010/wordml" xmlns:w15="http://schemas.microsoft.com/office/word/2012/wordml" xmlns:w16cex="http://schemas.microsoft.com/office/word/2018/wordml/cex" xmlns:w16cid="http://schemas.microsoft.com/office/word/2016/wordml/cid" xmlns:w16="http://schemas.microsoft.com/office/word/2018/wordml" xmlns:w16sdtdh="http://schemas.microsoft.com/office/word/2020/wordml/sdtdatahash" xmlns:w16se="http://schemas.microsoft.com/office/word/2015/wordml/symex" xmlns:wpg="http://schemas.microsoft.com/office/word/2010/wordprocessingGroup" xmlns:wpi="http://schemas.microsoft.com/office/word/2010/wordprocessingInk" xmlns:wne="http://schemas.microsoft.com/office/word/2006/wordml" xmlns:wps="http://schemas.microsoft.com/office/word/2010/wordprocessingShape" mc:Ignorable="w14 w15 w16se w16cid w16 w16cex w16sdtdh wp14">
   <w:body>
     <w:p>
       <w:pPr>
@@ -31,7 +31,7 @@
     </w:p>
     <w:p>
       <w:pPr>
-        <w:pStyle w:val="Paragraphedeliste"/>
+        <w:pStyle w:val="ListParagraph"/>
         <w:numPr>
           <w:ilvl w:val="0"/>
           <w:numId w:val="8"/>
@@ -53,7 +53,7 @@
     </w:p>
     <w:p>
       <w:pPr>
-        <w:pStyle w:val="Paragraphedeliste"/>
+        <w:pStyle w:val="ListParagraph"/>
         <w:rPr>
           <w:rFonts w:ascii="Abadi" w:hAnsi="Abadi"/>
           <w:b/>
@@ -283,7 +283,7 @@
       </w:r>
       <w:r>
         <w:rPr>
-          <w:rStyle w:val="lev"/>
+          <w:rStyle w:val="Strong"/>
           <w:rFonts w:ascii="Abadi" w:eastAsiaTheme="majorEastAsia" w:hAnsi="Abadi"/>
           <w:b w:val="0"/>
           <w:bCs w:val="0"/>
@@ -306,7 +306,7 @@
     </w:p>
     <w:p>
       <w:pPr>
-        <w:pStyle w:val="Paragraphedeliste"/>
+        <w:pStyle w:val="ListParagraph"/>
         <w:numPr>
           <w:ilvl w:val="0"/>
           <w:numId w:val="8"/>
@@ -350,7 +350,25 @@
           <w:b/>
           <w:bCs/>
         </w:rPr>
-        <w:t>-cert-project/</w:t>
+        <w:t>-cert-</w:t>
+      </w:r>
+      <w:proofErr w:type="spellStart"/>
+      <w:r>
+        <w:rPr>
+          <w:rFonts w:ascii="Abadi" w:hAnsi="Abadi"/>
+          <w:b/>
+          <w:bCs/>
+        </w:rPr>
+        <w:t>project</w:t>
+      </w:r>
+      <w:proofErr w:type="spellEnd"/>
+      <w:r>
+        <w:rPr>
+          <w:rFonts w:ascii="Abadi" w:hAnsi="Abadi"/>
+          <w:b/>
+          <w:bCs/>
+        </w:rPr>
+        <w:t>/</w:t>
       </w:r>
     </w:p>
     <w:p>
@@ -435,6 +453,7 @@
         </w:rPr>
         <w:t xml:space="preserve"> </w:t>
       </w:r>
+      <w:proofErr w:type="spellStart"/>
       <w:proofErr w:type="gramStart"/>
       <w:r>
         <w:rPr>
@@ -444,6 +463,7 @@
         </w:rPr>
         <w:t>choice.json</w:t>
       </w:r>
+      <w:proofErr w:type="spellEnd"/>
       <w:proofErr w:type="gramEnd"/>
     </w:p>
     <w:p>
@@ -478,6 +498,7 @@
         </w:rPr>
         <w:t xml:space="preserve"> </w:t>
       </w:r>
+      <w:proofErr w:type="spellStart"/>
       <w:proofErr w:type="gramStart"/>
       <w:r>
         <w:rPr>
@@ -487,6 +508,7 @@
         </w:rPr>
         <w:t>group.json</w:t>
       </w:r>
+      <w:proofErr w:type="spellEnd"/>
       <w:proofErr w:type="gramEnd"/>
     </w:p>
     <w:p>
@@ -521,6 +543,7 @@
         </w:rPr>
         <w:t xml:space="preserve"> </w:t>
       </w:r>
+      <w:proofErr w:type="spellStart"/>
       <w:r>
         <w:rPr>
           <w:rFonts w:ascii="Abadi" w:hAnsi="Abadi"/>
@@ -529,6 +552,7 @@
         </w:rPr>
         <w:t>users.sql</w:t>
       </w:r>
+      <w:proofErr w:type="spellEnd"/>
     </w:p>
     <w:p>
       <w:pPr>
@@ -578,7 +602,25 @@
           <w:b/>
           <w:bCs/>
         </w:rPr>
-        <w:t xml:space="preserve"> auth/</w:t>
+        <w:t xml:space="preserve"> </w:t>
+      </w:r>
+      <w:proofErr w:type="spellStart"/>
+      <w:r>
+        <w:rPr>
+          <w:rFonts w:ascii="Abadi" w:hAnsi="Abadi"/>
+          <w:b/>
+          <w:bCs/>
+        </w:rPr>
+        <w:t>auth</w:t>
+      </w:r>
+      <w:proofErr w:type="spellEnd"/>
+      <w:r>
+        <w:rPr>
+          <w:rFonts w:ascii="Abadi" w:hAnsi="Abadi"/>
+          <w:b/>
+          <w:bCs/>
+        </w:rPr>
+        <w:t>/</w:t>
       </w:r>
     </w:p>
     <w:p>
@@ -693,7 +735,25 @@
           <w:b/>
           <w:bCs/>
         </w:rPr>
-        <w:t xml:space="preserve"> auth/</w:t>
+        <w:t xml:space="preserve"> </w:t>
+      </w:r>
+      <w:proofErr w:type="spellStart"/>
+      <w:r>
+        <w:rPr>
+          <w:rFonts w:ascii="Abadi" w:hAnsi="Abadi"/>
+          <w:b/>
+          <w:bCs/>
+        </w:rPr>
+        <w:t>auth</w:t>
+      </w:r>
+      <w:proofErr w:type="spellEnd"/>
+      <w:r>
+        <w:rPr>
+          <w:rFonts w:ascii="Abadi" w:hAnsi="Abadi"/>
+          <w:b/>
+          <w:bCs/>
+        </w:rPr>
+        <w:t>/</w:t>
       </w:r>
     </w:p>
     <w:p>
@@ -799,7 +859,25 @@
           <w:b/>
           <w:bCs/>
         </w:rPr>
-        <w:t xml:space="preserve"> static/</w:t>
+        <w:t xml:space="preserve"> </w:t>
+      </w:r>
+      <w:proofErr w:type="spellStart"/>
+      <w:r>
+        <w:rPr>
+          <w:rFonts w:ascii="Abadi" w:hAnsi="Abadi"/>
+          <w:b/>
+          <w:bCs/>
+        </w:rPr>
+        <w:t>static</w:t>
+      </w:r>
+      <w:proofErr w:type="spellEnd"/>
+      <w:r>
+        <w:rPr>
+          <w:rFonts w:ascii="Abadi" w:hAnsi="Abadi"/>
+          <w:b/>
+          <w:bCs/>
+        </w:rPr>
+        <w:t>/</w:t>
       </w:r>
     </w:p>
     <w:p>
@@ -1043,7 +1121,25 @@
           <w:b/>
           <w:bCs/>
         </w:rPr>
-        <w:t xml:space="preserve"> templates/</w:t>
+        <w:t xml:space="preserve"> </w:t>
+      </w:r>
+      <w:proofErr w:type="spellStart"/>
+      <w:r>
+        <w:rPr>
+          <w:rFonts w:ascii="Abadi" w:hAnsi="Abadi"/>
+          <w:b/>
+          <w:bCs/>
+        </w:rPr>
+        <w:t>templates</w:t>
+      </w:r>
+      <w:proofErr w:type="spellEnd"/>
+      <w:r>
+        <w:rPr>
+          <w:rFonts w:ascii="Abadi" w:hAnsi="Abadi"/>
+          <w:b/>
+          <w:bCs/>
+        </w:rPr>
+        <w:t>/</w:t>
       </w:r>
     </w:p>
     <w:p>
@@ -1108,7 +1204,25 @@
           <w:b/>
           <w:bCs/>
         </w:rPr>
-        <w:t xml:space="preserve"> auth/</w:t>
+        <w:t xml:space="preserve"> </w:t>
+      </w:r>
+      <w:proofErr w:type="spellStart"/>
+      <w:r>
+        <w:rPr>
+          <w:rFonts w:ascii="Abadi" w:hAnsi="Abadi"/>
+          <w:b/>
+          <w:bCs/>
+        </w:rPr>
+        <w:t>auth</w:t>
+      </w:r>
+      <w:proofErr w:type="spellEnd"/>
+      <w:r>
+        <w:rPr>
+          <w:rFonts w:ascii="Abadi" w:hAnsi="Abadi"/>
+          <w:b/>
+          <w:bCs/>
+        </w:rPr>
+        <w:t>/</w:t>
       </w:r>
     </w:p>
     <w:p>
@@ -1684,7 +1798,7 @@
     </w:p>
     <w:p>
       <w:pPr>
-        <w:pStyle w:val="Paragraphedeliste"/>
+        <w:pStyle w:val="ListParagraph"/>
         <w:rPr>
           <w:rFonts w:ascii="Abadi" w:hAnsi="Abadi"/>
           <w:b/>
@@ -1917,12 +2031,14 @@
                 <w:rFonts w:ascii="Abadi" w:hAnsi="Abadi"/>
               </w:rPr>
             </w:pPr>
+            <w:proofErr w:type="spellStart"/>
             <w:r>
               <w:rPr>
                 <w:rFonts w:ascii="Abadi" w:hAnsi="Abadi"/>
               </w:rPr>
               <w:t>Templates</w:t>
             </w:r>
+            <w:proofErr w:type="spellEnd"/>
           </w:p>
         </w:tc>
         <w:tc>
@@ -2057,7 +2173,21 @@
               <w:rPr>
                 <w:rFonts w:ascii="Abadi" w:hAnsi="Abadi"/>
               </w:rPr>
-              <w:t>Stockage préf.</w:t>
+              <w:t xml:space="preserve">Stockage </w:t>
+            </w:r>
+            <w:proofErr w:type="spellStart"/>
+            <w:r>
+              <w:rPr>
+                <w:rFonts w:ascii="Abadi" w:hAnsi="Abadi"/>
+              </w:rPr>
+              <w:t>préf</w:t>
+            </w:r>
+            <w:proofErr w:type="spellEnd"/>
+            <w:r>
+              <w:rPr>
+                <w:rFonts w:ascii="Abadi" w:hAnsi="Abadi"/>
+              </w:rPr>
+              <w:t>.</w:t>
             </w:r>
           </w:p>
         </w:tc>
@@ -2138,6 +2268,7 @@
             <w:pPr>
               <w:rPr>
                 <w:rFonts w:ascii="Abadi" w:hAnsi="Abadi"/>
+                <w:lang w:val="en-US"/>
               </w:rPr>
             </w:pPr>
             <w:r>
@@ -2145,6 +2276,7 @@
                 <w:rFonts w:ascii="Abadi" w:hAnsi="Abadi"/>
                 <w:b/>
                 <w:bCs/>
+                <w:lang w:val="en-US"/>
               </w:rPr>
               <w:t>Google OR-Tools (CP-SAT)</w:t>
             </w:r>
@@ -2570,7 +2702,7 @@
     </w:p>
     <w:p>
       <w:pPr>
-        <w:pStyle w:val="Paragraphedeliste"/>
+        <w:pStyle w:val="ListParagraph"/>
         <w:numPr>
           <w:ilvl w:val="0"/>
           <w:numId w:val="8"/>
@@ -2657,25 +2789,68 @@
           <w:rFonts w:ascii="Abadi" w:hAnsi="Abadi"/>
           <w:b/>
           <w:bCs/>
-        </w:rPr>
-      </w:pPr>
-      <w:proofErr w:type="gramStart"/>
-      <w:r>
-        <w:rPr>
-          <w:rFonts w:ascii="Abadi" w:hAnsi="Abadi"/>
-          <w:b/>
-          <w:bCs/>
-        </w:rPr>
-        <w:t>mutual</w:t>
-      </w:r>
-      <w:proofErr w:type="gramEnd"/>
-      <w:r>
-        <w:rPr>
-          <w:rFonts w:ascii="Abadi" w:hAnsi="Abadi"/>
-          <w:b/>
-          <w:bCs/>
-        </w:rPr>
-        <w:t>_score = score[i][j] + score[j][i]</w:t>
+          <w:lang w:val="en-US"/>
+        </w:rPr>
+      </w:pPr>
+      <w:proofErr w:type="spellStart"/>
+      <w:r>
+        <w:rPr>
+          <w:rFonts w:ascii="Abadi" w:hAnsi="Abadi"/>
+          <w:b/>
+          <w:bCs/>
+          <w:lang w:val="en-US"/>
+        </w:rPr>
+        <w:t>mutual_score</w:t>
+      </w:r>
+      <w:proofErr w:type="spellEnd"/>
+      <w:r>
+        <w:rPr>
+          <w:rFonts w:ascii="Abadi" w:hAnsi="Abadi"/>
+          <w:b/>
+          <w:bCs/>
+          <w:lang w:val="en-US"/>
+        </w:rPr>
+        <w:t xml:space="preserve"> = score[</w:t>
+      </w:r>
+      <w:proofErr w:type="spellStart"/>
+      <w:r>
+        <w:rPr>
+          <w:rFonts w:ascii="Abadi" w:hAnsi="Abadi"/>
+          <w:b/>
+          <w:bCs/>
+          <w:lang w:val="en-US"/>
+        </w:rPr>
+        <w:t>i</w:t>
+      </w:r>
+      <w:proofErr w:type="spellEnd"/>
+      <w:r>
+        <w:rPr>
+          <w:rFonts w:ascii="Abadi" w:hAnsi="Abadi"/>
+          <w:b/>
+          <w:bCs/>
+          <w:lang w:val="en-US"/>
+        </w:rPr>
+        <w:t>][j] + score[j][</w:t>
+      </w:r>
+      <w:proofErr w:type="spellStart"/>
+      <w:r>
+        <w:rPr>
+          <w:rFonts w:ascii="Abadi" w:hAnsi="Abadi"/>
+          <w:b/>
+          <w:bCs/>
+          <w:lang w:val="en-US"/>
+        </w:rPr>
+        <w:t>i</w:t>
+      </w:r>
+      <w:proofErr w:type="spellEnd"/>
+      <w:r>
+        <w:rPr>
+          <w:rFonts w:ascii="Abadi" w:hAnsi="Abadi"/>
+          <w:b/>
+          <w:bCs/>
+          <w:lang w:val="en-US"/>
+        </w:rPr>
+        <w:t>]</w:t>
       </w:r>
     </w:p>
     <w:p>
@@ -2685,12 +2860,13 @@
           <w:rFonts w:ascii="Abadi" w:hAnsi="Abadi"/>
           <w:b/>
           <w:bCs/>
-        </w:rPr>
-      </w:pPr>
-    </w:p>
-    <w:p>
-      <w:pPr>
-        <w:pStyle w:val="Paragraphedeliste"/>
+          <w:lang w:val="en-US"/>
+        </w:rPr>
+      </w:pPr>
+    </w:p>
+    <w:p>
+      <w:pPr>
+        <w:pStyle w:val="ListParagraph"/>
         <w:numPr>
           <w:ilvl w:val="0"/>
           <w:numId w:val="8"/>
@@ -2757,7 +2933,44 @@
         <w:rPr>
           <w:rFonts w:ascii="Abadi" w:hAnsi="Abadi"/>
         </w:rPr>
-        <w:t>On crée une variable same_group qui vaut 1 si i et j sont tous les deux dans g</w:t>
+        <w:t xml:space="preserve">On crée une variable </w:t>
+      </w:r>
+      <w:proofErr w:type="spellStart"/>
+      <w:r>
+        <w:rPr>
+          <w:rFonts w:ascii="Abadi" w:hAnsi="Abadi"/>
+        </w:rPr>
+        <w:t>same_group</w:t>
+      </w:r>
+      <w:proofErr w:type="spellEnd"/>
+      <w:r>
+        <w:rPr>
+          <w:rFonts w:ascii="Abadi" w:hAnsi="Abadi"/>
+        </w:rPr>
+        <w:t xml:space="preserve"> qui vaut 1 si i et j sont tous les deux dans </w:t>
+      </w:r>
+      <w:proofErr w:type="gramStart"/>
+      <w:r>
+        <w:rPr>
+          <w:rFonts w:ascii="Abadi" w:hAnsi="Abadi"/>
+        </w:rPr>
+        <w:t>g</w:t>
+      </w:r>
+      <w:r>
+        <w:rPr>
+          <w:rFonts w:ascii="Abadi" w:hAnsi="Abadi"/>
+        </w:rPr>
+        <w:t xml:space="preserve"> ,</w:t>
+      </w:r>
+      <w:proofErr w:type="gramEnd"/>
+      <w:r>
+        <w:t xml:space="preserve"> </w:t>
+      </w:r>
+      <w:r>
+        <w:rPr>
+          <w:rFonts w:ascii="Abadi" w:hAnsi="Abadi"/>
+        </w:rPr>
+        <w:t>0 sinon.</w:t>
       </w:r>
     </w:p>
     <w:p>
@@ -2774,7 +2987,35 @@
         <w:rPr>
           <w:rFonts w:ascii="Abadi" w:hAnsi="Abadi"/>
         </w:rPr>
-        <w:t>On ajoute mutual_score * same_group à l’objectif</w:t>
+        <w:t xml:space="preserve">On ajoute </w:t>
+      </w:r>
+      <w:proofErr w:type="spellStart"/>
+      <w:r>
+        <w:rPr>
+          <w:rFonts w:ascii="Abadi" w:hAnsi="Abadi"/>
+        </w:rPr>
+        <w:t>mutual_score</w:t>
+      </w:r>
+      <w:proofErr w:type="spellEnd"/>
+      <w:r>
+        <w:rPr>
+          <w:rFonts w:ascii="Abadi" w:hAnsi="Abadi"/>
+        </w:rPr>
+        <w:t xml:space="preserve"> * </w:t>
+      </w:r>
+      <w:proofErr w:type="spellStart"/>
+      <w:r>
+        <w:rPr>
+          <w:rFonts w:ascii="Abadi" w:hAnsi="Abadi"/>
+        </w:rPr>
+        <w:t>same_group</w:t>
+      </w:r>
+      <w:proofErr w:type="spellEnd"/>
+      <w:r>
+        <w:rPr>
+          <w:rFonts w:ascii="Abadi" w:hAnsi="Abadi"/>
+        </w:rPr>
+        <w:t xml:space="preserve"> à l’objectif</w:t>
       </w:r>
     </w:p>
     <w:p>
@@ -3021,26 +3262,41 @@
           <w:rFonts w:ascii="Abadi" w:hAnsi="Abadi"/>
           <w:b/>
           <w:bCs/>
-        </w:rPr>
-      </w:pPr>
-      <w:r>
-        <w:rPr>
-          <w:rFonts w:ascii="Abadi" w:hAnsi="Abadi"/>
-          <w:b/>
-          <w:bCs/>
-        </w:rPr>
-        <w:t>6.1. Prérequis</w:t>
-      </w:r>
-    </w:p>
-    <w:p>
-      <w:pPr>
-        <w:rPr>
-          <w:rFonts w:ascii="Abadi" w:hAnsi="Abadi"/>
-        </w:rPr>
-      </w:pPr>
-      <w:r>
-        <w:rPr>
-          <w:rFonts w:ascii="Abadi" w:hAnsi="Abadi"/>
+          <w:lang w:val="en-US"/>
+        </w:rPr>
+      </w:pPr>
+      <w:r>
+        <w:rPr>
+          <w:rFonts w:ascii="Abadi" w:hAnsi="Abadi"/>
+          <w:b/>
+          <w:bCs/>
+          <w:lang w:val="en-US"/>
+        </w:rPr>
+        <w:t xml:space="preserve">6.1. </w:t>
+      </w:r>
+      <w:proofErr w:type="spellStart"/>
+      <w:r>
+        <w:rPr>
+          <w:rFonts w:ascii="Abadi" w:hAnsi="Abadi"/>
+          <w:b/>
+          <w:bCs/>
+          <w:lang w:val="en-US"/>
+        </w:rPr>
+        <w:t>Prérequis</w:t>
+      </w:r>
+      <w:proofErr w:type="spellEnd"/>
+    </w:p>
+    <w:p>
+      <w:pPr>
+        <w:rPr>
+          <w:rFonts w:ascii="Abadi" w:hAnsi="Abadi"/>
+          <w:lang w:val="en-US"/>
+        </w:rPr>
+      </w:pPr>
+      <w:r>
+        <w:rPr>
+          <w:rFonts w:ascii="Abadi" w:hAnsi="Abadi"/>
+          <w:lang w:val="en-US"/>
         </w:rPr>
         <w:t xml:space="preserve">Python 3.8+  </w:t>
       </w:r>
@@ -3049,47 +3305,70 @@
       <w:pPr>
         <w:rPr>
           <w:rFonts w:ascii="Abadi" w:hAnsi="Abadi"/>
-        </w:rPr>
-      </w:pPr>
-      <w:r>
-        <w:rPr>
-          <w:rFonts w:ascii="Abadi" w:hAnsi="Abadi"/>
-        </w:rPr>
-        <w:t>MySQL Server (</w:t>
-      </w:r>
-      <w:proofErr w:type="gramStart"/>
-      <w:r>
-        <w:rPr>
-          <w:rFonts w:ascii="Abadi" w:hAnsi="Abadi"/>
-        </w:rPr>
-        <w:t>ex:</w:t>
-      </w:r>
-      <w:proofErr w:type="gramEnd"/>
-      <w:r>
-        <w:rPr>
-          <w:rFonts w:ascii="Abadi" w:hAnsi="Abadi"/>
-        </w:rPr>
-        <w:t xml:space="preserve"> via Wamp, Laragon ou MySQL Workbench)</w:t>
-      </w:r>
-    </w:p>
-    <w:p>
-      <w:pPr>
-        <w:rPr>
-          <w:rFonts w:ascii="Abadi" w:hAnsi="Abadi"/>
-          <w:b/>
-          <w:bCs/>
-        </w:rPr>
-      </w:pPr>
-    </w:p>
-    <w:p>
-      <w:pPr>
-        <w:rPr>
-          <w:rFonts w:ascii="Abadi" w:hAnsi="Abadi"/>
-        </w:rPr>
-      </w:pPr>
-      <w:r>
-        <w:rPr>
-          <w:rFonts w:ascii="Abadi" w:hAnsi="Abadi"/>
+          <w:lang w:val="en-US"/>
+        </w:rPr>
+      </w:pPr>
+      <w:r>
+        <w:rPr>
+          <w:rFonts w:ascii="Abadi" w:hAnsi="Abadi"/>
+          <w:lang w:val="en-US"/>
+        </w:rPr>
+        <w:t xml:space="preserve">MySQL Server (ex: via Wamp, </w:t>
+      </w:r>
+      <w:proofErr w:type="spellStart"/>
+      <w:r>
+        <w:rPr>
+          <w:rFonts w:ascii="Abadi" w:hAnsi="Abadi"/>
+          <w:lang w:val="en-US"/>
+        </w:rPr>
+        <w:t>Laragon</w:t>
+      </w:r>
+      <w:proofErr w:type="spellEnd"/>
+      <w:r>
+        <w:rPr>
+          <w:rFonts w:ascii="Abadi" w:hAnsi="Abadi"/>
+          <w:lang w:val="en-US"/>
+        </w:rPr>
+        <w:t xml:space="preserve"> </w:t>
+      </w:r>
+      <w:proofErr w:type="spellStart"/>
+      <w:r>
+        <w:rPr>
+          <w:rFonts w:ascii="Abadi" w:hAnsi="Abadi"/>
+          <w:lang w:val="en-US"/>
+        </w:rPr>
+        <w:t>ou</w:t>
+      </w:r>
+      <w:proofErr w:type="spellEnd"/>
+      <w:r>
+        <w:rPr>
+          <w:rFonts w:ascii="Abadi" w:hAnsi="Abadi"/>
+          <w:lang w:val="en-US"/>
+        </w:rPr>
+        <w:t xml:space="preserve"> MySQL Workbench)</w:t>
+      </w:r>
+    </w:p>
+    <w:p>
+      <w:pPr>
+        <w:rPr>
+          <w:rFonts w:ascii="Abadi" w:hAnsi="Abadi"/>
+          <w:b/>
+          <w:bCs/>
+          <w:lang w:val="en-US"/>
+        </w:rPr>
+      </w:pPr>
+    </w:p>
+    <w:p>
+      <w:pPr>
+        <w:rPr>
+          <w:rFonts w:ascii="Abadi" w:hAnsi="Abadi"/>
+          <w:lang w:val="en-US"/>
+        </w:rPr>
+      </w:pPr>
+      <w:r>
+        <w:rPr>
+          <w:rFonts w:ascii="Abadi" w:hAnsi="Abadi"/>
+          <w:lang w:val="en-US"/>
         </w:rPr>
         <w:t>Flask==2.3.3</w:t>
       </w:r>
@@ -3098,19 +3377,22 @@
       <w:pPr>
         <w:rPr>
           <w:rFonts w:ascii="Abadi" w:hAnsi="Abadi"/>
-        </w:rPr>
-      </w:pPr>
-      <w:proofErr w:type="gramStart"/>
-      <w:r>
-        <w:rPr>
-          <w:rFonts w:ascii="Abadi" w:hAnsi="Abadi"/>
+          <w:lang w:val="en-US"/>
+        </w:rPr>
+      </w:pPr>
+      <w:proofErr w:type="spellStart"/>
+      <w:r>
+        <w:rPr>
+          <w:rFonts w:ascii="Abadi" w:hAnsi="Abadi"/>
+          <w:lang w:val="en-US"/>
         </w:rPr>
         <w:t>mysql</w:t>
       </w:r>
-      <w:proofErr w:type="gramEnd"/>
-      <w:r>
-        <w:rPr>
-          <w:rFonts w:ascii="Abadi" w:hAnsi="Abadi"/>
+      <w:proofErr w:type="spellEnd"/>
+      <w:r>
+        <w:rPr>
+          <w:rFonts w:ascii="Abadi" w:hAnsi="Abadi"/>
+          <w:lang w:val="en-US"/>
         </w:rPr>
         <w:t>-connector-python==8.2.0</w:t>
       </w:r>
@@ -3119,32 +3401,46 @@
       <w:pPr>
         <w:rPr>
           <w:rFonts w:ascii="Abadi" w:hAnsi="Abadi"/>
-        </w:rPr>
-      </w:pPr>
-      <w:r>
-        <w:rPr>
-          <w:rFonts w:ascii="Abadi" w:hAnsi="Abadi"/>
-        </w:rPr>
-        <w:t>Werkzeug==2.3.7</w:t>
-      </w:r>
-    </w:p>
-    <w:p>
-      <w:pPr>
-        <w:rPr>
-          <w:rFonts w:ascii="Abadi" w:hAnsi="Abadi"/>
-        </w:rPr>
-      </w:pPr>
-      <w:proofErr w:type="gramStart"/>
-      <w:r>
-        <w:rPr>
-          <w:rFonts w:ascii="Abadi" w:hAnsi="Abadi"/>
+          <w:lang w:val="en-US"/>
+        </w:rPr>
+      </w:pPr>
+      <w:proofErr w:type="spellStart"/>
+      <w:r>
+        <w:rPr>
+          <w:rFonts w:ascii="Abadi" w:hAnsi="Abadi"/>
+          <w:lang w:val="en-US"/>
+        </w:rPr>
+        <w:t>Werkzeug</w:t>
+      </w:r>
+      <w:proofErr w:type="spellEnd"/>
+      <w:r>
+        <w:rPr>
+          <w:rFonts w:ascii="Abadi" w:hAnsi="Abadi"/>
+          <w:lang w:val="en-US"/>
+        </w:rPr>
+        <w:t>==2.3.7</w:t>
+      </w:r>
+    </w:p>
+    <w:p>
+      <w:pPr>
+        <w:rPr>
+          <w:rFonts w:ascii="Abadi" w:hAnsi="Abadi"/>
+          <w:lang w:val="en-US"/>
+        </w:rPr>
+      </w:pPr>
+      <w:proofErr w:type="spellStart"/>
+      <w:r>
+        <w:rPr>
+          <w:rFonts w:ascii="Abadi" w:hAnsi="Abadi"/>
+          <w:lang w:val="en-US"/>
         </w:rPr>
         <w:t>ortools</w:t>
       </w:r>
-      <w:proofErr w:type="gramEnd"/>
-      <w:r>
-        <w:rPr>
-          <w:rFonts w:ascii="Abadi" w:hAnsi="Abadi"/>
+      <w:proofErr w:type="spellEnd"/>
+      <w:r>
+        <w:rPr>
+          <w:rFonts w:ascii="Abadi" w:hAnsi="Abadi"/>
+          <w:lang w:val="en-US"/>
         </w:rPr>
         <w:t>==9.6.2534</w:t>
       </w:r>
@@ -3153,11 +3449,13 @@
       <w:pPr>
         <w:rPr>
           <w:rFonts w:ascii="Abadi" w:hAnsi="Abadi"/>
-        </w:rPr>
-      </w:pPr>
-      <w:r>
-        <w:rPr>
-          <w:rFonts w:ascii="Abadi" w:hAnsi="Abadi"/>
+          <w:lang w:val="en-US"/>
+        </w:rPr>
+      </w:pPr>
+      <w:r>
+        <w:rPr>
+          <w:rFonts w:ascii="Abadi" w:hAnsi="Abadi"/>
+          <w:lang w:val="en-US"/>
         </w:rPr>
         <w:t>Jinja2==3.1.2</w:t>
       </w:r>
@@ -3166,22 +3464,25 @@
       <w:pPr>
         <w:rPr>
           <w:rFonts w:ascii="Abadi" w:hAnsi="Abadi"/>
-        </w:rPr>
-      </w:pPr>
-    </w:p>
-    <w:p>
-      <w:pPr>
-        <w:rPr>
-          <w:rFonts w:ascii="Abadi" w:hAnsi="Abadi"/>
-          <w:b/>
-          <w:bCs/>
-        </w:rPr>
-      </w:pPr>
-      <w:r>
-        <w:rPr>
-          <w:rFonts w:ascii="Abadi" w:hAnsi="Abadi"/>
-          <w:b/>
-          <w:bCs/>
+          <w:lang w:val="en-US"/>
+        </w:rPr>
+      </w:pPr>
+    </w:p>
+    <w:p>
+      <w:pPr>
+        <w:rPr>
+          <w:rFonts w:ascii="Abadi" w:hAnsi="Abadi"/>
+          <w:b/>
+          <w:bCs/>
+          <w:lang w:val="en-US"/>
+        </w:rPr>
+      </w:pPr>
+      <w:r>
+        <w:rPr>
+          <w:rFonts w:ascii="Abadi" w:hAnsi="Abadi"/>
+          <w:b/>
+          <w:bCs/>
+          <w:lang w:val="en-US"/>
         </w:rPr>
         <w:t>6.2. Installation</w:t>
       </w:r>
@@ -3190,17 +3491,20 @@
       <w:pPr>
         <w:rPr>
           <w:rFonts w:ascii="Abadi" w:hAnsi="Abadi"/>
-        </w:rPr>
-      </w:pPr>
-      <w:r>
-        <w:rPr>
-          <w:rFonts w:ascii="Abadi" w:hAnsi="Abadi"/>
+          <w:lang w:val="en-US"/>
+        </w:rPr>
+      </w:pPr>
+      <w:r>
+        <w:rPr>
+          <w:rFonts w:ascii="Abadi" w:hAnsi="Abadi"/>
+          <w:lang w:val="en-US"/>
         </w:rPr>
         <w:t xml:space="preserve">- </w:t>
       </w:r>
       <w:r>
         <w:rPr>
           <w:rFonts w:ascii="Abadi" w:hAnsi="Abadi"/>
+          <w:lang w:val="en-US"/>
         </w:rPr>
         <w:t>git clone https://github.com/Fjsksksk/box-cert-project</w:t>
       </w:r>
@@ -3209,17 +3513,20 @@
       <w:pPr>
         <w:rPr>
           <w:rFonts w:ascii="Abadi" w:hAnsi="Abadi"/>
-        </w:rPr>
-      </w:pPr>
-      <w:r>
-        <w:rPr>
-          <w:rFonts w:ascii="Abadi" w:hAnsi="Abadi"/>
+          <w:lang w:val="en-US"/>
+        </w:rPr>
+      </w:pPr>
+      <w:r>
+        <w:rPr>
+          <w:rFonts w:ascii="Abadi" w:hAnsi="Abadi"/>
+          <w:lang w:val="en-US"/>
         </w:rPr>
         <w:t xml:space="preserve">- </w:t>
       </w:r>
       <w:r>
         <w:rPr>
           <w:rFonts w:ascii="Abadi" w:hAnsi="Abadi"/>
+          <w:lang w:val="en-US"/>
         </w:rPr>
         <w:t>cd box-cert-project</w:t>
       </w:r>
@@ -3228,17 +3535,20 @@
       <w:pPr>
         <w:rPr>
           <w:rFonts w:ascii="Abadi" w:hAnsi="Abadi"/>
-        </w:rPr>
-      </w:pPr>
-      <w:r>
-        <w:rPr>
-          <w:rFonts w:ascii="Abadi" w:hAnsi="Abadi"/>
+          <w:lang w:val="en-US"/>
+        </w:rPr>
+      </w:pPr>
+      <w:r>
+        <w:rPr>
+          <w:rFonts w:ascii="Abadi" w:hAnsi="Abadi"/>
+          <w:lang w:val="en-US"/>
         </w:rPr>
         <w:t xml:space="preserve">- </w:t>
       </w:r>
       <w:r>
         <w:rPr>
           <w:rFonts w:ascii="Abadi" w:hAnsi="Abadi"/>
+          <w:lang w:val="en-US"/>
         </w:rPr>
         <w:t>pip install -r requirements.txt</w:t>
       </w:r>
@@ -3253,7 +3563,63 @@
         <w:rPr>
           <w:rFonts w:ascii="Abadi" w:hAnsi="Abadi"/>
         </w:rPr>
-        <w:t xml:space="preserve">- pour la bdd, un script sql MySQL se trouve dans le git, il faut le télécharger et l’importer dans un logiciel MySQL (Wamp, Laragon, etc..). </w:t>
+        <w:t xml:space="preserve">- pour la </w:t>
+      </w:r>
+      <w:proofErr w:type="spellStart"/>
+      <w:r>
+        <w:rPr>
+          <w:rFonts w:ascii="Abadi" w:hAnsi="Abadi"/>
+        </w:rPr>
+        <w:t>bdd</w:t>
+      </w:r>
+      <w:proofErr w:type="spellEnd"/>
+      <w:r>
+        <w:rPr>
+          <w:rFonts w:ascii="Abadi" w:hAnsi="Abadi"/>
+        </w:rPr>
+        <w:t xml:space="preserve">, un script </w:t>
+      </w:r>
+      <w:proofErr w:type="spellStart"/>
+      <w:r>
+        <w:rPr>
+          <w:rFonts w:ascii="Abadi" w:hAnsi="Abadi"/>
+        </w:rPr>
+        <w:t>sql</w:t>
+      </w:r>
+      <w:proofErr w:type="spellEnd"/>
+      <w:r>
+        <w:rPr>
+          <w:rFonts w:ascii="Abadi" w:hAnsi="Abadi"/>
+        </w:rPr>
+        <w:t xml:space="preserve"> MySQL se trouve dans le git, il faut le télécharger et l’importer dans un logiciel MySQL (</w:t>
+      </w:r>
+      <w:proofErr w:type="spellStart"/>
+      <w:r>
+        <w:rPr>
+          <w:rFonts w:ascii="Abadi" w:hAnsi="Abadi"/>
+        </w:rPr>
+        <w:t>Wamp</w:t>
+      </w:r>
+      <w:proofErr w:type="spellEnd"/>
+      <w:r>
+        <w:rPr>
+          <w:rFonts w:ascii="Abadi" w:hAnsi="Abadi"/>
+        </w:rPr>
+        <w:t xml:space="preserve">, </w:t>
+      </w:r>
+      <w:proofErr w:type="spellStart"/>
+      <w:r>
+        <w:rPr>
+          <w:rFonts w:ascii="Abadi" w:hAnsi="Abadi"/>
+        </w:rPr>
+        <w:t>Laragon</w:t>
+      </w:r>
+      <w:proofErr w:type="spellEnd"/>
+      <w:r>
+        <w:rPr>
+          <w:rFonts w:ascii="Abadi" w:hAnsi="Abadi"/>
+        </w:rPr>
+        <w:t xml:space="preserve">, etc..). </w:t>
       </w:r>
     </w:p>
     <w:p>
@@ -3376,7 +3742,7 @@
       <w:hyperlink r:id="rId5" w:history="1">
         <w:r>
           <w:rPr>
-            <w:rStyle w:val="Lienhypertexte"/>
+            <w:rStyle w:val="Hyperlink"/>
             <w:rFonts w:ascii="Abadi" w:hAnsi="Abadi"/>
           </w:rPr>
           <w:t>http://localhost:5000</w:t>
@@ -3425,20 +3791,48 @@
         <w:rPr>
           <w:rFonts w:ascii="Abadi" w:hAnsi="Abadi"/>
         </w:rPr>
-        <w:t xml:space="preserve">Candice : Développeuse Front-End </w:t>
-      </w:r>
-    </w:p>
-    <w:p>
-      <w:pPr>
-        <w:rPr>
-          <w:rFonts w:ascii="Abadi" w:hAnsi="Abadi"/>
-        </w:rPr>
-      </w:pPr>
-      <w:r>
-        <w:rPr>
-          <w:rFonts w:ascii="Abadi" w:hAnsi="Abadi"/>
-        </w:rPr>
-        <w:t xml:space="preserve">Joe : Développeur Back-End </w:t>
+        <w:t xml:space="preserve">Candice : Développeuse </w:t>
+      </w:r>
+      <w:proofErr w:type="spellStart"/>
+      <w:r>
+        <w:rPr>
+          <w:rFonts w:ascii="Abadi" w:hAnsi="Abadi"/>
+        </w:rPr>
+        <w:t>Front-End</w:t>
+      </w:r>
+      <w:proofErr w:type="spellEnd"/>
+      <w:r>
+        <w:rPr>
+          <w:rFonts w:ascii="Abadi" w:hAnsi="Abadi"/>
+        </w:rPr>
+        <w:t xml:space="preserve"> </w:t>
+      </w:r>
+    </w:p>
+    <w:p>
+      <w:pPr>
+        <w:rPr>
+          <w:rFonts w:ascii="Abadi" w:hAnsi="Abadi"/>
+        </w:rPr>
+      </w:pPr>
+      <w:r>
+        <w:rPr>
+          <w:rFonts w:ascii="Abadi" w:hAnsi="Abadi"/>
+        </w:rPr>
+        <w:t xml:space="preserve">Joe : Développeur </w:t>
+      </w:r>
+      <w:proofErr w:type="spellStart"/>
+      <w:r>
+        <w:rPr>
+          <w:rFonts w:ascii="Abadi" w:hAnsi="Abadi"/>
+        </w:rPr>
+        <w:t>Back-End</w:t>
+      </w:r>
+      <w:proofErr w:type="spellEnd"/>
+      <w:r>
+        <w:rPr>
+          <w:rFonts w:ascii="Abadi" w:hAnsi="Abadi"/>
+        </w:rPr>
+        <w:t xml:space="preserve"> </w:t>
       </w:r>
     </w:p>
     <w:p>
@@ -3466,7 +3860,7 @@
 </file>
 
 <file path=word/numbering.xml><?xml version="1.0" encoding="utf-8"?>
-<w:numbering xmlns:wpc="http://schemas.microsoft.com/office/word/2010/wordprocessingCanvas" xmlns:cx="http://schemas.microsoft.com/office/drawing/2014/chartex" xmlns:cx1="http://schemas.microsoft.com/office/drawing/2015/9/8/chartex" xmlns:cx2="http://schemas.microsoft.com/office/drawing/2015/10/21/chartex" xmlns:cx3="http://schemas.microsoft.com/office/drawing/2016/5/9/chartex" xmlns:cx4="http://schemas.microsoft.com/office/drawing/2016/5/10/chartex" xmlns:cx5="http://schemas.microsoft.com/office/drawing/2016/5/11/chartex" xmlns:cx6="http://schemas.microsoft.com/office/drawing/2016/5/12/chartex" xmlns:cx7="http://schemas.microsoft.com/office/drawing/2016/5/13/chartex" xmlns:cx8="http://schemas.microsoft.com/office/drawing/2016/5/14/chartex" xmlns:mc="http://schemas.openxmlformats.org/markup-compatibility/2006" xmlns:aink="http://schemas.microsoft.com/office/drawing/2016/ink" xmlns:am3d="http://schemas.microsoft.com/office/drawing/2017/model3d" xmlns:o="urn:schemas-microsoft-com:office:office" xmlns:oel="http://schemas.microsoft.com/office/2019/extlst" xmlns:r="http://schemas.openxmlformats.org/officeDocument/2006/relationships" xmlns:m="http://schemas.openxmlformats.org/officeDocument/2006/math" xmlns:v="urn:schemas-microsoft-com:vml" xmlns:wp14="http://schemas.microsoft.com/office/word/2010/wordprocessingDrawing" xmlns:wp="http://schemas.openxmlformats.org/drawingml/2006/wordprocessingDrawing" xmlns:w10="urn:schemas-microsoft-com:office:word" xmlns:w="http://schemas.openxmlformats.org/wordprocessingml/2006/main" xmlns:w14="http://schemas.microsoft.com/office/word/2010/wordml" xmlns:w15="http://schemas.microsoft.com/office/word/2012/wordml" xmlns:w16cex="http://schemas.microsoft.com/office/word/2018/wordml/cex" xmlns:w16cid="http://schemas.microsoft.com/office/word/2016/wordml/cid" xmlns:w16="http://schemas.microsoft.com/office/word/2018/wordml" xmlns:w16du="http://schemas.microsoft.com/office/word/2023/wordml/word16du" xmlns:w16sdtdh="http://schemas.microsoft.com/office/word/2020/wordml/sdtdatahash" xmlns:w16sdtfl="http://schemas.microsoft.com/office/word/2024/wordml/sdtformatlock" xmlns:w16se="http://schemas.microsoft.com/office/word/2015/wordml/symex" xmlns:wpg="http://schemas.microsoft.com/office/word/2010/wordprocessingGroup" xmlns:wpi="http://schemas.microsoft.com/office/word/2010/wordprocessingInk" xmlns:wne="http://schemas.microsoft.com/office/word/2006/wordml" xmlns:wps="http://schemas.microsoft.com/office/word/2010/wordprocessingShape" mc:Ignorable="w14 w15 w16se w16cid w16 w16cex w16sdtdh w16sdtfl w16du wp14">
+<w:numbering xmlns:wpc="http://schemas.microsoft.com/office/word/2010/wordprocessingCanvas" xmlns:cx="http://schemas.microsoft.com/office/drawing/2014/chartex" xmlns:cx1="http://schemas.microsoft.com/office/drawing/2015/9/8/chartex" xmlns:cx2="http://schemas.microsoft.com/office/drawing/2015/10/21/chartex" xmlns:cx3="http://schemas.microsoft.com/office/drawing/2016/5/9/chartex" xmlns:cx4="http://schemas.microsoft.com/office/drawing/2016/5/10/chartex" xmlns:cx5="http://schemas.microsoft.com/office/drawing/2016/5/11/chartex" xmlns:cx6="http://schemas.microsoft.com/office/drawing/2016/5/12/chartex" xmlns:cx7="http://schemas.microsoft.com/office/drawing/2016/5/13/chartex" xmlns:cx8="http://schemas.microsoft.com/office/drawing/2016/5/14/chartex" xmlns:mc="http://schemas.openxmlformats.org/markup-compatibility/2006" xmlns:aink="http://schemas.microsoft.com/office/drawing/2016/ink" xmlns:am3d="http://schemas.microsoft.com/office/drawing/2017/model3d" xmlns:o="urn:schemas-microsoft-com:office:office" xmlns:r="http://schemas.openxmlformats.org/officeDocument/2006/relationships" xmlns:m="http://schemas.openxmlformats.org/officeDocument/2006/math" xmlns:v="urn:schemas-microsoft-com:vml" xmlns:wp14="http://schemas.microsoft.com/office/word/2010/wordprocessingDrawing" xmlns:wp="http://schemas.openxmlformats.org/drawingml/2006/wordprocessingDrawing" xmlns:w10="urn:schemas-microsoft-com:office:word" xmlns:w="http://schemas.openxmlformats.org/wordprocessingml/2006/main" xmlns:w14="http://schemas.microsoft.com/office/word/2010/wordml" xmlns:w15="http://schemas.microsoft.com/office/word/2012/wordml" xmlns:w16cex="http://schemas.microsoft.com/office/word/2018/wordml/cex" xmlns:w16cid="http://schemas.microsoft.com/office/word/2016/wordml/cid" xmlns:w16="http://schemas.microsoft.com/office/word/2018/wordml" xmlns:w16sdtdh="http://schemas.microsoft.com/office/word/2020/wordml/sdtdatahash" xmlns:w16se="http://schemas.microsoft.com/office/word/2015/wordml/symex" xmlns:wpg="http://schemas.microsoft.com/office/word/2010/wordprocessingGroup" xmlns:wpi="http://schemas.microsoft.com/office/word/2010/wordprocessingInk" xmlns:wne="http://schemas.microsoft.com/office/word/2006/wordml" xmlns:wps="http://schemas.microsoft.com/office/word/2010/wordprocessingShape" mc:Ignorable="w14 w15 w16se w16cid w16 w16cex w16sdtdh wp14">
   <w:abstractNum w:abstractNumId="0" w15:restartNumberingAfterBreak="0">
     <w:nsid w:val="0C44460C"/>
     <w:multiLevelType w:val="multilevel"/>
@@ -5344,50 +5738,50 @@
       </w:rPr>
     </w:lvl>
   </w:abstractNum>
-  <w:num w:numId="1" w16cid:durableId="2103182421">
+  <w:num w:numId="1">
     <w:abstractNumId w:val="5"/>
   </w:num>
-  <w:num w:numId="2" w16cid:durableId="35587906">
+  <w:num w:numId="2">
     <w:abstractNumId w:val="1"/>
   </w:num>
-  <w:num w:numId="3" w16cid:durableId="545064039">
+  <w:num w:numId="3">
     <w:abstractNumId w:val="4"/>
   </w:num>
-  <w:num w:numId="4" w16cid:durableId="1351906329">
+  <w:num w:numId="4">
     <w:abstractNumId w:val="0"/>
   </w:num>
-  <w:num w:numId="5" w16cid:durableId="2127112366">
+  <w:num w:numId="5">
     <w:abstractNumId w:val="3"/>
   </w:num>
-  <w:num w:numId="6" w16cid:durableId="533926874">
+  <w:num w:numId="6">
     <w:abstractNumId w:val="10"/>
   </w:num>
-  <w:num w:numId="7" w16cid:durableId="1464469916">
+  <w:num w:numId="7">
     <w:abstractNumId w:val="8"/>
   </w:num>
-  <w:num w:numId="8" w16cid:durableId="1692682707">
+  <w:num w:numId="8">
     <w:abstractNumId w:val="2"/>
   </w:num>
-  <w:num w:numId="9" w16cid:durableId="1364600682">
+  <w:num w:numId="9">
     <w:abstractNumId w:val="6"/>
   </w:num>
-  <w:num w:numId="10" w16cid:durableId="1660688561">
+  <w:num w:numId="10">
     <w:abstractNumId w:val="7"/>
   </w:num>
-  <w:num w:numId="11" w16cid:durableId="1365180791">
+  <w:num w:numId="11">
     <w:abstractNumId w:val="11"/>
   </w:num>
-  <w:num w:numId="12" w16cid:durableId="1590891410">
+  <w:num w:numId="12">
     <w:abstractNumId w:val="9"/>
   </w:num>
-  <w:num w:numId="13" w16cid:durableId="962230570">
+  <w:num w:numId="13">
     <w:abstractNumId w:val="12"/>
   </w:num>
 </w:numbering>
 </file>
 
 <file path=word/styles.xml><?xml version="1.0" encoding="utf-8"?>
-<w:styles xmlns:mc="http://schemas.openxmlformats.org/markup-compatibility/2006" xmlns:r="http://schemas.openxmlformats.org/officeDocument/2006/relationships" xmlns:w="http://schemas.openxmlformats.org/wordprocessingml/2006/main" xmlns:w14="http://schemas.microsoft.com/office/word/2010/wordml" xmlns:w15="http://schemas.microsoft.com/office/word/2012/wordml" xmlns:w16cex="http://schemas.microsoft.com/office/word/2018/wordml/cex" xmlns:w16cid="http://schemas.microsoft.com/office/word/2016/wordml/cid" xmlns:w16="http://schemas.microsoft.com/office/word/2018/wordml" xmlns:w16du="http://schemas.microsoft.com/office/word/2023/wordml/word16du" xmlns:w16sdtdh="http://schemas.microsoft.com/office/word/2020/wordml/sdtdatahash" xmlns:w16sdtfl="http://schemas.microsoft.com/office/word/2024/wordml/sdtformatlock" xmlns:w16se="http://schemas.microsoft.com/office/word/2015/wordml/symex" mc:Ignorable="w14 w15 w16se w16cid w16 w16cex w16sdtdh w16sdtfl w16du">
+<w:styles xmlns:mc="http://schemas.openxmlformats.org/markup-compatibility/2006" xmlns:r="http://schemas.openxmlformats.org/officeDocument/2006/relationships" xmlns:w="http://schemas.openxmlformats.org/wordprocessingml/2006/main" xmlns:w14="http://schemas.microsoft.com/office/word/2010/wordml" xmlns:w15="http://schemas.microsoft.com/office/word/2012/wordml" xmlns:w16cex="http://schemas.microsoft.com/office/word/2018/wordml/cex" xmlns:w16cid="http://schemas.microsoft.com/office/word/2016/wordml/cid" xmlns:w16="http://schemas.microsoft.com/office/word/2018/wordml" xmlns:w16sdtdh="http://schemas.microsoft.com/office/word/2020/wordml/sdtdatahash" xmlns:w16se="http://schemas.microsoft.com/office/word/2015/wordml/symex" mc:Ignorable="w14 w15 w16se w16cid w16 w16cex w16sdtdh">
   <w:docDefaults>
     <w:rPrDefault>
       <w:rPr>
@@ -5787,11 +6181,11 @@
     <w:name w:val="Normal"/>
     <w:qFormat/>
   </w:style>
-  <w:style w:type="paragraph" w:styleId="Titre1">
+  <w:style w:type="paragraph" w:styleId="Heading1">
     <w:name w:val="heading 1"/>
     <w:basedOn w:val="Normal"/>
     <w:next w:val="Normal"/>
-    <w:link w:val="Titre1Car"/>
+    <w:link w:val="Heading1Char"/>
     <w:uiPriority w:val="9"/>
     <w:qFormat/>
     <w:rsid w:val="005756C0"/>
@@ -5808,11 +6202,11 @@
       <w:szCs w:val="40"/>
     </w:rPr>
   </w:style>
-  <w:style w:type="paragraph" w:styleId="Titre2">
+  <w:style w:type="paragraph" w:styleId="Heading2">
     <w:name w:val="heading 2"/>
     <w:basedOn w:val="Normal"/>
     <w:next w:val="Normal"/>
-    <w:link w:val="Titre2Car"/>
+    <w:link w:val="Heading2Char"/>
     <w:uiPriority w:val="9"/>
     <w:semiHidden/>
     <w:unhideWhenUsed/>
@@ -5831,11 +6225,11 @@
       <w:szCs w:val="32"/>
     </w:rPr>
   </w:style>
-  <w:style w:type="paragraph" w:styleId="Titre3">
+  <w:style w:type="paragraph" w:styleId="Heading3">
     <w:name w:val="heading 3"/>
     <w:basedOn w:val="Normal"/>
     <w:next w:val="Normal"/>
-    <w:link w:val="Titre3Car"/>
+    <w:link w:val="Heading3Char"/>
     <w:uiPriority w:val="9"/>
     <w:semiHidden/>
     <w:unhideWhenUsed/>
@@ -5854,11 +6248,11 @@
       <w:szCs w:val="28"/>
     </w:rPr>
   </w:style>
-  <w:style w:type="paragraph" w:styleId="Titre4">
+  <w:style w:type="paragraph" w:styleId="Heading4">
     <w:name w:val="heading 4"/>
     <w:basedOn w:val="Normal"/>
     <w:next w:val="Normal"/>
-    <w:link w:val="Titre4Car"/>
+    <w:link w:val="Heading4Char"/>
     <w:uiPriority w:val="9"/>
     <w:semiHidden/>
     <w:unhideWhenUsed/>
@@ -5877,11 +6271,11 @@
       <w:color w:val="0F4761" w:themeColor="accent1" w:themeShade="BF"/>
     </w:rPr>
   </w:style>
-  <w:style w:type="paragraph" w:styleId="Titre5">
+  <w:style w:type="paragraph" w:styleId="Heading5">
     <w:name w:val="heading 5"/>
     <w:basedOn w:val="Normal"/>
     <w:next w:val="Normal"/>
-    <w:link w:val="Titre5Car"/>
+    <w:link w:val="Heading5Char"/>
     <w:uiPriority w:val="9"/>
     <w:semiHidden/>
     <w:unhideWhenUsed/>
@@ -5898,11 +6292,11 @@
       <w:color w:val="0F4761" w:themeColor="accent1" w:themeShade="BF"/>
     </w:rPr>
   </w:style>
-  <w:style w:type="paragraph" w:styleId="Titre6">
+  <w:style w:type="paragraph" w:styleId="Heading6">
     <w:name w:val="heading 6"/>
     <w:basedOn w:val="Normal"/>
     <w:next w:val="Normal"/>
-    <w:link w:val="Titre6Car"/>
+    <w:link w:val="Heading6Char"/>
     <w:uiPriority w:val="9"/>
     <w:semiHidden/>
     <w:unhideWhenUsed/>
@@ -5921,11 +6315,11 @@
       <w:color w:val="595959" w:themeColor="text1" w:themeTint="A6"/>
     </w:rPr>
   </w:style>
-  <w:style w:type="paragraph" w:styleId="Titre7">
+  <w:style w:type="paragraph" w:styleId="Heading7">
     <w:name w:val="heading 7"/>
     <w:basedOn w:val="Normal"/>
     <w:next w:val="Normal"/>
-    <w:link w:val="Titre7Car"/>
+    <w:link w:val="Heading7Char"/>
     <w:uiPriority w:val="9"/>
     <w:semiHidden/>
     <w:unhideWhenUsed/>
@@ -5942,11 +6336,11 @@
       <w:color w:val="595959" w:themeColor="text1" w:themeTint="A6"/>
     </w:rPr>
   </w:style>
-  <w:style w:type="paragraph" w:styleId="Titre8">
+  <w:style w:type="paragraph" w:styleId="Heading8">
     <w:name w:val="heading 8"/>
     <w:basedOn w:val="Normal"/>
     <w:next w:val="Normal"/>
-    <w:link w:val="Titre8Car"/>
+    <w:link w:val="Heading8Char"/>
     <w:uiPriority w:val="9"/>
     <w:semiHidden/>
     <w:unhideWhenUsed/>
@@ -5965,11 +6359,11 @@
       <w:color w:val="272727" w:themeColor="text1" w:themeTint="D8"/>
     </w:rPr>
   </w:style>
-  <w:style w:type="paragraph" w:styleId="Titre9">
+  <w:style w:type="paragraph" w:styleId="Heading9">
     <w:name w:val="heading 9"/>
     <w:basedOn w:val="Normal"/>
     <w:next w:val="Normal"/>
-    <w:link w:val="Titre9Car"/>
+    <w:link w:val="Heading9Char"/>
     <w:uiPriority w:val="9"/>
     <w:semiHidden/>
     <w:unhideWhenUsed/>
@@ -5986,12 +6380,13 @@
       <w:color w:val="272727" w:themeColor="text1" w:themeTint="D8"/>
     </w:rPr>
   </w:style>
-  <w:style w:type="character" w:default="1" w:styleId="Policepardfaut">
+  <w:style w:type="character" w:default="1" w:styleId="DefaultParagraphFont">
     <w:name w:val="Default Paragraph Font"/>
     <w:uiPriority w:val="1"/>
+    <w:semiHidden/>
     <w:unhideWhenUsed/>
   </w:style>
-  <w:style w:type="table" w:default="1" w:styleId="TableauNormal">
+  <w:style w:type="table" w:default="1" w:styleId="TableNormal">
     <w:name w:val="Normal Table"/>
     <w:uiPriority w:val="99"/>
     <w:semiHidden/>
@@ -6006,16 +6401,16 @@
       </w:tblCellMar>
     </w:tblPr>
   </w:style>
-  <w:style w:type="numbering" w:default="1" w:styleId="Aucuneliste">
+  <w:style w:type="numbering" w:default="1" w:styleId="NoList">
     <w:name w:val="No List"/>
     <w:uiPriority w:val="99"/>
     <w:semiHidden/>
     <w:unhideWhenUsed/>
   </w:style>
-  <w:style w:type="character" w:customStyle="1" w:styleId="Titre1Car">
-    <w:name w:val="Titre 1 Car"/>
-    <w:basedOn w:val="Policepardfaut"/>
-    <w:link w:val="Titre1"/>
+  <w:style w:type="character" w:customStyle="1" w:styleId="Heading1Char">
+    <w:name w:val="Heading 1 Char"/>
+    <w:basedOn w:val="DefaultParagraphFont"/>
+    <w:link w:val="Heading1"/>
     <w:uiPriority w:val="9"/>
     <w:rsid w:val="005756C0"/>
     <w:rPr>
@@ -6025,10 +6420,10 @@
       <w:szCs w:val="40"/>
     </w:rPr>
   </w:style>
-  <w:style w:type="character" w:customStyle="1" w:styleId="Titre2Car">
-    <w:name w:val="Titre 2 Car"/>
-    <w:basedOn w:val="Policepardfaut"/>
-    <w:link w:val="Titre2"/>
+  <w:style w:type="character" w:customStyle="1" w:styleId="Heading2Char">
+    <w:name w:val="Heading 2 Char"/>
+    <w:basedOn w:val="DefaultParagraphFont"/>
+    <w:link w:val="Heading2"/>
     <w:uiPriority w:val="9"/>
     <w:semiHidden/>
     <w:rsid w:val="005756C0"/>
@@ -6039,10 +6434,10 @@
       <w:szCs w:val="32"/>
     </w:rPr>
   </w:style>
-  <w:style w:type="character" w:customStyle="1" w:styleId="Titre3Car">
-    <w:name w:val="Titre 3 Car"/>
-    <w:basedOn w:val="Policepardfaut"/>
-    <w:link w:val="Titre3"/>
+  <w:style w:type="character" w:customStyle="1" w:styleId="Heading3Char">
+    <w:name w:val="Heading 3 Char"/>
+    <w:basedOn w:val="DefaultParagraphFont"/>
+    <w:link w:val="Heading3"/>
     <w:uiPriority w:val="9"/>
     <w:semiHidden/>
     <w:rsid w:val="005756C0"/>
@@ -6053,10 +6448,10 @@
       <w:szCs w:val="28"/>
     </w:rPr>
   </w:style>
-  <w:style w:type="character" w:customStyle="1" w:styleId="Titre4Car">
-    <w:name w:val="Titre 4 Car"/>
-    <w:basedOn w:val="Policepardfaut"/>
-    <w:link w:val="Titre4"/>
+  <w:style w:type="character" w:customStyle="1" w:styleId="Heading4Char">
+    <w:name w:val="Heading 4 Char"/>
+    <w:basedOn w:val="DefaultParagraphFont"/>
+    <w:link w:val="Heading4"/>
     <w:uiPriority w:val="9"/>
     <w:semiHidden/>
     <w:rsid w:val="005756C0"/>
@@ -6067,10 +6462,10 @@
       <w:color w:val="0F4761" w:themeColor="accent1" w:themeShade="BF"/>
     </w:rPr>
   </w:style>
-  <w:style w:type="character" w:customStyle="1" w:styleId="Titre5Car">
-    <w:name w:val="Titre 5 Car"/>
-    <w:basedOn w:val="Policepardfaut"/>
-    <w:link w:val="Titre5"/>
+  <w:style w:type="character" w:customStyle="1" w:styleId="Heading5Char">
+    <w:name w:val="Heading 5 Char"/>
+    <w:basedOn w:val="DefaultParagraphFont"/>
+    <w:link w:val="Heading5"/>
     <w:uiPriority w:val="9"/>
     <w:semiHidden/>
     <w:rsid w:val="005756C0"/>
@@ -6079,10 +6474,10 @@
       <w:color w:val="0F4761" w:themeColor="accent1" w:themeShade="BF"/>
     </w:rPr>
   </w:style>
-  <w:style w:type="character" w:customStyle="1" w:styleId="Titre6Car">
-    <w:name w:val="Titre 6 Car"/>
-    <w:basedOn w:val="Policepardfaut"/>
-    <w:link w:val="Titre6"/>
+  <w:style w:type="character" w:customStyle="1" w:styleId="Heading6Char">
+    <w:name w:val="Heading 6 Char"/>
+    <w:basedOn w:val="DefaultParagraphFont"/>
+    <w:link w:val="Heading6"/>
     <w:uiPriority w:val="9"/>
     <w:semiHidden/>
     <w:rsid w:val="005756C0"/>
@@ -6093,10 +6488,10 @@
       <w:color w:val="595959" w:themeColor="text1" w:themeTint="A6"/>
     </w:rPr>
   </w:style>
-  <w:style w:type="character" w:customStyle="1" w:styleId="Titre7Car">
-    <w:name w:val="Titre 7 Car"/>
-    <w:basedOn w:val="Policepardfaut"/>
-    <w:link w:val="Titre7"/>
+  <w:style w:type="character" w:customStyle="1" w:styleId="Heading7Char">
+    <w:name w:val="Heading 7 Char"/>
+    <w:basedOn w:val="DefaultParagraphFont"/>
+    <w:link w:val="Heading7"/>
     <w:uiPriority w:val="9"/>
     <w:semiHidden/>
     <w:rsid w:val="005756C0"/>
@@ -6105,10 +6500,10 @@
       <w:color w:val="595959" w:themeColor="text1" w:themeTint="A6"/>
     </w:rPr>
   </w:style>
-  <w:style w:type="character" w:customStyle="1" w:styleId="Titre8Car">
-    <w:name w:val="Titre 8 Car"/>
-    <w:basedOn w:val="Policepardfaut"/>
-    <w:link w:val="Titre8"/>
+  <w:style w:type="character" w:customStyle="1" w:styleId="Heading8Char">
+    <w:name w:val="Heading 8 Char"/>
+    <w:basedOn w:val="DefaultParagraphFont"/>
+    <w:link w:val="Heading8"/>
     <w:uiPriority w:val="9"/>
     <w:semiHidden/>
     <w:rsid w:val="005756C0"/>
@@ -6119,10 +6514,10 @@
       <w:color w:val="272727" w:themeColor="text1" w:themeTint="D8"/>
     </w:rPr>
   </w:style>
-  <w:style w:type="character" w:customStyle="1" w:styleId="Titre9Car">
-    <w:name w:val="Titre 9 Car"/>
-    <w:basedOn w:val="Policepardfaut"/>
-    <w:link w:val="Titre9"/>
+  <w:style w:type="character" w:customStyle="1" w:styleId="Heading9Char">
+    <w:name w:val="Heading 9 Char"/>
+    <w:basedOn w:val="DefaultParagraphFont"/>
+    <w:link w:val="Heading9"/>
     <w:uiPriority w:val="9"/>
     <w:semiHidden/>
     <w:rsid w:val="005756C0"/>
@@ -6131,11 +6526,11 @@
       <w:color w:val="272727" w:themeColor="text1" w:themeTint="D8"/>
     </w:rPr>
   </w:style>
-  <w:style w:type="paragraph" w:styleId="Titre">
+  <w:style w:type="paragraph" w:styleId="Title">
     <w:name w:val="Title"/>
     <w:basedOn w:val="Normal"/>
     <w:next w:val="Normal"/>
-    <w:link w:val="TitreCar"/>
+    <w:link w:val="TitleChar"/>
     <w:uiPriority w:val="10"/>
     <w:qFormat/>
     <w:rsid w:val="005756C0"/>
@@ -6151,10 +6546,10 @@
       <w:szCs w:val="56"/>
     </w:rPr>
   </w:style>
-  <w:style w:type="character" w:customStyle="1" w:styleId="TitreCar">
-    <w:name w:val="Titre Car"/>
-    <w:basedOn w:val="Policepardfaut"/>
-    <w:link w:val="Titre"/>
+  <w:style w:type="character" w:customStyle="1" w:styleId="TitleChar">
+    <w:name w:val="Title Char"/>
+    <w:basedOn w:val="DefaultParagraphFont"/>
+    <w:link w:val="Title"/>
     <w:uiPriority w:val="10"/>
     <w:rsid w:val="005756C0"/>
     <w:rPr>
@@ -6165,11 +6560,11 @@
       <w:szCs w:val="56"/>
     </w:rPr>
   </w:style>
-  <w:style w:type="paragraph" w:styleId="Sous-titre">
+  <w:style w:type="paragraph" w:styleId="Subtitle">
     <w:name w:val="Subtitle"/>
     <w:basedOn w:val="Normal"/>
     <w:next w:val="Normal"/>
-    <w:link w:val="Sous-titreCar"/>
+    <w:link w:val="SubtitleChar"/>
     <w:uiPriority w:val="11"/>
     <w:qFormat/>
     <w:rsid w:val="005756C0"/>
@@ -6186,10 +6581,10 @@
       <w:szCs w:val="28"/>
     </w:rPr>
   </w:style>
-  <w:style w:type="character" w:customStyle="1" w:styleId="Sous-titreCar">
-    <w:name w:val="Sous-titre Car"/>
-    <w:basedOn w:val="Policepardfaut"/>
-    <w:link w:val="Sous-titre"/>
+  <w:style w:type="character" w:customStyle="1" w:styleId="SubtitleChar">
+    <w:name w:val="Subtitle Char"/>
+    <w:basedOn w:val="DefaultParagraphFont"/>
+    <w:link w:val="Subtitle"/>
     <w:uiPriority w:val="11"/>
     <w:rsid w:val="005756C0"/>
     <w:rPr>
@@ -6200,11 +6595,11 @@
       <w:szCs w:val="28"/>
     </w:rPr>
   </w:style>
-  <w:style w:type="paragraph" w:styleId="Citation">
+  <w:style w:type="paragraph" w:styleId="Quote">
     <w:name w:val="Quote"/>
     <w:basedOn w:val="Normal"/>
     <w:next w:val="Normal"/>
-    <w:link w:val="CitationCar"/>
+    <w:link w:val="QuoteChar"/>
     <w:uiPriority w:val="29"/>
     <w:qFormat/>
     <w:rsid w:val="005756C0"/>
@@ -6218,10 +6613,10 @@
       <w:color w:val="404040" w:themeColor="text1" w:themeTint="BF"/>
     </w:rPr>
   </w:style>
-  <w:style w:type="character" w:customStyle="1" w:styleId="CitationCar">
-    <w:name w:val="Citation Car"/>
-    <w:basedOn w:val="Policepardfaut"/>
-    <w:link w:val="Citation"/>
+  <w:style w:type="character" w:customStyle="1" w:styleId="QuoteChar">
+    <w:name w:val="Quote Char"/>
+    <w:basedOn w:val="DefaultParagraphFont"/>
+    <w:link w:val="Quote"/>
     <w:uiPriority w:val="29"/>
     <w:rsid w:val="005756C0"/>
     <w:rPr>
@@ -6230,7 +6625,7 @@
       <w:color w:val="404040" w:themeColor="text1" w:themeTint="BF"/>
     </w:rPr>
   </w:style>
-  <w:style w:type="paragraph" w:styleId="Paragraphedeliste">
+  <w:style w:type="paragraph" w:styleId="ListParagraph">
     <w:name w:val="List Paragraph"/>
     <w:basedOn w:val="Normal"/>
     <w:uiPriority w:val="34"/>
@@ -6241,9 +6636,9 @@
       <w:contextualSpacing/>
     </w:pPr>
   </w:style>
-  <w:style w:type="character" w:styleId="Accentuationintense">
+  <w:style w:type="character" w:styleId="IntenseEmphasis">
     <w:name w:val="Intense Emphasis"/>
-    <w:basedOn w:val="Policepardfaut"/>
+    <w:basedOn w:val="DefaultParagraphFont"/>
     <w:uiPriority w:val="21"/>
     <w:qFormat/>
     <w:rsid w:val="005756C0"/>
@@ -6253,11 +6648,11 @@
       <w:color w:val="0F4761" w:themeColor="accent1" w:themeShade="BF"/>
     </w:rPr>
   </w:style>
-  <w:style w:type="paragraph" w:styleId="Citationintense">
+  <w:style w:type="paragraph" w:styleId="IntenseQuote">
     <w:name w:val="Intense Quote"/>
     <w:basedOn w:val="Normal"/>
     <w:next w:val="Normal"/>
-    <w:link w:val="CitationintenseCar"/>
+    <w:link w:val="IntenseQuoteChar"/>
     <w:uiPriority w:val="30"/>
     <w:qFormat/>
     <w:rsid w:val="005756C0"/>
@@ -6276,10 +6671,10 @@
       <w:color w:val="0F4761" w:themeColor="accent1" w:themeShade="BF"/>
     </w:rPr>
   </w:style>
-  <w:style w:type="character" w:customStyle="1" w:styleId="CitationintenseCar">
-    <w:name w:val="Citation intense Car"/>
-    <w:basedOn w:val="Policepardfaut"/>
-    <w:link w:val="Citationintense"/>
+  <w:style w:type="character" w:customStyle="1" w:styleId="IntenseQuoteChar">
+    <w:name w:val="Intense Quote Char"/>
+    <w:basedOn w:val="DefaultParagraphFont"/>
+    <w:link w:val="IntenseQuote"/>
     <w:uiPriority w:val="30"/>
     <w:rsid w:val="005756C0"/>
     <w:rPr>
@@ -6288,9 +6683,9 @@
       <w:color w:val="0F4761" w:themeColor="accent1" w:themeShade="BF"/>
     </w:rPr>
   </w:style>
-  <w:style w:type="character" w:styleId="Rfrenceintense">
+  <w:style w:type="character" w:styleId="IntenseReference">
     <w:name w:val="Intense Reference"/>
-    <w:basedOn w:val="Policepardfaut"/>
+    <w:basedOn w:val="DefaultParagraphFont"/>
     <w:uiPriority w:val="32"/>
     <w:qFormat/>
     <w:rsid w:val="005756C0"/>
@@ -6302,9 +6697,9 @@
       <w:spacing w:val="5"/>
     </w:rPr>
   </w:style>
-  <w:style w:type="character" w:styleId="Lienhypertexte">
+  <w:style w:type="character" w:styleId="Hyperlink">
     <w:name w:val="Hyperlink"/>
-    <w:basedOn w:val="Policepardfaut"/>
+    <w:basedOn w:val="DefaultParagraphFont"/>
     <w:uiPriority w:val="99"/>
     <w:unhideWhenUsed/>
     <w:rsid w:val="00835501"/>
@@ -6313,9 +6708,9 @@
       <w:u w:val="single"/>
     </w:rPr>
   </w:style>
-  <w:style w:type="character" w:styleId="Mentionnonrsolue">
+  <w:style w:type="character" w:styleId="UnresolvedMention">
     <w:name w:val="Unresolved Mention"/>
-    <w:basedOn w:val="Policepardfaut"/>
+    <w:basedOn w:val="DefaultParagraphFont"/>
     <w:uiPriority w:val="99"/>
     <w:semiHidden/>
     <w:unhideWhenUsed/>
@@ -6341,9 +6736,9 @@
       <w14:ligatures w14:val="none"/>
     </w:rPr>
   </w:style>
-  <w:style w:type="character" w:styleId="lev">
+  <w:style w:type="character" w:styleId="Strong">
     <w:name w:val="Strong"/>
-    <w:basedOn w:val="Policepardfaut"/>
+    <w:basedOn w:val="DefaultParagraphFont"/>
     <w:uiPriority w:val="22"/>
     <w:qFormat/>
     <w:rsid w:val="001D7073"/>
@@ -6352,9 +6747,9 @@
       <w:bCs/>
     </w:rPr>
   </w:style>
-  <w:style w:type="character" w:styleId="CodeHTML">
+  <w:style w:type="character" w:styleId="HTMLCode">
     <w:name w:val="HTML Code"/>
-    <w:basedOn w:val="Policepardfaut"/>
+    <w:basedOn w:val="DefaultParagraphFont"/>
     <w:uiPriority w:val="99"/>
     <w:semiHidden/>
     <w:unhideWhenUsed/>

</xml_diff>